<commit_message>
I've updated the document, a few pages messy after playing with font
</commit_message>
<xml_diff>
--- a/Team project/Group 25 Documentation.docx
+++ b/Team project/Group 25 Documentation.docx
@@ -127,7 +127,7 @@
                 <w:b/>
                 <w:bCs/>
               </w:rPr>
-              <w:t>3</w:t>
+              <w:t>4</w:t>
             </w:r>
           </w:ins>
           <w:ins w:id="13" w:author="Ryan" w:date="2017-02-01T19:10:00Z">
@@ -142,26 +142,17 @@
               <w:t>1</w:t>
             </w:r>
           </w:ins>
-          <w:ins w:id="14" w:author="Ryan" w:date="2017-02-16T22:47:00Z">
-            <w:r>
-              <w:rPr>
-                <w:b/>
-                <w:bCs/>
-              </w:rPr>
-              <w:t>-4</w:t>
-            </w:r>
-          </w:ins>
         </w:p>
         <w:p>
           <w:pPr>
             <w:pStyle w:val="TOC1"/>
             <w:rPr>
-              <w:ins w:id="15" w:author="Ryan" w:date="2017-02-12T14:21:00Z"/>
+              <w:ins w:id="14" w:author="Ryan" w:date="2017-02-12T14:21:00Z"/>
               <w:b/>
               <w:bCs/>
             </w:rPr>
           </w:pPr>
-          <w:ins w:id="16" w:author="Ryan" w:date="2017-02-12T14:21:00Z">
+          <w:ins w:id="15" w:author="Ryan" w:date="2017-02-12T14:21:00Z">
             <w:r>
               <w:rPr>
                 <w:b/>
@@ -177,7 +168,7 @@
                 <w:b/>
                 <w:bCs/>
               </w:rPr>
-              <w:t>4-6</w:t>
+              <w:t>2-3</w:t>
             </w:r>
           </w:ins>
         </w:p>
@@ -185,16 +176,18 @@
           <w:pPr>
             <w:pStyle w:val="TOC1"/>
             <w:rPr>
-              <w:ins w:id="17" w:author="Ryan" w:date="2017-02-01T19:10:00Z"/>
+              <w:ins w:id="16" w:author="Ryan" w:date="2017-03-20T21:39:00Z"/>
+              <w:b/>
+              <w:bCs/>
             </w:rPr>
-            <w:pPrChange w:id="18" w:author="Ryan" w:date="2017-02-01T19:13:00Z">
+            <w:pPrChange w:id="17" w:author="Ryan" w:date="2017-02-01T19:13:00Z">
               <w:pPr>
                 <w:pStyle w:val="TOC3"/>
                 <w:ind w:left="446"/>
               </w:pPr>
             </w:pPrChange>
           </w:pPr>
-          <w:ins w:id="19" w:author="Ryan" w:date="2017-02-01T19:12:00Z">
+          <w:ins w:id="18" w:author="Ryan" w:date="2017-02-01T19:12:00Z">
             <w:r>
               <w:rPr>
                 <w:b/>
@@ -203,7 +196,7 @@
               <w:t>Appendix B</w:t>
             </w:r>
           </w:ins>
-          <w:ins w:id="20" w:author="Ryan" w:date="2017-02-02T11:18:00Z">
+          <w:ins w:id="19" w:author="Ryan" w:date="2017-02-02T11:18:00Z">
             <w:r>
               <w:rPr>
                 <w:b/>
@@ -212,7 +205,7 @@
               <w:t xml:space="preserve"> (Milestone 2)</w:t>
             </w:r>
           </w:ins>
-          <w:ins w:id="21" w:author="Ryan" w:date="2017-02-01T19:10:00Z">
+          <w:ins w:id="20" w:author="Ryan" w:date="2017-02-01T19:10:00Z">
             <w:r>
               <w:ptab w:relativeTo="margin" w:alignment="right" w:leader="dot"/>
             </w:r>
@@ -221,12 +214,10 @@
                 <w:b/>
                 <w:bCs/>
               </w:rPr>
-              <w:t>6</w:t>
+              <w:t>4</w:t>
             </w:r>
           </w:ins>
-          <w:bookmarkStart w:id="22" w:name="_GoBack"/>
-          <w:bookmarkEnd w:id="22"/>
-          <w:ins w:id="23" w:author="Ryan" w:date="2017-02-02T10:34:00Z">
+          <w:ins w:id="21" w:author="Ryan" w:date="2017-03-20T21:47:00Z">
             <w:r>
               <w:rPr>
                 <w:b/>
@@ -236,15 +227,62 @@
             </w:r>
           </w:ins>
         </w:p>
-        <w:customXmlInsRangeStart w:id="24" w:author="Ryan" w:date="2017-02-01T19:10:00Z"/>
+        <w:p>
+          <w:pPr>
+            <w:pStyle w:val="TOC1"/>
+            <w:rPr>
+              <w:ins w:id="22" w:author="Ryan" w:date="2017-02-01T19:10:00Z"/>
+              <w:rPrChange w:id="23" w:author="Ryan" w:date="2017-03-20T21:39:00Z">
+                <w:rPr>
+                  <w:ins w:id="24" w:author="Ryan" w:date="2017-02-01T19:10:00Z"/>
+                </w:rPr>
+              </w:rPrChange>
+            </w:rPr>
+            <w:pPrChange w:id="25" w:author="Ryan" w:date="2017-03-20T21:39:00Z">
+              <w:pPr>
+                <w:pStyle w:val="TOC3"/>
+                <w:ind w:left="446"/>
+              </w:pPr>
+            </w:pPrChange>
+          </w:pPr>
+          <w:ins w:id="26" w:author="Ryan" w:date="2017-03-20T21:39:00Z">
+            <w:r>
+              <w:rPr>
+                <w:b/>
+                <w:bCs/>
+              </w:rPr>
+              <w:t>Appendix C (Milestone 3</w:t>
+            </w:r>
+            <w:r>
+              <w:rPr>
+                <w:b/>
+                <w:bCs/>
+              </w:rPr>
+              <w:t>)</w:t>
+            </w:r>
+            <w:r>
+              <w:ptab w:relativeTo="margin" w:alignment="right" w:leader="dot"/>
+            </w:r>
+            <w:r>
+              <w:rPr>
+                <w:b/>
+                <w:bCs/>
+              </w:rPr>
+              <w:t>18-21</w:t>
+            </w:r>
+          </w:ins>
+        </w:p>
+        <w:bookmarkStart w:id="27" w:name="_GoBack" w:displacedByCustomXml="next"/>
+        <w:bookmarkEnd w:id="27" w:displacedByCustomXml="next"/>
+        <w:customXmlInsRangeStart w:id="28" w:author="Ryan" w:date="2017-02-01T19:10:00Z"/>
       </w:sdtContent>
     </w:sdt>
-    <w:customXmlInsRangeEnd w:id="24"/>
+    <w:customXmlInsRangeEnd w:id="28"/>
     <w:p>
       <w:pPr>
         <w:jc w:val="center"/>
         <w:rPr>
-          <w:ins w:id="25" w:author="Ryan" w:date="2017-02-12T13:39:00Z"/>
+          <w:ins w:id="29" w:author="Ryan" w:date="2017-02-12T13:39:00Z"/>
           <w:sz w:val="28"/>
           <w:szCs w:val="28"/>
         </w:rPr>
@@ -254,50 +292,14 @@
       <w:pPr>
         <w:jc w:val="center"/>
         <w:rPr>
+          <w:ins w:id="30" w:author="Ryan" w:date="2017-03-20T21:02:00Z"/>
           <w:b/>
           <w:sz w:val="32"/>
           <w:szCs w:val="32"/>
           <w:u w:val="single"/>
-          <w:rPrChange w:id="26" w:author="Ryan" w:date="2017-02-12T13:45:00Z">
-            <w:rPr/>
-          </w:rPrChange>
         </w:rPr>
       </w:pPr>
-      <w:ins w:id="27" w:author="Ryan" w:date="2017-02-12T13:39:00Z">
-        <w:r>
-          <w:rPr>
-            <w:b/>
-            <w:sz w:val="32"/>
-            <w:szCs w:val="32"/>
-            <w:u w:val="single"/>
-            <w:rPrChange w:id="28" w:author="Ryan" w:date="2017-02-12T13:45:00Z">
-              <w:rPr>
-                <w:sz w:val="28"/>
-                <w:szCs w:val="28"/>
-              </w:rPr>
-            </w:rPrChange>
-          </w:rPr>
-          <w:t>Project Milestone #3:</w:t>
-        </w:r>
-      </w:ins>
-      <w:ins w:id="29" w:author="Ryan" w:date="2017-02-12T13:44:00Z">
-        <w:r>
-          <w:rPr>
-            <w:b/>
-            <w:sz w:val="32"/>
-            <w:szCs w:val="32"/>
-            <w:u w:val="single"/>
-            <w:rPrChange w:id="30" w:author="Ryan" w:date="2017-02-12T13:45:00Z">
-              <w:rPr>
-                <w:sz w:val="28"/>
-                <w:szCs w:val="28"/>
-              </w:rPr>
-            </w:rPrChange>
-          </w:rPr>
-          <w:t xml:space="preserve"> Skeleton site with layout, tables</w:t>
-        </w:r>
-      </w:ins>
-      <w:ins w:id="31" w:author="Ryan" w:date="2017-02-12T13:48:00Z">
+      <w:ins w:id="31" w:author="Ryan" w:date="2017-03-20T21:03:00Z">
         <w:r>
           <w:rPr>
             <w:b/>
@@ -305,26 +307,402 @@
             <w:szCs w:val="32"/>
             <w:u w:val="single"/>
           </w:rPr>
-          <w:t>,</w:t>
-        </w:r>
-      </w:ins>
-      <w:ins w:id="32" w:author="Ryan" w:date="2017-02-12T13:44:00Z">
+          <w:t>Project Milestone #4</w:t>
+        </w:r>
         <w:r>
           <w:rPr>
             <w:b/>
             <w:sz w:val="32"/>
             <w:szCs w:val="32"/>
             <w:u w:val="single"/>
-            <w:rPrChange w:id="33" w:author="Ryan" w:date="2017-02-12T13:45:00Z">
-              <w:rPr>
-                <w:sz w:val="28"/>
-                <w:szCs w:val="28"/>
-              </w:rPr>
+          </w:rPr>
+          <w:t xml:space="preserve">: </w:t>
+        </w:r>
+      </w:ins>
+      <w:ins w:id="32" w:author="Ryan" w:date="2017-03-20T21:02:00Z">
+        <w:r>
+          <w:rPr>
+            <w:b/>
+            <w:sz w:val="32"/>
+            <w:szCs w:val="32"/>
+            <w:u w:val="single"/>
+          </w:rPr>
+          <w:t>Deploying Javascript-enabled site</w:t>
+        </w:r>
+      </w:ins>
+    </w:p>
+    <w:p>
+      <w:pPr>
+        <w:rPr>
+          <w:ins w:id="33" w:author="Ryan" w:date="2017-03-20T21:24:00Z"/>
+          <w:b/>
+          <w:u w:val="single"/>
+          <w:rPrChange w:id="34" w:author="Ryan" w:date="2017-03-20T21:24:00Z">
+            <w:rPr>
+              <w:ins w:id="35" w:author="Ryan" w:date="2017-03-20T21:24:00Z"/>
+            </w:rPr>
+          </w:rPrChange>
+        </w:rPr>
+        <w:pPrChange w:id="36" w:author="Ryan" w:date="2017-03-20T21:05:00Z">
+          <w:pPr>
+            <w:jc w:val="center"/>
+          </w:pPr>
+        </w:pPrChange>
+      </w:pPr>
+      <w:ins w:id="37" w:author="Ryan" w:date="2017-03-20T21:24:00Z">
+        <w:r>
+          <w:rPr>
+            <w:b/>
+            <w:u w:val="single"/>
+            <w:rPrChange w:id="38" w:author="Ryan" w:date="2017-03-20T21:24:00Z">
+              <w:rPr/>
             </w:rPrChange>
           </w:rPr>
-          <w:t xml:space="preserve"> and forms</w:t>
-        </w:r>
-      </w:ins>
+          <w:t>Developers Thoughts:</w:t>
+        </w:r>
+      </w:ins>
+    </w:p>
+    <w:p>
+      <w:pPr>
+        <w:rPr>
+          <w:ins w:id="39" w:author="Ryan" w:date="2017-03-20T21:11:00Z"/>
+        </w:rPr>
+        <w:pPrChange w:id="40" w:author="Ryan" w:date="2017-03-20T21:05:00Z">
+          <w:pPr>
+            <w:jc w:val="center"/>
+          </w:pPr>
+        </w:pPrChange>
+      </w:pPr>
+      <w:ins w:id="41" w:author="Ryan" w:date="2017-03-20T21:06:00Z">
+        <w:r>
+          <w:t>This milestone</w:t>
+        </w:r>
+      </w:ins>
+      <w:ins w:id="42" w:author="Ryan" w:date="2017-03-20T21:09:00Z">
+        <w:r>
+          <w:t>,</w:t>
+        </w:r>
+      </w:ins>
+      <w:ins w:id="43" w:author="Ryan" w:date="2017-03-20T21:06:00Z">
+        <w:r>
+          <w:t xml:space="preserve"> we as a group decided to scrap the whole comment aspect from our website entirely and became a regular video game news site. The reason for this is that with so many projects as of now I don</w:t>
+        </w:r>
+      </w:ins>
+      <w:ins w:id="44" w:author="Ryan" w:date="2017-03-20T21:07:00Z">
+        <w:r>
+          <w:t>’t think how we can implement this functionality onto our site in such a short amount of time.</w:t>
+        </w:r>
+      </w:ins>
+      <w:ins w:id="45" w:author="Ryan" w:date="2017-03-20T21:09:00Z">
+        <w:r>
+          <w:t xml:space="preserve"> </w:t>
+        </w:r>
+      </w:ins>
+    </w:p>
+    <w:p>
+      <w:pPr>
+        <w:rPr>
+          <w:ins w:id="46" w:author="Ryan" w:date="2017-03-20T21:18:00Z"/>
+        </w:rPr>
+        <w:pPrChange w:id="47" w:author="Ryan" w:date="2017-03-20T21:05:00Z">
+          <w:pPr>
+            <w:jc w:val="center"/>
+          </w:pPr>
+        </w:pPrChange>
+      </w:pPr>
+      <w:ins w:id="48" w:author="Ryan" w:date="2017-03-20T21:11:00Z">
+        <w:r>
+          <w:t xml:space="preserve">This milestone we also wanted to make our site a little </w:t>
+        </w:r>
+      </w:ins>
+      <w:ins w:id="49" w:author="Ryan" w:date="2017-03-20T21:12:00Z">
+        <w:r>
+          <w:t>cleaner. We’ve removed the logo and moved both the sign-in and sign-up into the nav bar. After much consideration, we</w:t>
+        </w:r>
+      </w:ins>
+      <w:ins w:id="50" w:author="Ryan" w:date="2017-03-20T21:13:00Z">
+        <w:r>
+          <w:t>’ve decided to go with a movable nav bar after seeing the changes</w:t>
+        </w:r>
+      </w:ins>
+      <w:ins w:id="51" w:author="Ryan" w:date="2017-03-20T21:21:00Z">
+        <w:r>
+          <w:t xml:space="preserve"> done</w:t>
+        </w:r>
+      </w:ins>
+      <w:ins w:id="52" w:author="Ryan" w:date="2017-03-20T21:13:00Z">
+        <w:r>
+          <w:t>.</w:t>
+        </w:r>
+      </w:ins>
+      <w:ins w:id="53" w:author="Ryan" w:date="2017-03-20T21:22:00Z">
+        <w:r>
+          <w:t xml:space="preserve"> </w:t>
+        </w:r>
+      </w:ins>
+      <w:ins w:id="54" w:author="Ryan" w:date="2017-03-20T21:36:00Z">
+        <w:r>
+          <w:t>The nav bar may not be finished in time for the deadline as the main focus right now is the Javascript validation and sign-up page to go along with it.</w:t>
+        </w:r>
+      </w:ins>
+    </w:p>
+    <w:p>
+      <w:pPr>
+        <w:rPr>
+          <w:ins w:id="55" w:author="Ryan" w:date="2017-03-20T21:30:00Z"/>
+        </w:rPr>
+        <w:pPrChange w:id="56" w:author="Ryan" w:date="2017-03-20T21:05:00Z">
+          <w:pPr>
+            <w:jc w:val="center"/>
+          </w:pPr>
+        </w:pPrChange>
+      </w:pPr>
+      <w:ins w:id="57" w:author="Ryan" w:date="2017-03-20T21:18:00Z">
+        <w:r>
+          <w:t>Another change we</w:t>
+        </w:r>
+      </w:ins>
+      <w:ins w:id="58" w:author="Ryan" w:date="2017-03-20T21:19:00Z">
+        <w:r>
+          <w:t xml:space="preserve">’re making is adding another page dedicated to signing up onto our site; </w:t>
+        </w:r>
+      </w:ins>
+      <w:ins w:id="59" w:author="Ryan" w:date="2017-03-20T21:20:00Z">
+        <w:r>
+          <w:t>So,</w:t>
+        </w:r>
+      </w:ins>
+      <w:ins w:id="60" w:author="Ryan" w:date="2017-03-20T21:19:00Z">
+        <w:r>
+          <w:t xml:space="preserve"> the sign-up button will no longer pop-up prompting the user to sign-in and will instead redirect the user to another </w:t>
+        </w:r>
+      </w:ins>
+      <w:ins w:id="61" w:author="Ryan" w:date="2017-03-20T21:20:00Z">
+        <w:r>
+          <w:t>page.</w:t>
+        </w:r>
+      </w:ins>
+    </w:p>
+    <w:p>
+      <w:pPr>
+        <w:rPr>
+          <w:ins w:id="62" w:author="Ryan" w:date="2017-03-20T21:30:00Z"/>
+          <w:b/>
+          <w:u w:val="single"/>
+        </w:rPr>
+        <w:pPrChange w:id="63" w:author="Ryan" w:date="2017-03-20T21:05:00Z">
+          <w:pPr>
+            <w:jc w:val="center"/>
+          </w:pPr>
+        </w:pPrChange>
+      </w:pPr>
+      <w:ins w:id="64" w:author="Ryan" w:date="2017-03-20T21:30:00Z">
+        <w:r>
+          <w:rPr>
+            <w:b/>
+            <w:u w:val="single"/>
+            <w:rPrChange w:id="65" w:author="Ryan" w:date="2017-03-20T21:30:00Z">
+              <w:rPr/>
+            </w:rPrChange>
+          </w:rPr>
+          <w:t>3. Test Form</w:t>
+        </w:r>
+      </w:ins>
+    </w:p>
+    <w:p>
+      <w:pPr>
+        <w:rPr>
+          <w:ins w:id="66" w:author="Ryan" w:date="2017-03-20T21:25:00Z"/>
+          <w:b/>
+          <w:u w:val="single"/>
+          <w:rPrChange w:id="67" w:author="Ryan" w:date="2017-03-20T21:30:00Z">
+            <w:rPr>
+              <w:ins w:id="68" w:author="Ryan" w:date="2017-03-20T21:25:00Z"/>
+            </w:rPr>
+          </w:rPrChange>
+        </w:rPr>
+        <w:pPrChange w:id="69" w:author="Ryan" w:date="2017-03-20T21:05:00Z">
+          <w:pPr>
+            <w:jc w:val="center"/>
+          </w:pPr>
+        </w:pPrChange>
+      </w:pPr>
+    </w:p>
+    <w:p>
+      <w:pPr>
+        <w:rPr>
+          <w:ins w:id="70" w:author="Ryan" w:date="2017-03-20T21:14:00Z"/>
+          <w:b/>
+          <w:u w:val="single"/>
+          <w:rPrChange w:id="71" w:author="Ryan" w:date="2017-03-20T21:25:00Z">
+            <w:rPr>
+              <w:ins w:id="72" w:author="Ryan" w:date="2017-03-20T21:14:00Z"/>
+            </w:rPr>
+          </w:rPrChange>
+        </w:rPr>
+        <w:pPrChange w:id="73" w:author="Ryan" w:date="2017-03-20T21:05:00Z">
+          <w:pPr>
+            <w:jc w:val="center"/>
+          </w:pPr>
+        </w:pPrChange>
+      </w:pPr>
+      <w:ins w:id="74" w:author="Ryan" w:date="2017-03-20T21:25:00Z">
+        <w:r>
+          <w:rPr>
+            <w:b/>
+            <w:u w:val="single"/>
+            <w:rPrChange w:id="75" w:author="Ryan" w:date="2017-03-20T21:25:00Z">
+              <w:rPr/>
+            </w:rPrChange>
+          </w:rPr>
+          <w:t>4. Javascript or jquery third party widget</w:t>
+        </w:r>
+      </w:ins>
+    </w:p>
+    <w:p>
+      <w:pPr>
+        <w:rPr>
+          <w:ins w:id="76" w:author="Ryan" w:date="2017-03-20T21:38:00Z"/>
+        </w:rPr>
+        <w:pPrChange w:id="77" w:author="Ryan" w:date="2017-03-20T21:05:00Z">
+          <w:pPr>
+            <w:jc w:val="center"/>
+          </w:pPr>
+        </w:pPrChange>
+      </w:pPr>
+      <w:ins w:id="78" w:author="Ryan" w:date="2017-03-20T21:14:00Z">
+        <w:r>
+          <w:t>For our</w:t>
+        </w:r>
+      </w:ins>
+      <w:ins w:id="79" w:author="Ryan" w:date="2017-03-20T21:24:00Z">
+        <w:r>
+          <w:t xml:space="preserve"> third party</w:t>
+        </w:r>
+      </w:ins>
+      <w:ins w:id="80" w:author="Ryan" w:date="2017-03-20T21:14:00Z">
+        <w:r>
+          <w:t xml:space="preserve"> Javascript </w:t>
+        </w:r>
+      </w:ins>
+      <w:ins w:id="81" w:author="Ryan" w:date="2017-03-20T21:25:00Z">
+        <w:r>
+          <w:t xml:space="preserve">widget </w:t>
+        </w:r>
+      </w:ins>
+      <w:ins w:id="82" w:author="Ryan" w:date="2017-03-20T21:14:00Z">
+        <w:r>
+          <w:t>we</w:t>
+        </w:r>
+      </w:ins>
+      <w:ins w:id="83" w:author="Ryan" w:date="2017-03-20T21:25:00Z">
+        <w:r>
+          <w:t>’ve</w:t>
+        </w:r>
+      </w:ins>
+      <w:ins w:id="84" w:author="Ryan" w:date="2017-03-20T21:14:00Z">
+        <w:r>
+          <w:t xml:space="preserve"> decided to go with a scroll-up functionality onto our website because one the index.html page the user will scroll down seeing </w:t>
+        </w:r>
+      </w:ins>
+      <w:ins w:id="85" w:author="Ryan" w:date="2017-03-20T21:15:00Z">
+        <w:r>
+          <w:t xml:space="preserve">a lot of our articles. For </w:t>
+        </w:r>
+      </w:ins>
+      <w:ins w:id="86" w:author="Ryan" w:date="2017-03-20T21:16:00Z">
+        <w:r>
+          <w:t xml:space="preserve">convenience </w:t>
+        </w:r>
+      </w:ins>
+      <w:ins w:id="87" w:author="Ryan" w:date="2017-03-20T21:20:00Z">
+        <w:r>
+          <w:t>sake,</w:t>
+        </w:r>
+      </w:ins>
+      <w:ins w:id="88" w:author="Ryan" w:date="2017-03-20T21:16:00Z">
+        <w:r>
+          <w:t xml:space="preserve"> we</w:t>
+        </w:r>
+      </w:ins>
+      <w:ins w:id="89" w:author="Ryan" w:date="2017-03-20T21:20:00Z">
+        <w:r>
+          <w:t>’ve</w:t>
+        </w:r>
+      </w:ins>
+      <w:ins w:id="90" w:author="Ryan" w:date="2017-03-20T21:16:00Z">
+        <w:r>
+          <w:t xml:space="preserve"> made it a little easier for our user to press a button</w:t>
+        </w:r>
+      </w:ins>
+      <w:ins w:id="91" w:author="Ryan" w:date="2017-03-20T21:17:00Z">
+        <w:r>
+          <w:t xml:space="preserve"> and it will auto-scroll back to the top of the page.</w:t>
+        </w:r>
+      </w:ins>
+      <w:ins w:id="92" w:author="Ryan" w:date="2017-03-20T21:15:00Z">
+        <w:r>
+          <w:t xml:space="preserve"> </w:t>
+        </w:r>
+      </w:ins>
+    </w:p>
+    <w:p>
+      <w:pPr>
+        <w:rPr>
+          <w:ins w:id="93" w:author="Ryan" w:date="2017-03-20T21:02:00Z"/>
+          <w:rPrChange w:id="94" w:author="Ryan" w:date="2017-03-20T21:06:00Z">
+            <w:rPr>
+              <w:ins w:id="95" w:author="Ryan" w:date="2017-03-20T21:02:00Z"/>
+              <w:b/>
+              <w:sz w:val="32"/>
+              <w:szCs w:val="32"/>
+              <w:u w:val="single"/>
+            </w:rPr>
+          </w:rPrChange>
+        </w:rPr>
+        <w:pPrChange w:id="96" w:author="Ryan" w:date="2017-03-20T21:05:00Z">
+          <w:pPr>
+            <w:jc w:val="center"/>
+          </w:pPr>
+        </w:pPrChange>
+      </w:pPr>
+      <w:ins w:id="97" w:author="Ryan" w:date="2017-03-20T21:38:00Z">
+        <w:r>
+          <w:t>For now</w:t>
+        </w:r>
+      </w:ins>
+      <w:ins w:id="98" w:author="Ryan" w:date="2017-03-20T21:39:00Z">
+        <w:r>
+          <w:t>,</w:t>
+        </w:r>
+      </w:ins>
+      <w:ins w:id="99" w:author="Ryan" w:date="2017-03-20T21:38:00Z">
+        <w:r>
+          <w:t xml:space="preserve"> we are just going with one widget and may or may not add more in the future. Once again, the main</w:t>
+        </w:r>
+      </w:ins>
+      <w:ins w:id="100" w:author="Ryan" w:date="2017-03-20T21:39:00Z">
+        <w:r>
+          <w:t xml:space="preserve"> focus is getting the form validation up and running first.</w:t>
+        </w:r>
+      </w:ins>
+    </w:p>
+    <w:p>
+      <w:pPr>
+        <w:jc w:val="center"/>
+        <w:rPr>
+          <w:del w:id="101" w:author="Ryan" w:date="2017-03-20T21:40:00Z"/>
+          <w:b/>
+          <w:sz w:val="32"/>
+          <w:szCs w:val="32"/>
+          <w:u w:val="single"/>
+          <w:rPrChange w:id="102" w:author="Ryan" w:date="2017-02-12T13:45:00Z">
+            <w:rPr>
+              <w:del w:id="103" w:author="Ryan" w:date="2017-03-20T21:40:00Z"/>
+            </w:rPr>
+          </w:rPrChange>
+        </w:rPr>
+      </w:pPr>
     </w:p>
     <w:tbl>
       <w:tblPr>
@@ -339,7 +717,7 @@
       </w:tblGrid>
       <w:tr>
         <w:trPr>
-          <w:del w:id="34" w:author="Ryan" w:date="2017-02-01T19:08:00Z"/>
+          <w:del w:id="104" w:author="Ryan" w:date="2017-02-01T19:08:00Z"/>
         </w:trPr>
         <w:tc>
           <w:tcPr>
@@ -349,10 +727,10 @@
             <w:pPr>
               <w:jc w:val="center"/>
               <w:rPr>
-                <w:del w:id="35" w:author="Ryan" w:date="2017-02-01T19:08:00Z"/>
+                <w:del w:id="105" w:author="Ryan" w:date="2017-02-01T19:08:00Z"/>
               </w:rPr>
             </w:pPr>
-            <w:del w:id="36" w:author="Ryan" w:date="2017-02-01T19:08:00Z">
+            <w:del w:id="106" w:author="Ryan" w:date="2017-02-01T19:08:00Z">
               <w:r>
                 <w:delText>Milestone 1</w:delText>
               </w:r>
@@ -367,7 +745,7 @@
             <w:pPr>
               <w:jc w:val="center"/>
               <w:rPr>
-                <w:del w:id="37" w:author="Ryan" w:date="2017-02-01T19:08:00Z"/>
+                <w:del w:id="107" w:author="Ryan" w:date="2017-02-01T19:08:00Z"/>
               </w:rPr>
             </w:pPr>
           </w:p>
@@ -375,7 +753,7 @@
       </w:tr>
       <w:tr>
         <w:trPr>
-          <w:del w:id="38" w:author="Ryan" w:date="2017-02-01T19:08:00Z"/>
+          <w:del w:id="108" w:author="Ryan" w:date="2017-02-01T19:08:00Z"/>
         </w:trPr>
         <w:tc>
           <w:tcPr>
@@ -385,10 +763,10 @@
             <w:pPr>
               <w:jc w:val="center"/>
               <w:rPr>
-                <w:del w:id="39" w:author="Ryan" w:date="2017-02-01T19:08:00Z"/>
+                <w:del w:id="109" w:author="Ryan" w:date="2017-02-01T19:08:00Z"/>
               </w:rPr>
             </w:pPr>
-            <w:del w:id="40" w:author="Ryan" w:date="2017-02-01T19:08:00Z">
+            <w:del w:id="110" w:author="Ryan" w:date="2017-02-01T19:08:00Z">
               <w:r>
                 <w:delText>Milestone 2</w:delText>
               </w:r>
@@ -402,15 +780,15 @@
           <w:p>
             <w:pPr>
               <w:rPr>
-                <w:del w:id="41" w:author="Ryan" w:date="2017-02-01T19:08:00Z"/>
+                <w:del w:id="111" w:author="Ryan" w:date="2017-02-01T19:08:00Z"/>
               </w:rPr>
-              <w:pPrChange w:id="42" w:author="Ryan" w:date="2017-02-01T18:51:00Z">
+              <w:pPrChange w:id="112" w:author="Ryan" w:date="2017-02-01T18:51:00Z">
                 <w:pPr>
                   <w:jc w:val="center"/>
                 </w:pPr>
               </w:pPrChange>
             </w:pPr>
-            <w:del w:id="43" w:author="Ryan" w:date="2017-02-01T18:51:00Z">
+            <w:del w:id="113" w:author="Ryan" w:date="2017-02-01T18:51:00Z">
               <w:r>
                 <w:delText>Section 2</w:delText>
               </w:r>
@@ -420,7 +798,7 @@
       </w:tr>
       <w:tr>
         <w:trPr>
-          <w:del w:id="44" w:author="Ryan" w:date="2017-02-01T19:08:00Z"/>
+          <w:del w:id="114" w:author="Ryan" w:date="2017-02-01T19:08:00Z"/>
         </w:trPr>
         <w:tc>
           <w:tcPr>
@@ -430,10 +808,10 @@
             <w:pPr>
               <w:jc w:val="center"/>
               <w:rPr>
-                <w:del w:id="45" w:author="Ryan" w:date="2017-02-01T19:08:00Z"/>
+                <w:del w:id="115" w:author="Ryan" w:date="2017-02-01T19:08:00Z"/>
               </w:rPr>
             </w:pPr>
-            <w:del w:id="46" w:author="Ryan" w:date="2017-02-01T19:08:00Z">
+            <w:del w:id="116" w:author="Ryan" w:date="2017-02-01T19:08:00Z">
               <w:r>
                 <w:delText>Milestone 3</w:delText>
               </w:r>
@@ -448,7 +826,7 @@
             <w:pPr>
               <w:jc w:val="center"/>
               <w:rPr>
-                <w:del w:id="47" w:author="Ryan" w:date="2017-02-01T19:08:00Z"/>
+                <w:del w:id="117" w:author="Ryan" w:date="2017-02-01T19:08:00Z"/>
               </w:rPr>
             </w:pPr>
           </w:p>
@@ -456,7 +834,7 @@
       </w:tr>
       <w:tr>
         <w:trPr>
-          <w:del w:id="48" w:author="Ryan" w:date="2017-02-01T19:08:00Z"/>
+          <w:del w:id="118" w:author="Ryan" w:date="2017-02-01T19:08:00Z"/>
         </w:trPr>
         <w:tc>
           <w:tcPr>
@@ -466,10 +844,10 @@
             <w:pPr>
               <w:jc w:val="center"/>
               <w:rPr>
-                <w:del w:id="49" w:author="Ryan" w:date="2017-02-01T19:08:00Z"/>
+                <w:del w:id="119" w:author="Ryan" w:date="2017-02-01T19:08:00Z"/>
               </w:rPr>
             </w:pPr>
-            <w:del w:id="50" w:author="Ryan" w:date="2017-02-01T19:08:00Z">
+            <w:del w:id="120" w:author="Ryan" w:date="2017-02-01T19:08:00Z">
               <w:r>
                 <w:delText>Milestone 4</w:delText>
               </w:r>
@@ -484,7 +862,7 @@
             <w:pPr>
               <w:jc w:val="center"/>
               <w:rPr>
-                <w:del w:id="51" w:author="Ryan" w:date="2017-02-01T19:08:00Z"/>
+                <w:del w:id="121" w:author="Ryan" w:date="2017-02-01T19:08:00Z"/>
               </w:rPr>
             </w:pPr>
           </w:p>
@@ -492,7 +870,7 @@
       </w:tr>
       <w:tr>
         <w:trPr>
-          <w:del w:id="52" w:author="Ryan" w:date="2017-02-01T19:08:00Z"/>
+          <w:del w:id="122" w:author="Ryan" w:date="2017-02-01T19:08:00Z"/>
         </w:trPr>
         <w:tc>
           <w:tcPr>
@@ -502,10 +880,10 @@
             <w:pPr>
               <w:jc w:val="center"/>
               <w:rPr>
-                <w:del w:id="53" w:author="Ryan" w:date="2017-02-01T19:08:00Z"/>
+                <w:del w:id="123" w:author="Ryan" w:date="2017-02-01T19:08:00Z"/>
               </w:rPr>
             </w:pPr>
-            <w:del w:id="54" w:author="Ryan" w:date="2017-02-01T19:08:00Z">
+            <w:del w:id="124" w:author="Ryan" w:date="2017-02-01T19:08:00Z">
               <w:r>
                 <w:delText xml:space="preserve">Milestone 5                     </w:delText>
               </w:r>
@@ -520,7 +898,7 @@
             <w:pPr>
               <w:jc w:val="center"/>
               <w:rPr>
-                <w:del w:id="55" w:author="Ryan" w:date="2017-02-01T19:08:00Z"/>
+                <w:del w:id="125" w:author="Ryan" w:date="2017-02-01T19:08:00Z"/>
               </w:rPr>
             </w:pPr>
           </w:p>
@@ -531,184 +909,43 @@
       <w:pPr>
         <w:jc w:val="center"/>
         <w:rPr>
-          <w:del w:id="56" w:author="Ryan" w:date="2017-02-01T19:05:00Z"/>
+          <w:del w:id="126" w:author="Ryan" w:date="2017-02-01T19:05:00Z"/>
+        </w:rPr>
+      </w:pPr>
+    </w:p>
+    <w:p>
+      <w:pPr>
+        <w:jc w:val="center"/>
+        <w:rPr>
+          <w:ins w:id="127" w:author="Ryan" w:date="2017-02-12T13:45:00Z"/>
         </w:rPr>
       </w:pPr>
     </w:p>
     <w:p>
       <w:pPr>
         <w:rPr>
-          <w:ins w:id="57" w:author="Ryan" w:date="2017-02-14T11:12:00Z"/>
+          <w:del w:id="128" w:author="Ryan" w:date="2017-02-01T19:05:00Z"/>
         </w:rPr>
-        <w:pPrChange w:id="58" w:author="Ryan" w:date="2017-02-14T11:11:00Z">
+        <w:pPrChange w:id="129" w:author="Ryan" w:date="2017-02-16T20:01:00Z">
           <w:pPr>
             <w:jc w:val="center"/>
           </w:pPr>
         </w:pPrChange>
       </w:pPr>
-      <w:ins w:id="59" w:author="Ryan" w:date="2017-02-14T11:11:00Z">
-        <w:r>
-          <w:t>We evenly divided up the workload</w:t>
-        </w:r>
-      </w:ins>
-      <w:ins w:id="60" w:author="Ryan" w:date="2017-02-16T19:52:00Z">
-        <w:r>
-          <w:t xml:space="preserve"> by assigning each person to work</w:t>
-        </w:r>
-      </w:ins>
-      <w:ins w:id="61" w:author="Ryan" w:date="2017-02-14T11:11:00Z">
-        <w:r>
-          <w:t xml:space="preserve"> on two </w:t>
-        </w:r>
-      </w:ins>
-      <w:ins w:id="62" w:author="Ryan" w:date="2017-02-16T19:53:00Z">
-        <w:r>
-          <w:t>pages.</w:t>
-        </w:r>
-      </w:ins>
-      <w:ins w:id="63" w:author="Ryan" w:date="2017-02-14T11:11:00Z">
-        <w:r>
-          <w:t xml:space="preserve"> </w:t>
-        </w:r>
-      </w:ins>
-      <w:ins w:id="64" w:author="Ryan" w:date="2017-02-16T19:53:00Z">
-        <w:r>
-          <w:t>We’ve managed to meet the minimum requirement for pages and we added more to the site.</w:t>
-        </w:r>
-      </w:ins>
     </w:p>
     <w:p>
       <w:pPr>
         <w:rPr>
-          <w:ins w:id="65" w:author="Ryan" w:date="2017-02-16T19:54:00Z"/>
-          <w:b/>
-          <w:u w:val="single"/>
+          <w:ins w:id="130" w:author="Ryan" w:date="2017-02-16T22:50:00Z"/>
+          <w:rPrChange w:id="131" w:author="Ryan" w:date="2017-02-16T22:50:00Z">
+            <w:rPr>
+              <w:ins w:id="132" w:author="Ryan" w:date="2017-02-16T22:50:00Z"/>
+              <w:sz w:val="32"/>
+              <w:szCs w:val="32"/>
+            </w:rPr>
+          </w:rPrChange>
         </w:rPr>
-        <w:pPrChange w:id="66" w:author="Ryan" w:date="2017-02-14T11:11:00Z">
-          <w:pPr>
-            <w:jc w:val="center"/>
-          </w:pPr>
-        </w:pPrChange>
-      </w:pPr>
-      <w:ins w:id="67" w:author="Ryan" w:date="2017-02-14T20:32:00Z">
-        <w:r>
-          <w:rPr>
-            <w:b/>
-            <w:u w:val="single"/>
-            <w:rPrChange w:id="68" w:author="Ryan" w:date="2017-02-16T19:54:00Z">
-              <w:rPr/>
-            </w:rPrChange>
-          </w:rPr>
-          <w:t>A/B</w:t>
-        </w:r>
-      </w:ins>
-      <w:ins w:id="69" w:author="Ryan" w:date="2017-02-16T19:53:00Z">
-        <w:r>
-          <w:rPr>
-            <w:b/>
-            <w:u w:val="single"/>
-            <w:rPrChange w:id="70" w:author="Ryan" w:date="2017-02-16T19:54:00Z">
-              <w:rPr/>
-            </w:rPrChange>
-          </w:rPr>
-          <w:t xml:space="preserve"> Testing</w:t>
-        </w:r>
-        <w:r>
-          <w:rPr>
-            <w:b/>
-            <w:u w:val="single"/>
-            <w:rPrChange w:id="71" w:author="Ryan" w:date="2017-02-16T19:54:00Z">
-              <w:rPr/>
-            </w:rPrChange>
-          </w:rPr>
-          <w:t>:</w:t>
-        </w:r>
-      </w:ins>
-    </w:p>
-    <w:p>
-      <w:pPr>
-        <w:rPr>
-          <w:ins w:id="72" w:author="Ryan" w:date="2017-02-14T11:11:00Z"/>
-        </w:rPr>
-        <w:pPrChange w:id="73" w:author="Ryan" w:date="2017-02-14T11:11:00Z">
-          <w:pPr>
-            <w:jc w:val="center"/>
-          </w:pPr>
-        </w:pPrChange>
-      </w:pPr>
-      <w:ins w:id="74" w:author="Ryan" w:date="2017-02-16T19:54:00Z">
-        <w:r>
-          <w:t>Site A displays the navigation bar being static and not moving.</w:t>
-        </w:r>
-      </w:ins>
-      <w:ins w:id="75" w:author="Ryan" w:date="2017-02-16T19:58:00Z">
-        <w:r>
-          <w:t xml:space="preserve"> The picture below shows the navigation bar </w:t>
-        </w:r>
-      </w:ins>
-      <w:ins w:id="76" w:author="Ryan" w:date="2017-02-16T19:59:00Z">
-        <w:r>
-          <w:t xml:space="preserve">for site A </w:t>
-        </w:r>
-      </w:ins>
-      <w:ins w:id="77" w:author="Ryan" w:date="2017-02-16T19:58:00Z">
-        <w:r>
-          <w:t>before the user scroll</w:t>
-        </w:r>
-      </w:ins>
-      <w:ins w:id="78" w:author="Ryan" w:date="2017-02-16T20:01:00Z">
-        <w:r>
-          <w:t>s</w:t>
-        </w:r>
-      </w:ins>
-      <w:ins w:id="79" w:author="Ryan" w:date="2017-02-16T19:58:00Z">
-        <w:r>
-          <w:t xml:space="preserve"> down.</w:t>
-        </w:r>
-      </w:ins>
-    </w:p>
-    <w:p>
-      <w:pPr>
-        <w:jc w:val="center"/>
-        <w:rPr>
-          <w:ins w:id="80" w:author="Ryan" w:date="2017-02-12T13:45:00Z"/>
-        </w:rPr>
-      </w:pPr>
-      <w:ins w:id="81" w:author="Ryan" w:date="2017-02-16T19:57:00Z">
-        <w:r>
-          <w:pict>
-            <v:shapetype id="_x0000_t75" coordsize="21600,21600" o:spt="75" o:preferrelative="t" path="m@4@5l@4@11@9@11@9@5xe" filled="f" stroked="f">
-              <v:stroke joinstyle="miter"/>
-              <v:formulas>
-                <v:f eqn="if lineDrawn pixelLineWidth 0"/>
-                <v:f eqn="sum @0 1 0"/>
-                <v:f eqn="sum 0 0 @1"/>
-                <v:f eqn="prod @2 1 2"/>
-                <v:f eqn="prod @3 21600 pixelWidth"/>
-                <v:f eqn="prod @3 21600 pixelHeight"/>
-                <v:f eqn="sum @0 0 1"/>
-                <v:f eqn="prod @6 1 2"/>
-                <v:f eqn="prod @7 21600 pixelWidth"/>
-                <v:f eqn="sum @8 21600 0"/>
-                <v:f eqn="prod @7 21600 pixelHeight"/>
-                <v:f eqn="sum @10 21600 0"/>
-              </v:formulas>
-              <v:path o:extrusionok="f" gradientshapeok="t" o:connecttype="rect"/>
-              <o:lock v:ext="edit" aspectratio="t"/>
-            </v:shapetype>
-            <v:shape id="_x0000_i1025" type="#_x0000_t75" style="width:363pt;height:206.25pt">
-              <v:imagedata r:id="rId5" o:title="site a before moving page"/>
-            </v:shape>
-          </w:pict>
-        </w:r>
-      </w:ins>
-    </w:p>
-    <w:p>
-      <w:pPr>
-        <w:rPr>
-          <w:del w:id="82" w:author="Ryan" w:date="2017-02-01T19:05:00Z"/>
-        </w:rPr>
-        <w:pPrChange w:id="83" w:author="Ryan" w:date="2017-02-16T20:01:00Z">
+        <w:pPrChange w:id="133" w:author="Ryan" w:date="2017-02-16T22:50:00Z">
           <w:pPr>
             <w:jc w:val="center"/>
           </w:pPr>
@@ -719,559 +956,7 @@
       <w:pPr>
         <w:jc w:val="center"/>
         <w:rPr>
-          <w:ins w:id="84" w:author="Ryan" w:date="2017-02-16T20:03:00Z"/>
-        </w:rPr>
-      </w:pPr>
-    </w:p>
-    <w:p>
-      <w:pPr>
-        <w:jc w:val="center"/>
-        <w:rPr>
-          <w:ins w:id="85" w:author="Ryan" w:date="2017-02-16T20:03:00Z"/>
-        </w:rPr>
-      </w:pPr>
-    </w:p>
-    <w:p>
-      <w:pPr>
-        <w:jc w:val="center"/>
-        <w:rPr>
-          <w:ins w:id="86" w:author="Ryan" w:date="2017-02-16T20:03:00Z"/>
-        </w:rPr>
-      </w:pPr>
-    </w:p>
-    <w:p>
-      <w:pPr>
-        <w:rPr>
-          <w:ins w:id="87" w:author="Ryan" w:date="2017-02-16T20:02:00Z"/>
-        </w:rPr>
-        <w:pPrChange w:id="88" w:author="Ryan" w:date="2017-02-16T20:01:00Z">
-          <w:pPr>
-            <w:jc w:val="center"/>
-          </w:pPr>
-        </w:pPrChange>
-      </w:pPr>
-      <w:ins w:id="89" w:author="Ryan" w:date="2017-02-16T20:01:00Z">
-        <w:r>
-          <w:t>This is site A after we scroll down the page.</w:t>
-        </w:r>
-      </w:ins>
-    </w:p>
-    <w:p>
-      <w:pPr>
-        <w:rPr>
-          <w:ins w:id="90" w:author="Ryan" w:date="2017-02-16T20:01:00Z"/>
-        </w:rPr>
-        <w:pPrChange w:id="91" w:author="Ryan" w:date="2017-02-16T20:01:00Z">
-          <w:pPr>
-            <w:jc w:val="center"/>
-          </w:pPr>
-        </w:pPrChange>
-      </w:pPr>
-      <w:ins w:id="92" w:author="Ryan" w:date="2017-02-16T20:12:00Z">
-        <w:r>
-          <w:lastRenderedPageBreak/>
-          <w:pict>
-            <v:shape id="_x0000_i1026" type="#_x0000_t75" style="width:388.5pt;height:204pt;mso-position-horizontal-relative:text;mso-position-vertical-relative:text;mso-width-relative:page;mso-height-relative:page">
-              <v:imagedata r:id="rId6" o:title="site a after moving page"/>
-            </v:shape>
-          </w:pict>
-        </w:r>
-      </w:ins>
-    </w:p>
-    <w:p>
-      <w:pPr>
-        <w:rPr>
-          <w:ins w:id="93" w:author="Ryan" w:date="2017-02-16T20:10:00Z"/>
-        </w:rPr>
-        <w:pPrChange w:id="94" w:author="Ryan" w:date="2017-02-16T20:06:00Z">
-          <w:pPr>
-            <w:jc w:val="center"/>
-          </w:pPr>
-        </w:pPrChange>
-      </w:pPr>
-      <w:ins w:id="95" w:author="Ryan" w:date="2017-02-16T20:07:00Z">
-        <w:r>
-          <w:t xml:space="preserve">Site B shows the navigation bar being movable. For the sake of saving </w:t>
-        </w:r>
-      </w:ins>
-      <w:ins w:id="96" w:author="Ryan" w:date="2017-02-16T20:11:00Z">
-        <w:r>
-          <w:t>room,</w:t>
-        </w:r>
-      </w:ins>
-      <w:ins w:id="97" w:author="Ryan" w:date="2017-02-16T20:07:00Z">
-        <w:r>
-          <w:t xml:space="preserve"> we</w:t>
-        </w:r>
-      </w:ins>
-      <w:ins w:id="98" w:author="Ryan" w:date="2017-02-16T20:08:00Z">
-        <w:r>
-          <w:t>’ll just show it in action.</w:t>
-        </w:r>
-      </w:ins>
-    </w:p>
-    <w:p>
-      <w:pPr>
-        <w:rPr>
-          <w:ins w:id="99" w:author="Ryan" w:date="2017-02-16T20:06:00Z"/>
-          <w:rPrChange w:id="100" w:author="Ryan" w:date="2017-02-16T20:07:00Z">
-            <w:rPr>
-              <w:ins w:id="101" w:author="Ryan" w:date="2017-02-16T20:06:00Z"/>
-              <w:sz w:val="32"/>
-              <w:szCs w:val="32"/>
-            </w:rPr>
-          </w:rPrChange>
-        </w:rPr>
-        <w:pPrChange w:id="102" w:author="Ryan" w:date="2017-02-16T20:06:00Z">
-          <w:pPr>
-            <w:jc w:val="center"/>
-          </w:pPr>
-        </w:pPrChange>
-      </w:pPr>
-      <w:ins w:id="103" w:author="Ryan" w:date="2017-02-16T20:10:00Z">
-        <w:r>
-          <w:pict>
-            <v:shape id="_x0000_i1027" type="#_x0000_t75" style="width:468pt;height:231pt">
-              <v:imagedata r:id="rId7" o:title="site b after moving page"/>
-            </v:shape>
-          </w:pict>
-        </w:r>
-      </w:ins>
-    </w:p>
-    <w:p>
-      <w:pPr>
-        <w:rPr>
-          <w:ins w:id="104" w:author="Ryan" w:date="2017-02-16T22:44:00Z"/>
-        </w:rPr>
-        <w:pPrChange w:id="105" w:author="Ryan" w:date="2017-02-16T20:12:00Z">
-          <w:pPr>
-            <w:jc w:val="center"/>
-          </w:pPr>
-        </w:pPrChange>
-      </w:pPr>
-      <w:ins w:id="106" w:author="Ryan" w:date="2017-02-16T20:13:00Z">
-        <w:r>
-          <w:t>For the A/B testing the group, for the time being, decided to go with the static navigation bar.</w:t>
-        </w:r>
-      </w:ins>
-      <w:ins w:id="107" w:author="Ryan" w:date="2017-02-16T20:26:00Z">
-        <w:r>
-          <w:t xml:space="preserve"> We might change from a static navigation bar to a movable one in the future</w:t>
-        </w:r>
-      </w:ins>
-      <w:ins w:id="108" w:author="Ryan" w:date="2017-02-16T20:30:00Z">
-        <w:r>
-          <w:t>,</w:t>
-        </w:r>
-      </w:ins>
-      <w:ins w:id="109" w:author="Ryan" w:date="2017-02-16T20:26:00Z">
-        <w:r>
-          <w:t xml:space="preserve"> once we tidy up the site some more.</w:t>
-        </w:r>
-      </w:ins>
-      <w:ins w:id="110" w:author="Ryan" w:date="2017-02-16T20:27:00Z">
-        <w:r>
-          <w:t xml:space="preserve"> We did the voting internally and it was a unanimous </w:t>
-        </w:r>
-      </w:ins>
-      <w:ins w:id="111" w:author="Ryan" w:date="2017-02-16T20:30:00Z">
-        <w:r>
-          <w:t>decision</w:t>
-        </w:r>
-      </w:ins>
-      <w:ins w:id="112" w:author="Ryan" w:date="2017-02-16T20:27:00Z">
-        <w:r>
-          <w:t>, between the three of us, that site A was a better choice.</w:t>
-        </w:r>
-      </w:ins>
-      <w:ins w:id="113" w:author="Ryan" w:date="2017-02-16T20:28:00Z">
-        <w:r>
-          <w:t xml:space="preserve"> For your viewing </w:t>
-        </w:r>
-      </w:ins>
-      <w:ins w:id="114" w:author="Ryan" w:date="2017-02-16T20:30:00Z">
-        <w:r>
-          <w:t>pleasure,</w:t>
-        </w:r>
-      </w:ins>
-      <w:ins w:id="115" w:author="Ryan" w:date="2017-02-16T20:28:00Z">
-        <w:r>
-          <w:t xml:space="preserve"> we’ve included site B in the files to see for yourself. It</w:t>
-        </w:r>
-      </w:ins>
-      <w:ins w:id="116" w:author="Ryan" w:date="2017-02-16T20:29:00Z">
-        <w:r>
-          <w:t>’s called “index</w:t>
-        </w:r>
-      </w:ins>
-      <w:ins w:id="117" w:author="Ryan" w:date="2017-02-16T20:30:00Z">
-        <w:r>
-          <w:t>1.html” and its css file</w:t>
-        </w:r>
-      </w:ins>
-      <w:ins w:id="118" w:author="Ryan" w:date="2017-02-16T20:31:00Z">
-        <w:r>
-          <w:t xml:space="preserve"> called</w:t>
-        </w:r>
-      </w:ins>
-      <w:ins w:id="119" w:author="Ryan" w:date="2017-02-16T20:30:00Z">
-        <w:r>
-          <w:t xml:space="preserve"> “index1.css”.</w:t>
-        </w:r>
-      </w:ins>
-    </w:p>
-    <w:p>
-      <w:pPr>
-        <w:rPr>
-          <w:ins w:id="120" w:author="Ryan" w:date="2017-02-16T22:21:00Z"/>
-        </w:rPr>
-        <w:pPrChange w:id="121" w:author="Ryan" w:date="2017-02-16T20:12:00Z">
-          <w:pPr>
-            <w:jc w:val="center"/>
-          </w:pPr>
-        </w:pPrChange>
-      </w:pPr>
-      <w:ins w:id="122" w:author="Ryan" w:date="2017-02-16T22:44:00Z">
-        <w:r>
-          <w:rPr>
-            <w:b/>
-            <w:u w:val="single"/>
-            <w:rPrChange w:id="123" w:author="Ryan" w:date="2017-02-16T22:44:00Z">
-              <w:rPr/>
-            </w:rPrChange>
-          </w:rPr>
-          <w:t>Milestone 3 completed items:</w:t>
-        </w:r>
-        <w:r>
-          <w:t xml:space="preserve"> Technical design,</w:t>
-        </w:r>
-      </w:ins>
-      <w:ins w:id="124" w:author="Ryan" w:date="2017-02-16T22:45:00Z">
-        <w:r>
-          <w:t xml:space="preserve"> External style sheet, prototype pages, remaining pages, testing and code submission.</w:t>
-        </w:r>
-      </w:ins>
-    </w:p>
-    <w:p>
-      <w:pPr>
-        <w:rPr>
-          <w:ins w:id="125" w:author="Ryan" w:date="2017-02-16T22:28:00Z"/>
-        </w:rPr>
-        <w:pPrChange w:id="126" w:author="Ryan" w:date="2017-02-16T20:12:00Z">
-          <w:pPr>
-            <w:jc w:val="center"/>
-          </w:pPr>
-        </w:pPrChange>
-      </w:pPr>
-      <w:ins w:id="127" w:author="Ryan" w:date="2017-02-16T22:21:00Z">
-        <w:r>
-          <w:rPr>
-            <w:b/>
-            <w:u w:val="single"/>
-            <w:rPrChange w:id="128" w:author="Ryan" w:date="2017-02-16T22:21:00Z">
-              <w:rPr/>
-            </w:rPrChange>
-          </w:rPr>
-          <w:t>Key Issues:</w:t>
-        </w:r>
-        <w:r>
-          <w:rPr>
-            <w:b/>
-            <w:u w:val="single"/>
-          </w:rPr>
-          <w:t xml:space="preserve"> </w:t>
-        </w:r>
-        <w:r>
-          <w:t xml:space="preserve">One issue is the button forms all are </w:t>
-        </w:r>
-      </w:ins>
-      <w:ins w:id="129" w:author="Ryan" w:date="2017-02-16T22:22:00Z">
-        <w:r>
-          <w:t>inconsistent</w:t>
-        </w:r>
-      </w:ins>
-      <w:ins w:id="130" w:author="Ryan" w:date="2017-02-16T22:21:00Z">
-        <w:r>
-          <w:t xml:space="preserve"> </w:t>
-        </w:r>
-      </w:ins>
-      <w:ins w:id="131" w:author="Ryan" w:date="2017-02-16T22:22:00Z">
-        <w:r>
-          <w:t xml:space="preserve">with one another. This is primarily a result from using too many css files and will clean up the </w:t>
-        </w:r>
-      </w:ins>
-      <w:ins w:id="132" w:author="Ryan" w:date="2017-02-16T22:25:00Z">
-        <w:r>
-          <w:t>files in the near future.</w:t>
-        </w:r>
-      </w:ins>
-    </w:p>
-    <w:p>
-      <w:pPr>
-        <w:rPr>
-          <w:ins w:id="133" w:author="Ryan" w:date="2017-02-16T22:31:00Z"/>
-        </w:rPr>
-        <w:pPrChange w:id="134" w:author="Ryan" w:date="2017-02-16T20:12:00Z">
-          <w:pPr>
-            <w:jc w:val="center"/>
-          </w:pPr>
-        </w:pPrChange>
-      </w:pPr>
-      <w:ins w:id="135" w:author="Ryan" w:date="2017-02-16T22:28:00Z">
-        <w:r>
-          <w:lastRenderedPageBreak/>
-          <w:t xml:space="preserve">Another issue is the navigation bar is not </w:t>
-        </w:r>
-      </w:ins>
-      <w:ins w:id="136" w:author="Ryan" w:date="2017-02-16T22:29:00Z">
-        <w:r>
-          <w:t>consistent</w:t>
-        </w:r>
-      </w:ins>
-      <w:ins w:id="137" w:author="Ryan" w:date="2017-02-16T22:28:00Z">
-        <w:r>
-          <w:t xml:space="preserve">. </w:t>
-        </w:r>
-      </w:ins>
-      <w:ins w:id="138" w:author="Ryan" w:date="2017-02-16T22:29:00Z">
-        <w:r>
-          <w:t>The logo and the sign-in-sing-up aren’t even in the navigation bar.</w:t>
-        </w:r>
-      </w:ins>
-    </w:p>
-    <w:p>
-      <w:pPr>
-        <w:rPr>
-          <w:ins w:id="139" w:author="Ryan" w:date="2017-02-16T22:33:00Z"/>
-        </w:rPr>
-        <w:pPrChange w:id="140" w:author="Ryan" w:date="2017-02-16T20:12:00Z">
-          <w:pPr>
-            <w:jc w:val="center"/>
-          </w:pPr>
-        </w:pPrChange>
-      </w:pPr>
-      <w:ins w:id="141" w:author="Ryan" w:date="2017-02-16T22:31:00Z">
-        <w:r>
-          <w:t>The group is talking about the background and deciding if it should remain white or add a background image/color.</w:t>
-        </w:r>
-      </w:ins>
-    </w:p>
-    <w:p>
-      <w:pPr>
-        <w:rPr>
-          <w:ins w:id="142" w:author="Ryan" w:date="2017-02-16T22:23:00Z"/>
-        </w:rPr>
-        <w:pPrChange w:id="143" w:author="Ryan" w:date="2017-02-16T20:12:00Z">
-          <w:pPr>
-            <w:jc w:val="center"/>
-          </w:pPr>
-        </w:pPrChange>
-      </w:pPr>
-      <w:ins w:id="144" w:author="Ryan" w:date="2017-02-16T22:33:00Z">
-        <w:r>
-          <w:rPr>
-            <w:b/>
-            <w:u w:val="single"/>
-            <w:rPrChange w:id="145" w:author="Ryan" w:date="2017-02-16T22:33:00Z">
-              <w:rPr/>
-            </w:rPrChange>
-          </w:rPr>
-          <w:t>Additional Work:</w:t>
-        </w:r>
-        <w:r>
-          <w:rPr>
-            <w:b/>
-            <w:u w:val="single"/>
-          </w:rPr>
-          <w:t xml:space="preserve"> </w:t>
-        </w:r>
-      </w:ins>
-      <w:ins w:id="146" w:author="Ryan" w:date="2017-02-16T22:42:00Z">
-        <w:r>
-          <w:t>Fixing the form buttons</w:t>
-        </w:r>
-      </w:ins>
-      <w:ins w:id="147" w:author="Ryan" w:date="2017-02-16T22:43:00Z">
-        <w:r>
-          <w:t>, navigation bar needs reworking, detail pages need reworking, possible background rework.</w:t>
-        </w:r>
-      </w:ins>
-    </w:p>
-    <w:p>
-      <w:pPr>
-        <w:rPr>
-          <w:ins w:id="148" w:author="Ryan" w:date="2017-02-16T22:49:00Z"/>
-        </w:rPr>
-        <w:pPrChange w:id="149" w:author="Ryan" w:date="2017-02-16T20:12:00Z">
-          <w:pPr>
-            <w:jc w:val="center"/>
-          </w:pPr>
-        </w:pPrChange>
-      </w:pPr>
-      <w:ins w:id="150" w:author="Ryan" w:date="2017-02-16T22:23:00Z">
-        <w:r>
-          <w:rPr>
-            <w:b/>
-            <w:u w:val="single"/>
-          </w:rPr>
-          <w:t xml:space="preserve">Deviations </w:t>
-        </w:r>
-      </w:ins>
-      <w:ins w:id="151" w:author="Ryan" w:date="2017-02-16T22:25:00Z">
-        <w:r>
-          <w:rPr>
-            <w:b/>
-            <w:u w:val="single"/>
-          </w:rPr>
-          <w:t>from</w:t>
-        </w:r>
-      </w:ins>
-      <w:ins w:id="152" w:author="Ryan" w:date="2017-02-16T22:23:00Z">
-        <w:r>
-          <w:rPr>
-            <w:b/>
-            <w:u w:val="single"/>
-          </w:rPr>
-          <w:t xml:space="preserve"> Previous M</w:t>
-        </w:r>
-        <w:r>
-          <w:rPr>
-            <w:b/>
-            <w:u w:val="single"/>
-            <w:rPrChange w:id="153" w:author="Ryan" w:date="2017-02-16T22:24:00Z">
-              <w:rPr/>
-            </w:rPrChange>
-          </w:rPr>
-          <w:t>ilestones:</w:t>
-        </w:r>
-      </w:ins>
-      <w:ins w:id="154" w:author="Ryan" w:date="2017-02-16T22:22:00Z">
-        <w:r>
-          <w:rPr>
-            <w:b/>
-            <w:u w:val="single"/>
-            <w:rPrChange w:id="155" w:author="Ryan" w:date="2017-02-16T22:24:00Z">
-              <w:rPr/>
-            </w:rPrChange>
-          </w:rPr>
-          <w:t xml:space="preserve"> </w:t>
-        </w:r>
-      </w:ins>
-      <w:ins w:id="156" w:author="Ryan" w:date="2017-02-16T22:25:00Z">
-        <w:r>
-          <w:t>We’ve added another page to the site that wasn’t in our original plan from milestone 1, which was a release date</w:t>
-        </w:r>
-      </w:ins>
-      <w:ins w:id="157" w:author="Ryan" w:date="2017-02-16T22:26:00Z">
-        <w:r>
-          <w:t>. We’ve added this to the site to meet one of the requirements for milestone 3.</w:t>
-        </w:r>
-      </w:ins>
-    </w:p>
-    <w:p>
-      <w:pPr>
-        <w:rPr>
-          <w:ins w:id="158" w:author="Ryan" w:date="2017-02-16T22:49:00Z"/>
-        </w:rPr>
-        <w:pPrChange w:id="159" w:author="Ryan" w:date="2017-02-16T20:12:00Z">
-          <w:pPr>
-            <w:jc w:val="center"/>
-          </w:pPr>
-        </w:pPrChange>
-      </w:pPr>
-      <w:ins w:id="160" w:author="Ryan" w:date="2017-02-16T22:49:00Z">
-        <w:r>
-          <w:t>Our table, which can be seen on the site called “release date” or table.html through the files.</w:t>
-        </w:r>
-      </w:ins>
-    </w:p>
-    <w:p>
-      <w:pPr>
-        <w:rPr>
-          <w:ins w:id="161" w:author="Ryan" w:date="2017-02-16T20:12:00Z"/>
-          <w:rPrChange w:id="162" w:author="Ryan" w:date="2017-02-16T22:25:00Z">
-            <w:rPr>
-              <w:ins w:id="163" w:author="Ryan" w:date="2017-02-16T20:12:00Z"/>
-              <w:sz w:val="32"/>
-              <w:szCs w:val="32"/>
-            </w:rPr>
-          </w:rPrChange>
-        </w:rPr>
-        <w:pPrChange w:id="164" w:author="Ryan" w:date="2017-02-16T20:12:00Z">
-          <w:pPr>
-            <w:jc w:val="center"/>
-          </w:pPr>
-        </w:pPrChange>
-      </w:pPr>
-      <w:ins w:id="165" w:author="Ryan" w:date="2017-02-16T22:49:00Z">
-        <w:r>
-          <w:pict>
-            <v:shape id="_x0000_i1028" type="#_x0000_t75" style="width:468pt;height:341.25pt">
-              <v:imagedata r:id="rId8" o:title="tablething"/>
-            </v:shape>
-          </w:pict>
-        </w:r>
-      </w:ins>
-    </w:p>
-    <w:p>
-      <w:pPr>
-        <w:rPr>
-          <w:ins w:id="166" w:author="Ryan" w:date="2017-02-16T22:50:00Z"/>
-        </w:rPr>
-        <w:pPrChange w:id="167" w:author="Ryan" w:date="2017-02-16T22:50:00Z">
-          <w:pPr>
-            <w:jc w:val="center"/>
-          </w:pPr>
-        </w:pPrChange>
-      </w:pPr>
-      <w:ins w:id="168" w:author="Ryan" w:date="2017-02-16T22:50:00Z">
-        <w:r>
-          <w:rPr>
-            <w:rPrChange w:id="169" w:author="Ryan" w:date="2017-02-16T22:50:00Z">
-              <w:rPr>
-                <w:sz w:val="32"/>
-                <w:szCs w:val="32"/>
-              </w:rPr>
-            </w:rPrChange>
-          </w:rPr>
-          <w:t>Our form sign-in.</w:t>
-        </w:r>
-      </w:ins>
-    </w:p>
-    <w:p>
-      <w:pPr>
-        <w:rPr>
-          <w:ins w:id="170" w:author="Ryan" w:date="2017-02-16T22:50:00Z"/>
-          <w:rPrChange w:id="171" w:author="Ryan" w:date="2017-02-16T22:50:00Z">
-            <w:rPr>
-              <w:ins w:id="172" w:author="Ryan" w:date="2017-02-16T22:50:00Z"/>
-              <w:sz w:val="32"/>
-              <w:szCs w:val="32"/>
-            </w:rPr>
-          </w:rPrChange>
-        </w:rPr>
-        <w:pPrChange w:id="173" w:author="Ryan" w:date="2017-02-16T22:50:00Z">
-          <w:pPr>
-            <w:jc w:val="center"/>
-          </w:pPr>
-        </w:pPrChange>
-      </w:pPr>
-      <w:ins w:id="174" w:author="Ryan" w:date="2017-02-16T22:50:00Z">
-        <w:r>
-          <w:lastRenderedPageBreak/>
-          <w:pict>
-            <v:shape id="_x0000_i1029" type="#_x0000_t75" style="width:467.25pt;height:265.5pt">
-              <v:imagedata r:id="rId9" o:title="signinthing"/>
-            </v:shape>
-          </w:pict>
-        </w:r>
-      </w:ins>
-    </w:p>
-    <w:p>
-      <w:pPr>
-        <w:jc w:val="center"/>
-        <w:rPr>
-          <w:ins w:id="175" w:author="Ryan" w:date="2017-02-16T22:51:00Z"/>
+          <w:ins w:id="134" w:author="Ryan" w:date="2017-02-16T22:51:00Z"/>
           <w:sz w:val="32"/>
           <w:szCs w:val="32"/>
         </w:rPr>
@@ -1281,7 +966,7 @@
       <w:pPr>
         <w:jc w:val="center"/>
         <w:rPr>
-          <w:ins w:id="176" w:author="Ryan" w:date="2017-02-01T18:49:00Z"/>
+          <w:ins w:id="135" w:author="Ryan" w:date="2017-02-01T18:49:00Z"/>
           <w:sz w:val="32"/>
           <w:szCs w:val="32"/>
         </w:rPr>
@@ -1291,22 +976,23 @@
           <w:sz w:val="32"/>
           <w:szCs w:val="32"/>
         </w:rPr>
+        <w:lastRenderedPageBreak/>
         <w:t>Appendix A</w:t>
       </w:r>
     </w:p>
     <w:p>
       <w:pPr>
         <w:rPr>
-          <w:del w:id="177" w:author="Ryan" w:date="2017-02-12T13:45:00Z"/>
-          <w:rPrChange w:id="178" w:author="Ryan" w:date="2017-02-01T18:49:00Z">
+          <w:del w:id="136" w:author="Ryan" w:date="2017-02-12T13:45:00Z"/>
+          <w:rPrChange w:id="137" w:author="Ryan" w:date="2017-02-01T18:49:00Z">
             <w:rPr>
-              <w:del w:id="179" w:author="Ryan" w:date="2017-02-12T13:45:00Z"/>
+              <w:del w:id="138" w:author="Ryan" w:date="2017-02-12T13:45:00Z"/>
               <w:sz w:val="32"/>
               <w:szCs w:val="32"/>
             </w:rPr>
           </w:rPrChange>
         </w:rPr>
-        <w:pPrChange w:id="180" w:author="Ryan" w:date="2017-02-01T18:49:00Z">
+        <w:pPrChange w:id="139" w:author="Ryan" w:date="2017-02-01T18:49:00Z">
           <w:pPr>
             <w:jc w:val="center"/>
           </w:pPr>
@@ -1325,7 +1011,7 @@
       <w:pPr>
         <w:jc w:val="center"/>
         <w:rPr>
-          <w:ins w:id="181" w:author="Ryan" w:date="2017-02-02T11:20:00Z"/>
+          <w:ins w:id="140" w:author="Ryan" w:date="2017-02-02T11:20:00Z"/>
           <w:b/>
           <w:sz w:val="32"/>
           <w:szCs w:val="32"/>
@@ -1350,7 +1036,7 @@
         </w:rPr>
         <w:t xml:space="preserve">roject Milestone #1: </w:t>
       </w:r>
-      <w:ins w:id="182" w:author="Ryan" w:date="2017-02-02T11:20:00Z">
+      <w:ins w:id="141" w:author="Ryan" w:date="2017-02-02T11:20:00Z">
         <w:r>
           <w:rPr>
             <w:b/>
@@ -1361,7 +1047,7 @@
           <w:t>Project Proposal</w:t>
         </w:r>
       </w:ins>
-      <w:del w:id="183" w:author="Ryan" w:date="2017-02-02T11:20:00Z">
+      <w:del w:id="142" w:author="Ryan" w:date="2017-02-02T11:20:00Z">
         <w:r>
           <w:rPr>
             <w:b/>
@@ -1392,7 +1078,7 @@
           <w:u w:val="single"/>
         </w:rPr>
       </w:pPr>
-      <w:ins w:id="184" w:author="Ryan" w:date="2017-02-02T11:20:00Z">
+      <w:ins w:id="143" w:author="Ryan" w:date="2017-02-02T11:20:00Z">
         <w:r>
           <w:rPr>
             <w:b/>
@@ -1437,7 +1123,7 @@
         </w:rPr>
         <w:t>Members: Ken Wu</w:t>
       </w:r>
-      <w:del w:id="185" w:author="Ryan" w:date="2017-02-12T13:42:00Z">
+      <w:del w:id="144" w:author="Ryan" w:date="2017-02-12T13:42:00Z">
         <w:r>
           <w:rPr>
             <w:sz w:val="24"/>
@@ -1453,7 +1139,7 @@
         </w:rPr>
         <w:t>, Xing Wei</w:t>
       </w:r>
-      <w:del w:id="186" w:author="Ryan" w:date="2017-02-12T13:42:00Z">
+      <w:del w:id="145" w:author="Ryan" w:date="2017-02-12T13:42:00Z">
         <w:r>
           <w:rPr>
             <w:sz w:val="24"/>
@@ -1552,7 +1238,6 @@
     </w:p>
     <w:p>
       <w:r>
-        <w:lastRenderedPageBreak/>
         <w:t xml:space="preserve">   Our goal as a website is to grab the attention of the gamer demographic, that are ages of between 18-49 years of age, to read our video game news site. We strive to make the video game news as our sole focal point for the site, with that being said we not focusing on any sort of reviews for video games at all. We are aiming to have a rather simple interface that will be appealing to the eyes with little to no clutter on the screen. The site’s overall look will be very similar to that of Twitter’s interface. Very simple so that the readers can scroll through the site to read just the important news about video games. The site will not operate like Twitter, such as user-generated content, we’ll being using Twitter’s webpage design as our inspirational focal point. They can also comment on the article itself by making an account with or without their e-mail address. Giving our readers a choice if they want to remain anonymous or not! We want to give our readers that option. The group is aiming to have this website fully functional by term’s end in April.</w:t>
       </w:r>
     </w:p>
@@ -1575,7 +1260,11 @@
     </w:p>
     <w:p>
       <w:r>
-        <w:t xml:space="preserve">   The site will look similar to that of Twitter. You can scroll down the page till you hit the bottom with nothing but videogame news. Each post will include the news article along with any type of media such as pictures, gifs, and videos to compliment the news article.  We’ll have a navigator that allows you to search specific device you’re interested in. A color scheme will be natural so it doesn’t strain the eyes of the reader. The news article will not be long and the commenting is going to be the same. Limiting the user’s amount of usable characters to about the same as Twitter’s of 125 characters to a comment. This is of course may lead us to using multiple pages for this because I can’t for certain that this is achievable with our current knowledge in programming. This may change in coming weeks but for now I will say it will be paged based.</w:t>
+        <w:t xml:space="preserve">   The site will look similar to that of Twitter. You can scroll down the page till you hit the bottom with nothing but videogame news. Each post will include the news article along with any type of media such as pictures, gifs, and videos to compliment the news article.  We’ll have a navigator that allows you to search specific device you’re interested in. A color scheme will be natural so it doesn’t strain the eyes of the reader. The news article will not be long and the commenting is going to be the same. Limiting the user’s amount of usable characters to about the same as Twitter’s of 125 characters to a comment. This is of course may lead us to using multiple pages for this because I can’t for certain that this is achievable </w:t>
+      </w:r>
+      <w:r>
+        <w:lastRenderedPageBreak/>
+        <w:t>with our current knowledge in programming. This may change in coming weeks but for now I will say it will be paged based.</w:t>
       </w:r>
     </w:p>
     <w:p>
@@ -1599,12 +1288,12 @@
       <w:r>
         <w:t xml:space="preserve">   The two sites that we will be critiquing will be Both Twitter and IGN. First one will be IGN: IGN, the website can be viewed </w:t>
       </w:r>
-      <w:del w:id="187" w:author="Ryan" w:date="2017-02-01T18:51:00Z">
+      <w:del w:id="146" w:author="Ryan" w:date="2017-02-01T18:51:00Z">
         <w:r>
           <w:delText xml:space="preserve"> </w:delText>
         </w:r>
       </w:del>
-      <w:hyperlink r:id="rId10" w:history="1">
+      <w:hyperlink r:id="rId5" w:history="1">
         <w:r>
           <w:rPr>
             <w:rStyle w:val="Hyperlink"/>
@@ -1620,7 +1309,7 @@
       <w:r>
         <w:t xml:space="preserve">   Twitter is another site that will be similar to our site, you can view the site </w:t>
       </w:r>
-      <w:hyperlink r:id="rId11" w:history="1">
+      <w:hyperlink r:id="rId6" w:history="1">
         <w:r>
           <w:rPr>
             <w:rStyle w:val="Hyperlink"/>
@@ -1661,22 +1350,22 @@
       <w:r>
         <w:t xml:space="preserve">   Our plan is to work closely together by having an open communication with one another. We will have many ways to get in contact with one another by using one of many means: BCIT’s e-mail, Discord, cellphones,</w:t>
       </w:r>
-      <w:ins w:id="188" w:author="Ryan" w:date="2017-02-16T19:49:00Z">
+      <w:ins w:id="147" w:author="Ryan" w:date="2017-02-16T19:49:00Z">
         <w:r>
           <w:t xml:space="preserve"> </w:t>
         </w:r>
       </w:ins>
-      <w:del w:id="189" w:author="Ryan" w:date="2017-02-16T19:49:00Z">
+      <w:del w:id="148" w:author="Ryan" w:date="2017-02-16T19:49:00Z">
         <w:r>
           <w:delText xml:space="preserve"> </w:delText>
         </w:r>
       </w:del>
-      <w:ins w:id="190" w:author="Ryan" w:date="2017-02-16T19:49:00Z">
+      <w:ins w:id="149" w:author="Ryan" w:date="2017-02-16T19:49:00Z">
         <w:r>
           <w:t>and Slacks</w:t>
         </w:r>
       </w:ins>
-      <w:del w:id="191" w:author="Ryan" w:date="2017-02-16T19:49:00Z">
+      <w:del w:id="150" w:author="Ryan" w:date="2017-02-16T19:49:00Z">
         <w:r>
           <w:delText>Slacks, and cellphones</w:delText>
         </w:r>
@@ -1684,22 +1373,18 @@
       <w:r>
         <w:t xml:space="preserve">. </w:t>
       </w:r>
-      <w:del w:id="192" w:author="Ryan" w:date="2017-02-16T19:50:00Z">
+      <w:del w:id="151" w:author="Ryan" w:date="2017-02-16T19:50:00Z">
         <w:r>
           <w:delText>The project leader</w:delText>
         </w:r>
       </w:del>
-      <w:ins w:id="193" w:author="Ryan" w:date="2017-02-16T19:50:00Z">
+      <w:ins w:id="152" w:author="Ryan" w:date="2017-02-16T19:50:00Z">
         <w:r>
           <w:t>Ryan Joseph</w:t>
         </w:r>
       </w:ins>
       <w:r>
-        <w:t xml:space="preserve"> will set-up meetings to discuss about the project and/or concerns and everyone will work together on said project during the meetings. The workload will be divided up evenly among each member of the group by assigning teach member to write news article for the </w:t>
-      </w:r>
-      <w:r>
-        <w:lastRenderedPageBreak/>
-        <w:t>website. At this time the project leader will be the editor for the project till we find a suitable replacement. Also, each member will be assigned to a specific videogame device to work on by creating the webpage itself and its content. Each member is also responsible to design their webpage and making sure to keep it consistent with the theme of the site. Everyone will be working on the main page together.</w:t>
+        <w:t xml:space="preserve"> will set-up meetings to discuss about the project and/or concerns and everyone will work together on said project during the meetings. The workload will be divided up evenly among each member of the group by assigning teach member to write news article for the website. At this time the project leader will be the editor for the project till we find a suitable replacement. Also, each member will be assigned to a specific videogame device to work on by creating the webpage itself and its content. Each member is also responsible to design their webpage and making sure to keep it consistent with the theme of the site. Everyone will be working on the main page together.</w:t>
       </w:r>
     </w:p>
     <w:p>
@@ -1714,11 +1399,11 @@
       <w:pPr>
         <w:jc w:val="center"/>
         <w:rPr>
-          <w:ins w:id="194" w:author="Ryan" w:date="2017-02-01T19:13:00Z"/>
+          <w:ins w:id="153" w:author="Ryan" w:date="2017-02-01T19:13:00Z"/>
           <w:sz w:val="32"/>
           <w:szCs w:val="32"/>
         </w:rPr>
-        <w:pPrChange w:id="195" w:author="Ryan" w:date="2017-02-01T19:03:00Z">
+        <w:pPrChange w:id="154" w:author="Ryan" w:date="2017-02-01T19:03:00Z">
           <w:pPr/>
         </w:pPrChange>
       </w:pPr>
@@ -1727,11 +1412,11 @@
       <w:pPr>
         <w:jc w:val="center"/>
         <w:rPr>
-          <w:ins w:id="196" w:author="Ryan" w:date="2017-02-01T19:13:00Z"/>
+          <w:ins w:id="155" w:author="Ryan" w:date="2017-02-01T19:13:00Z"/>
           <w:sz w:val="32"/>
           <w:szCs w:val="32"/>
         </w:rPr>
-        <w:pPrChange w:id="197" w:author="Ryan" w:date="2017-02-01T19:03:00Z">
+        <w:pPrChange w:id="156" w:author="Ryan" w:date="2017-02-01T19:03:00Z">
           <w:pPr/>
         </w:pPrChange>
       </w:pPr>
@@ -1740,19 +1425,72 @@
       <w:pPr>
         <w:jc w:val="center"/>
         <w:rPr>
-          <w:ins w:id="198" w:author="Ryan" w:date="2017-02-02T11:19:00Z"/>
+          <w:ins w:id="157" w:author="Ryan" w:date="2017-03-20T21:46:00Z"/>
           <w:sz w:val="32"/>
           <w:szCs w:val="32"/>
         </w:rPr>
-        <w:pPrChange w:id="199" w:author="Ryan" w:date="2017-02-01T19:03:00Z">
+        <w:pPrChange w:id="158" w:author="Ryan" w:date="2017-02-01T19:03:00Z">
           <w:pPr/>
         </w:pPrChange>
       </w:pPr>
-      <w:del w:id="200" w:author="Ryan" w:date="2017-02-01T18:53:00Z">
+    </w:p>
+    <w:p>
+      <w:pPr>
+        <w:jc w:val="center"/>
+        <w:rPr>
+          <w:ins w:id="159" w:author="Ryan" w:date="2017-03-20T21:46:00Z"/>
+          <w:sz w:val="32"/>
+          <w:szCs w:val="32"/>
+        </w:rPr>
+        <w:pPrChange w:id="160" w:author="Ryan" w:date="2017-02-01T19:03:00Z">
+          <w:pPr/>
+        </w:pPrChange>
+      </w:pPr>
+    </w:p>
+    <w:p>
+      <w:pPr>
+        <w:jc w:val="center"/>
+        <w:rPr>
+          <w:ins w:id="161" w:author="Ryan" w:date="2017-03-20T21:46:00Z"/>
+          <w:sz w:val="32"/>
+          <w:szCs w:val="32"/>
+        </w:rPr>
+        <w:pPrChange w:id="162" w:author="Ryan" w:date="2017-02-01T19:03:00Z">
+          <w:pPr/>
+        </w:pPrChange>
+      </w:pPr>
+    </w:p>
+    <w:p>
+      <w:pPr>
+        <w:jc w:val="center"/>
+        <w:rPr>
+          <w:ins w:id="163" w:author="Ryan" w:date="2017-03-20T21:46:00Z"/>
+          <w:sz w:val="32"/>
+          <w:szCs w:val="32"/>
+        </w:rPr>
+        <w:pPrChange w:id="164" w:author="Ryan" w:date="2017-02-01T19:03:00Z">
+          <w:pPr/>
+        </w:pPrChange>
+      </w:pPr>
+    </w:p>
+    <w:p>
+      <w:pPr>
+        <w:jc w:val="center"/>
+        <w:rPr>
+          <w:ins w:id="165" w:author="Ryan" w:date="2017-02-02T11:19:00Z"/>
+          <w:sz w:val="32"/>
+          <w:szCs w:val="32"/>
+        </w:rPr>
+        <w:pPrChange w:id="166" w:author="Ryan" w:date="2017-02-01T19:03:00Z">
+          <w:pPr/>
+        </w:pPrChange>
+      </w:pPr>
+      <w:del w:id="167" w:author="Ryan" w:date="2017-02-01T18:53:00Z">
         <w:r>
           <w:rPr>
             <w:noProof/>
           </w:rPr>
+          <w:lastRenderedPageBreak/>
           <w:drawing>
             <wp:anchor distT="0" distB="0" distL="114300" distR="114300" simplePos="0" relativeHeight="251660288" behindDoc="0" locked="0" layoutInCell="1" allowOverlap="1">
               <wp:simplePos x="0" y="0"/>
@@ -1769,7 +1507,7 @@
               <wp:cNvGraphicFramePr/>
               <a:graphic xmlns:a="http://schemas.openxmlformats.org/drawingml/2006/main">
                 <a:graphicData uri="http://schemas.openxmlformats.org/drawingml/2006/diagram">
-                  <dgm:relIds xmlns:dgm="http://schemas.openxmlformats.org/drawingml/2006/diagram" xmlns:r="http://schemas.openxmlformats.org/officeDocument/2006/relationships" r:dm="rId12" r:lo="rId13" r:qs="rId14" r:cs="rId15"/>
+                  <dgm:relIds xmlns:dgm="http://schemas.openxmlformats.org/drawingml/2006/diagram" xmlns:r="http://schemas.openxmlformats.org/officeDocument/2006/relationships" r:dm="rId7" r:lo="rId8" r:qs="rId9" r:cs="rId10"/>
                 </a:graphicData>
               </a:graphic>
               <wp14:sizeRelH relativeFrom="margin">
@@ -1782,7 +1520,7 @@
           </w:drawing>
         </w:r>
       </w:del>
-      <w:ins w:id="201" w:author="Ryan" w:date="2017-02-01T19:03:00Z">
+      <w:ins w:id="168" w:author="Ryan" w:date="2017-02-01T19:03:00Z">
         <w:r>
           <w:rPr>
             <w:sz w:val="32"/>
@@ -1796,14 +1534,14 @@
       <w:pPr>
         <w:jc w:val="center"/>
         <w:rPr>
-          <w:ins w:id="202" w:author="Ryan" w:date="2017-02-02T11:19:00Z"/>
+          <w:ins w:id="169" w:author="Ryan" w:date="2017-02-02T11:19:00Z"/>
           <w:b/>
           <w:sz w:val="32"/>
           <w:szCs w:val="32"/>
           <w:u w:val="single"/>
         </w:rPr>
       </w:pPr>
-      <w:ins w:id="203" w:author="Ryan" w:date="2017-02-02T11:19:00Z">
+      <w:ins w:id="170" w:author="Ryan" w:date="2017-02-02T11:19:00Z">
         <w:r>
           <w:rPr>
             <w:b/>
@@ -1828,11 +1566,11 @@
       <w:pPr>
         <w:jc w:val="center"/>
         <w:rPr>
-          <w:ins w:id="204" w:author="Ryan" w:date="2017-02-01T19:15:00Z"/>
+          <w:ins w:id="171" w:author="Ryan" w:date="2017-02-01T19:15:00Z"/>
           <w:sz w:val="32"/>
           <w:szCs w:val="32"/>
         </w:rPr>
-        <w:pPrChange w:id="205" w:author="Ryan" w:date="2017-02-01T19:03:00Z">
+        <w:pPrChange w:id="172" w:author="Ryan" w:date="2017-02-01T19:03:00Z">
           <w:pPr/>
         </w:pPrChange>
       </w:pPr>
@@ -1840,17 +1578,17 @@
     <w:p>
       <w:pPr>
         <w:rPr>
-          <w:ins w:id="206" w:author="Ryan" w:date="2017-02-16T19:49:00Z"/>
+          <w:ins w:id="173" w:author="Ryan" w:date="2017-02-16T19:49:00Z"/>
           <w:sz w:val="32"/>
           <w:szCs w:val="32"/>
         </w:rPr>
       </w:pPr>
-      <w:ins w:id="207" w:author="Ryan" w:date="2017-02-01T19:22:00Z">
+      <w:ins w:id="174" w:author="Ryan" w:date="2017-02-01T19:22:00Z">
         <w:r>
           <w:rPr>
             <w:sz w:val="32"/>
             <w:szCs w:val="32"/>
-            <w:rPrChange w:id="208" w:author="Ryan" w:date="2017-02-01T19:23:00Z">
+            <w:rPrChange w:id="175" w:author="Ryan" w:date="2017-02-01T19:23:00Z">
               <w:rPr/>
             </w:rPrChange>
           </w:rPr>
@@ -1861,15 +1599,15 @@
     <w:p>
       <w:pPr>
         <w:rPr>
-          <w:ins w:id="209" w:author="Ryan" w:date="2017-02-01T19:22:00Z"/>
+          <w:ins w:id="176" w:author="Ryan" w:date="2017-02-01T19:22:00Z"/>
         </w:rPr>
       </w:pPr>
-      <w:ins w:id="210" w:author="Ryan" w:date="2017-02-16T19:49:00Z">
+      <w:ins w:id="177" w:author="Ryan" w:date="2017-02-16T19:49:00Z">
         <w:r>
           <w:rPr>
             <w:b/>
             <w:u w:val="single"/>
-            <w:rPrChange w:id="211" w:author="Ryan" w:date="2017-02-16T19:49:00Z">
+            <w:rPrChange w:id="178" w:author="Ryan" w:date="2017-02-16T19:49:00Z">
               <w:rPr/>
             </w:rPrChange>
           </w:rPr>
@@ -1883,17 +1621,17 @@
     <w:p>
       <w:pPr>
         <w:rPr>
-          <w:ins w:id="212" w:author="Ryan" w:date="2017-02-01T19:07:00Z"/>
+          <w:ins w:id="179" w:author="Ryan" w:date="2017-02-01T19:07:00Z"/>
           <w:sz w:val="32"/>
           <w:szCs w:val="32"/>
         </w:rPr>
       </w:pPr>
-      <w:ins w:id="213" w:author="Ryan" w:date="2017-02-16T19:48:00Z">
+      <w:ins w:id="180" w:author="Ryan" w:date="2017-02-16T19:48:00Z">
         <w:r>
           <w:rPr>
             <w:b/>
             <w:u w:val="single"/>
-            <w:rPrChange w:id="214" w:author="Ryan" w:date="2017-02-16T19:49:00Z">
+            <w:rPrChange w:id="181" w:author="Ryan" w:date="2017-02-16T19:49:00Z">
               <w:rPr/>
             </w:rPrChange>
           </w:rPr>
@@ -1903,27 +1641,27 @@
           <w:t xml:space="preserve"> </w:t>
         </w:r>
       </w:ins>
-      <w:ins w:id="215" w:author="Ryan" w:date="2017-02-16T19:44:00Z">
+      <w:ins w:id="182" w:author="Ryan" w:date="2017-02-16T19:44:00Z">
         <w:r>
           <w:t>For milestone 3 we are adding more pages to meet the requirement for that milestone.</w:t>
         </w:r>
       </w:ins>
-      <w:ins w:id="216" w:author="Ryan" w:date="2017-02-16T19:45:00Z">
+      <w:ins w:id="183" w:author="Ryan" w:date="2017-02-16T19:45:00Z">
         <w:r>
           <w:t xml:space="preserve"> </w:t>
         </w:r>
       </w:ins>
-      <w:ins w:id="217" w:author="Ryan" w:date="2017-02-16T19:47:00Z">
+      <w:ins w:id="184" w:author="Ryan" w:date="2017-02-16T19:47:00Z">
         <w:r>
           <w:t xml:space="preserve">We </w:t>
         </w:r>
       </w:ins>
-      <w:ins w:id="218" w:author="Ryan" w:date="2017-02-16T19:46:00Z">
+      <w:ins w:id="185" w:author="Ryan" w:date="2017-02-16T19:46:00Z">
         <w:r>
           <w:t>added a release date page for the table requirement. We noticed that a lot of sites also have a site map page and we’ve decided to include that to our site as well.</w:t>
         </w:r>
       </w:ins>
-      <w:ins w:id="219" w:author="Ryan" w:date="2017-02-16T19:48:00Z">
+      <w:ins w:id="186" w:author="Ryan" w:date="2017-02-16T19:48:00Z">
         <w:r>
           <w:t xml:space="preserve"> We’ve made changes to the site map below.</w:t>
         </w:r>
@@ -1933,17 +1671,16 @@
       <w:pPr>
         <w:jc w:val="center"/>
         <w:rPr>
-          <w:ins w:id="220" w:author="Ryan" w:date="2017-02-01T19:22:00Z"/>
+          <w:ins w:id="187" w:author="Ryan" w:date="2017-02-01T19:22:00Z"/>
           <w:sz w:val="32"/>
           <w:szCs w:val="32"/>
         </w:rPr>
       </w:pPr>
-      <w:ins w:id="221" w:author="Ryan" w:date="2017-02-01T19:07:00Z">
+      <w:ins w:id="188" w:author="Ryan" w:date="2017-02-01T19:07:00Z">
         <w:r>
           <w:rPr>
             <w:noProof/>
           </w:rPr>
-          <w:lastRenderedPageBreak/>
           <w:drawing>
             <wp:anchor distT="0" distB="0" distL="114300" distR="114300" simplePos="0" relativeHeight="251661312" behindDoc="0" locked="0" layoutInCell="1" allowOverlap="1">
               <wp:simplePos x="0" y="0"/>
@@ -1960,7 +1697,7 @@
               <wp:cNvGraphicFramePr/>
               <a:graphic xmlns:a="http://schemas.openxmlformats.org/drawingml/2006/main">
                 <a:graphicData uri="http://schemas.openxmlformats.org/drawingml/2006/diagram">
-                  <dgm:relIds xmlns:dgm="http://schemas.openxmlformats.org/drawingml/2006/diagram" xmlns:r="http://schemas.openxmlformats.org/officeDocument/2006/relationships" r:dm="rId17" r:lo="rId18" r:qs="rId19" r:cs="rId20"/>
+                  <dgm:relIds xmlns:dgm="http://schemas.openxmlformats.org/drawingml/2006/diagram" xmlns:r="http://schemas.openxmlformats.org/officeDocument/2006/relationships" r:dm="rId12" r:lo="rId13" r:qs="rId14" r:cs="rId15"/>
                 </a:graphicData>
               </a:graphic>
             </wp:anchor>
@@ -1971,11 +1708,11 @@
     <w:p>
       <w:pPr>
         <w:rPr>
-          <w:ins w:id="222" w:author="Ryan" w:date="2017-02-01T19:22:00Z"/>
+          <w:ins w:id="189" w:author="Ryan" w:date="2017-02-01T19:22:00Z"/>
           <w:sz w:val="32"/>
           <w:szCs w:val="32"/>
         </w:rPr>
-        <w:pPrChange w:id="223" w:author="Ryan" w:date="2017-02-01T19:22:00Z">
+        <w:pPrChange w:id="190" w:author="Ryan" w:date="2017-02-01T19:22:00Z">
           <w:pPr>
             <w:jc w:val="center"/>
           </w:pPr>
@@ -1985,11 +1722,11 @@
     <w:p>
       <w:pPr>
         <w:rPr>
-          <w:ins w:id="224" w:author="Ryan" w:date="2017-02-01T19:22:00Z"/>
+          <w:ins w:id="191" w:author="Ryan" w:date="2017-02-01T19:22:00Z"/>
           <w:sz w:val="32"/>
           <w:szCs w:val="32"/>
         </w:rPr>
-        <w:pPrChange w:id="225" w:author="Ryan" w:date="2017-02-01T19:22:00Z">
+        <w:pPrChange w:id="192" w:author="Ryan" w:date="2017-02-01T19:22:00Z">
           <w:pPr>
             <w:jc w:val="center"/>
           </w:pPr>
@@ -1999,11 +1736,11 @@
     <w:p>
       <w:pPr>
         <w:rPr>
-          <w:ins w:id="226" w:author="Ryan" w:date="2017-02-01T19:22:00Z"/>
+          <w:ins w:id="193" w:author="Ryan" w:date="2017-02-01T19:22:00Z"/>
           <w:sz w:val="32"/>
           <w:szCs w:val="32"/>
         </w:rPr>
-        <w:pPrChange w:id="227" w:author="Ryan" w:date="2017-02-01T19:22:00Z">
+        <w:pPrChange w:id="194" w:author="Ryan" w:date="2017-02-01T19:22:00Z">
           <w:pPr>
             <w:jc w:val="center"/>
           </w:pPr>
@@ -2013,11 +1750,11 @@
     <w:p>
       <w:pPr>
         <w:rPr>
-          <w:ins w:id="228" w:author="Ryan" w:date="2017-02-01T19:22:00Z"/>
+          <w:ins w:id="195" w:author="Ryan" w:date="2017-02-01T19:22:00Z"/>
           <w:sz w:val="32"/>
           <w:szCs w:val="32"/>
         </w:rPr>
-        <w:pPrChange w:id="229" w:author="Ryan" w:date="2017-02-01T19:22:00Z">
+        <w:pPrChange w:id="196" w:author="Ryan" w:date="2017-02-01T19:22:00Z">
           <w:pPr>
             <w:jc w:val="center"/>
           </w:pPr>
@@ -2027,11 +1764,11 @@
     <w:p>
       <w:pPr>
         <w:rPr>
-          <w:ins w:id="230" w:author="Ryan" w:date="2017-02-01T19:22:00Z"/>
+          <w:ins w:id="197" w:author="Ryan" w:date="2017-02-01T19:22:00Z"/>
           <w:sz w:val="32"/>
           <w:szCs w:val="32"/>
         </w:rPr>
-        <w:pPrChange w:id="231" w:author="Ryan" w:date="2017-02-01T19:22:00Z">
+        <w:pPrChange w:id="198" w:author="Ryan" w:date="2017-02-01T19:22:00Z">
           <w:pPr>
             <w:jc w:val="center"/>
           </w:pPr>
@@ -2041,11 +1778,11 @@
     <w:p>
       <w:pPr>
         <w:rPr>
-          <w:ins w:id="232" w:author="Ryan" w:date="2017-02-01T19:22:00Z"/>
+          <w:ins w:id="199" w:author="Ryan" w:date="2017-02-01T19:22:00Z"/>
           <w:sz w:val="32"/>
           <w:szCs w:val="32"/>
         </w:rPr>
-        <w:pPrChange w:id="233" w:author="Ryan" w:date="2017-02-01T19:22:00Z">
+        <w:pPrChange w:id="200" w:author="Ryan" w:date="2017-02-01T19:22:00Z">
           <w:pPr>
             <w:jc w:val="center"/>
           </w:pPr>
@@ -2055,11 +1792,11 @@
     <w:p>
       <w:pPr>
         <w:rPr>
-          <w:ins w:id="234" w:author="Ryan" w:date="2017-02-01T19:22:00Z"/>
+          <w:ins w:id="201" w:author="Ryan" w:date="2017-02-01T19:22:00Z"/>
           <w:sz w:val="32"/>
           <w:szCs w:val="32"/>
         </w:rPr>
-        <w:pPrChange w:id="235" w:author="Ryan" w:date="2017-02-01T19:22:00Z">
+        <w:pPrChange w:id="202" w:author="Ryan" w:date="2017-02-01T19:22:00Z">
           <w:pPr>
             <w:jc w:val="center"/>
           </w:pPr>
@@ -2069,11 +1806,11 @@
     <w:p>
       <w:pPr>
         <w:rPr>
-          <w:ins w:id="236" w:author="Ryan" w:date="2017-02-01T19:22:00Z"/>
+          <w:ins w:id="203" w:author="Ryan" w:date="2017-02-01T19:22:00Z"/>
           <w:sz w:val="32"/>
           <w:szCs w:val="32"/>
         </w:rPr>
-        <w:pPrChange w:id="237" w:author="Ryan" w:date="2017-02-01T19:22:00Z">
+        <w:pPrChange w:id="204" w:author="Ryan" w:date="2017-02-01T19:22:00Z">
           <w:pPr>
             <w:jc w:val="center"/>
           </w:pPr>
@@ -2083,468 +1820,749 @@
     <w:p>
       <w:pPr>
         <w:rPr>
-          <w:ins w:id="238" w:author="Ryan" w:date="2017-02-01T19:24:00Z"/>
+          <w:ins w:id="205" w:author="Ryan" w:date="2017-03-20T21:54:00Z"/>
           <w:sz w:val="32"/>
           <w:szCs w:val="32"/>
         </w:rPr>
-        <w:pPrChange w:id="239" w:author="Ryan" w:date="2017-02-01T19:22:00Z">
+        <w:pPrChange w:id="206" w:author="Ryan" w:date="2017-02-01T19:22:00Z">
           <w:pPr>
             <w:jc w:val="center"/>
           </w:pPr>
         </w:pPrChange>
       </w:pPr>
-      <w:ins w:id="240" w:author="Ryan" w:date="2017-02-01T19:24:00Z">
-        <w:r>
-          <w:rPr>
-            <w:sz w:val="32"/>
-            <w:szCs w:val="32"/>
-          </w:rPr>
-          <w:t>Wireframe:</w:t>
-        </w:r>
-      </w:ins>
     </w:p>
     <w:p>
       <w:pPr>
         <w:rPr>
-          <w:ins w:id="241" w:author="Ryan" w:date="2017-02-02T10:19:00Z"/>
+          <w:ins w:id="207" w:author="Ryan" w:date="2017-03-20T21:55:00Z"/>
+          <w:sz w:val="32"/>
+          <w:szCs w:val="32"/>
         </w:rPr>
-        <w:pPrChange w:id="242" w:author="Ryan" w:date="2017-02-01T19:22:00Z">
+        <w:pPrChange w:id="208" w:author="Ryan" w:date="2017-02-01T19:22:00Z">
           <w:pPr>
             <w:jc w:val="center"/>
           </w:pPr>
         </w:pPrChange>
       </w:pPr>
-      <w:ins w:id="243" w:author="Ryan" w:date="2017-02-01T19:35:00Z">
-        <w:r>
-          <w:t xml:space="preserve">   </w:t>
-        </w:r>
-      </w:ins>
-      <w:ins w:id="244" w:author="Ryan" w:date="2017-02-01T19:24:00Z">
-        <w:r>
-          <w:t xml:space="preserve">The wireframe </w:t>
-        </w:r>
-      </w:ins>
-      <w:ins w:id="245" w:author="Ryan" w:date="2017-02-01T19:32:00Z">
-        <w:r>
-          <w:t>pages</w:t>
-        </w:r>
-      </w:ins>
-      <w:ins w:id="246" w:author="Ryan" w:date="2017-02-01T19:24:00Z">
-        <w:r>
-          <w:t xml:space="preserve"> we’ve provided in the</w:t>
-        </w:r>
-      </w:ins>
-      <w:ins w:id="247" w:author="Ryan" w:date="2017-02-01T19:25:00Z">
-        <w:r>
-          <w:t xml:space="preserve"> files are showing</w:t>
-        </w:r>
-      </w:ins>
-      <w:ins w:id="248" w:author="Ryan" w:date="2017-02-01T19:32:00Z">
-        <w:r>
-          <w:t xml:space="preserve"> that</w:t>
-        </w:r>
-      </w:ins>
-      <w:ins w:id="249" w:author="Ryan" w:date="2017-02-01T19:27:00Z">
-        <w:r>
-          <w:t xml:space="preserve"> when you enter the site that you have to</w:t>
-        </w:r>
-      </w:ins>
-      <w:ins w:id="250" w:author="Ryan" w:date="2017-02-01T19:28:00Z">
-        <w:r>
-          <w:t xml:space="preserve"> sign-in</w:t>
-        </w:r>
-      </w:ins>
-      <w:ins w:id="251" w:author="Ryan" w:date="2017-02-01T19:33:00Z">
-        <w:r>
-          <w:t>/sign-up</w:t>
-        </w:r>
-      </w:ins>
-      <w:ins w:id="252" w:author="Ryan" w:date="2017-02-01T19:28:00Z">
-        <w:r>
-          <w:t xml:space="preserve"> in order to access the site. We provided two options: A pop-up screen that shows up over the videogame news content</w:t>
-        </w:r>
-      </w:ins>
-      <w:ins w:id="253" w:author="Ryan" w:date="2017-02-01T19:34:00Z">
-        <w:r>
-          <w:t>,</w:t>
-        </w:r>
-      </w:ins>
-      <w:ins w:id="254" w:author="Ryan" w:date="2017-02-01T19:29:00Z">
-        <w:r>
-          <w:t xml:space="preserve"> and </w:t>
-        </w:r>
-      </w:ins>
-      <w:ins w:id="255" w:author="Ryan" w:date="2017-02-01T19:34:00Z">
-        <w:r>
-          <w:t>an</w:t>
-        </w:r>
-      </w:ins>
-      <w:ins w:id="256" w:author="Ryan" w:date="2017-02-01T19:29:00Z">
-        <w:r>
-          <w:t xml:space="preserve"> entirely separate </w:t>
-        </w:r>
-      </w:ins>
-      <w:ins w:id="257" w:author="Ryan" w:date="2017-02-01T19:30:00Z">
-        <w:r>
-          <w:t xml:space="preserve">sign-in </w:t>
-        </w:r>
-      </w:ins>
-      <w:ins w:id="258" w:author="Ryan" w:date="2017-02-01T19:34:00Z">
-        <w:r>
-          <w:t>page</w:t>
-        </w:r>
-      </w:ins>
-      <w:ins w:id="259" w:author="Ryan" w:date="2017-02-01T19:30:00Z">
-        <w:r>
-          <w:t xml:space="preserve"> before accessing the content. We kept in mind that our programming knowledge is limited and made a </w:t>
-        </w:r>
-      </w:ins>
-      <w:ins w:id="260" w:author="Ryan" w:date="2017-02-01T19:31:00Z">
-        <w:r>
-          <w:t>separate</w:t>
-        </w:r>
-      </w:ins>
-      <w:ins w:id="261" w:author="Ryan" w:date="2017-02-01T19:30:00Z">
-        <w:r>
-          <w:t xml:space="preserve"> </w:t>
-        </w:r>
-      </w:ins>
-      <w:ins w:id="262" w:author="Ryan" w:date="2017-02-01T19:31:00Z">
-        <w:r>
-          <w:t>page to reflect that incase we’re not a</w:t>
-        </w:r>
-        <w:r>
-          <w:t>ble to program that functionality</w:t>
-        </w:r>
-        <w:r>
-          <w:t xml:space="preserve"> into the site.</w:t>
-        </w:r>
-      </w:ins>
-      <w:ins w:id="263" w:author="Ryan" w:date="2017-02-01T19:34:00Z">
-        <w:r>
-          <w:t xml:space="preserve"> The index page also has</w:t>
-        </w:r>
-        <w:r>
-          <w:t xml:space="preserve"> a pop-up functionality as well. </w:t>
-        </w:r>
-      </w:ins>
-      <w:ins w:id="264" w:author="Ryan" w:date="2017-02-01T19:40:00Z">
-        <w:r>
-          <w:t xml:space="preserve"> When </w:t>
-        </w:r>
-      </w:ins>
-      <w:ins w:id="265" w:author="Ryan" w:date="2017-02-01T19:34:00Z">
-        <w:r>
-          <w:t>the user is interested in a news article they see and clicks on the article, it will bring up the pop-up screen show a</w:t>
-        </w:r>
-      </w:ins>
-      <w:ins w:id="266" w:author="Ryan" w:date="2017-02-01T19:38:00Z">
-        <w:r>
-          <w:t>n</w:t>
-        </w:r>
-      </w:ins>
-      <w:ins w:id="267" w:author="Ryan" w:date="2017-02-01T19:34:00Z">
-        <w:r>
-          <w:t xml:space="preserve"> in</w:t>
-        </w:r>
-      </w:ins>
-      <w:ins w:id="268" w:author="Ryan" w:date="2017-02-01T19:38:00Z">
-        <w:r>
-          <w:t>-</w:t>
-        </w:r>
-      </w:ins>
-      <w:ins w:id="269" w:author="Ryan" w:date="2017-02-01T19:34:00Z">
-        <w:r>
-          <w:t>depth</w:t>
-        </w:r>
-      </w:ins>
-      <w:ins w:id="270" w:author="Ryan" w:date="2017-02-01T19:38:00Z">
-        <w:r>
-          <w:t xml:space="preserve"> article along with a video/picture/gif that complements the article. </w:t>
-        </w:r>
-      </w:ins>
-      <w:ins w:id="271" w:author="Ryan" w:date="2017-02-01T19:42:00Z">
-        <w:r>
-          <w:t>The pop-up screen</w:t>
-        </w:r>
-      </w:ins>
-      <w:ins w:id="272" w:author="Ryan" w:date="2017-02-01T19:34:00Z">
-        <w:r>
-          <w:t xml:space="preserve"> </w:t>
-        </w:r>
-      </w:ins>
-      <w:ins w:id="273" w:author="Ryan" w:date="2017-02-01T19:40:00Z">
-        <w:r>
-          <w:t xml:space="preserve">will also display the comment section as well. If this does not work, we’ll just provide a </w:t>
-        </w:r>
-      </w:ins>
-      <w:ins w:id="274" w:author="Ryan" w:date="2017-02-01T19:41:00Z">
-        <w:r>
-          <w:t>separate</w:t>
-        </w:r>
-      </w:ins>
-      <w:ins w:id="275" w:author="Ryan" w:date="2017-02-01T19:40:00Z">
-        <w:r>
-          <w:t xml:space="preserve"> </w:t>
-        </w:r>
-      </w:ins>
-      <w:ins w:id="276" w:author="Ryan" w:date="2017-02-01T19:41:00Z">
-        <w:r>
-          <w:t>page dedicated to th</w:t>
-        </w:r>
-      </w:ins>
-      <w:ins w:id="277" w:author="Ryan" w:date="2017-02-02T15:32:00Z">
-        <w:r>
-          <w:t>ose</w:t>
-        </w:r>
-      </w:ins>
-      <w:ins w:id="278" w:author="Ryan" w:date="2017-02-01T19:41:00Z">
-        <w:r>
-          <w:t xml:space="preserve"> article</w:t>
-        </w:r>
-      </w:ins>
-      <w:ins w:id="279" w:author="Ryan" w:date="2017-02-02T15:32:00Z">
-        <w:r>
-          <w:t>s</w:t>
-        </w:r>
-      </w:ins>
-      <w:ins w:id="280" w:author="Ryan" w:date="2017-02-01T19:41:00Z">
-        <w:r>
-          <w:t>.</w:t>
+      <w:ins w:id="209" w:author="Ryan" w:date="2017-03-20T21:55:00Z">
+        <w:r>
+          <w:rPr>
+            <w:sz w:val="32"/>
+            <w:szCs w:val="32"/>
+          </w:rPr>
+          <w:t>Print layout:</w:t>
         </w:r>
       </w:ins>
     </w:p>
     <w:p>
       <w:pPr>
         <w:rPr>
-          <w:ins w:id="281" w:author="Ryan" w:date="2017-02-02T10:28:00Z"/>
+          <w:ins w:id="210" w:author="Ryan" w:date="2017-03-20T21:54:00Z"/>
+          <w:sz w:val="32"/>
+          <w:szCs w:val="32"/>
         </w:rPr>
-        <w:pPrChange w:id="282" w:author="Ryan" w:date="2017-02-01T19:22:00Z">
+        <w:pPrChange w:id="211" w:author="Ryan" w:date="2017-02-01T19:22:00Z">
           <w:pPr>
             <w:jc w:val="center"/>
           </w:pPr>
         </w:pPrChange>
       </w:pPr>
-      <w:ins w:id="283" w:author="Ryan" w:date="2017-02-02T10:19:00Z">
-        <w:r>
-          <w:t xml:space="preserve">   Our site, at this time, will be doing a fixed position. Due to the sheer</w:t>
-        </w:r>
-      </w:ins>
-      <w:ins w:id="284" w:author="Ryan" w:date="2017-02-02T10:22:00Z">
-        <w:r>
-          <w:t xml:space="preserve"> scope of this project we’ll be aiming for a simple design</w:t>
-        </w:r>
-      </w:ins>
-      <w:ins w:id="285" w:author="Ryan" w:date="2017-02-02T10:25:00Z">
-        <w:r>
-          <w:t>, as</w:t>
-        </w:r>
-        <w:r>
-          <w:t xml:space="preserve"> stated in the proposal</w:t>
-        </w:r>
-      </w:ins>
-      <w:ins w:id="286" w:author="Ryan" w:date="2017-02-02T10:22:00Z">
-        <w:r>
-          <w:t xml:space="preserve">. </w:t>
-        </w:r>
-      </w:ins>
-      <w:ins w:id="287" w:author="Ryan" w:date="2017-02-02T11:13:00Z">
-        <w:r>
-          <w:t>The main reason for this simplicity is that if our pop-up function doesn’t work, we have to create separate page</w:t>
-        </w:r>
-      </w:ins>
-      <w:ins w:id="288" w:author="Ryan" w:date="2017-02-02T11:15:00Z">
-        <w:r>
-          <w:t>s</w:t>
-        </w:r>
-      </w:ins>
-      <w:ins w:id="289" w:author="Ryan" w:date="2017-02-02T11:13:00Z">
-        <w:r>
-          <w:t xml:space="preserve"> for each article. </w:t>
-        </w:r>
-      </w:ins>
-      <w:ins w:id="290" w:author="Ryan" w:date="2017-02-02T10:22:00Z">
-        <w:r>
-          <w:t>Later down the line, our group</w:t>
-        </w:r>
-        <w:r>
-          <w:t xml:space="preserve"> </w:t>
-        </w:r>
-      </w:ins>
-      <w:ins w:id="291" w:author="Ryan" w:date="2017-02-02T11:15:00Z">
-        <w:r>
-          <w:t>would like</w:t>
-        </w:r>
-      </w:ins>
-      <w:ins w:id="292" w:author="Ryan" w:date="2017-02-02T10:22:00Z">
-        <w:r>
-          <w:t xml:space="preserve"> to have our navigation bar to be fluid</w:t>
-        </w:r>
-      </w:ins>
-      <w:ins w:id="293" w:author="Ryan" w:date="2017-02-02T15:32:00Z">
-        <w:r>
-          <w:t>,</w:t>
-        </w:r>
-      </w:ins>
-      <w:ins w:id="294" w:author="Ryan" w:date="2017-02-02T10:24:00Z">
-        <w:r>
-          <w:t xml:space="preserve"> but that depends on the team</w:t>
-        </w:r>
-      </w:ins>
-      <w:ins w:id="295" w:author="Ryan" w:date="2017-02-02T10:25:00Z">
-        <w:r>
-          <w:t>’s</w:t>
-        </w:r>
-      </w:ins>
-      <w:ins w:id="296" w:author="Ryan" w:date="2017-02-02T10:24:00Z">
-        <w:r>
-          <w:t xml:space="preserve"> schedule</w:t>
-        </w:r>
-      </w:ins>
-      <w:ins w:id="297" w:author="Ryan" w:date="2017-02-02T10:25:00Z">
-        <w:r>
-          <w:t xml:space="preserve">, </w:t>
-        </w:r>
-        <w:r>
-          <w:t>knowledge</w:t>
-        </w:r>
-      </w:ins>
-      <w:ins w:id="298" w:author="Ryan" w:date="2017-02-02T11:15:00Z">
-        <w:r>
-          <w:t>, and workload</w:t>
-        </w:r>
-      </w:ins>
-      <w:ins w:id="299" w:author="Ryan" w:date="2017-02-02T10:22:00Z">
-        <w:r>
-          <w:t>. All the content will be static with the exception that our pop-up functionality for both articles and sign-in.</w:t>
+      <w:ins w:id="212" w:author="Ryan" w:date="2017-03-20T21:55:00Z">
+        <w:r>
+          <w:rPr>
+            <w:noProof/>
+            <w:sz w:val="32"/>
+            <w:szCs w:val="32"/>
+          </w:rPr>
+          <w:lastRenderedPageBreak/>
+          <w:drawing>
+            <wp:inline distT="0" distB="0" distL="0" distR="0">
+              <wp:extent cx="5943600" cy="7686675"/>
+              <wp:effectExtent l="0" t="0" r="0" b="9525"/>
+              <wp:docPr id="18" name="Picture 18" descr="C:\Users\Ryan\AppData\Local\Microsoft\Windows\INetCache\Content.Word\website printlayout-1.jpg"/>
+              <wp:cNvGraphicFramePr>
+                <a:graphicFrameLocks xmlns:a="http://schemas.openxmlformats.org/drawingml/2006/main" noChangeAspect="1"/>
+              </wp:cNvGraphicFramePr>
+              <a:graphic xmlns:a="http://schemas.openxmlformats.org/drawingml/2006/main">
+                <a:graphicData uri="http://schemas.openxmlformats.org/drawingml/2006/picture">
+                  <pic:pic xmlns:pic="http://schemas.openxmlformats.org/drawingml/2006/picture">
+                    <pic:nvPicPr>
+                      <pic:cNvPr id="0" name="Picture 22" descr="C:\Users\Ryan\AppData\Local\Microsoft\Windows\INetCache\Content.Word\website printlayout-1.jpg"/>
+                      <pic:cNvPicPr>
+                        <a:picLocks noChangeAspect="1" noChangeArrowheads="1"/>
+                      </pic:cNvPicPr>
+                    </pic:nvPicPr>
+                    <pic:blipFill>
+                      <a:blip r:embed="rId17" cstate="email">
+                        <a:extLst>
+                          <a:ext uri="{28A0092B-C50C-407E-A947-70E740481C1C}">
+                            <a14:useLocalDpi xmlns:a14="http://schemas.microsoft.com/office/drawing/2010/main"/>
+                          </a:ext>
+                        </a:extLst>
+                      </a:blip>
+                      <a:srcRect/>
+                      <a:stretch>
+                        <a:fillRect/>
+                      </a:stretch>
+                    </pic:blipFill>
+                    <pic:spPr bwMode="auto">
+                      <a:xfrm>
+                        <a:off x="0" y="0"/>
+                        <a:ext cx="5943600" cy="7686675"/>
+                      </a:xfrm>
+                      <a:prstGeom prst="rect">
+                        <a:avLst/>
+                      </a:prstGeom>
+                      <a:noFill/>
+                      <a:ln>
+                        <a:noFill/>
+                      </a:ln>
+                    </pic:spPr>
+                  </pic:pic>
+                </a:graphicData>
+              </a:graphic>
+            </wp:inline>
+          </w:drawing>
         </w:r>
       </w:ins>
     </w:p>
     <w:p>
       <w:pPr>
         <w:rPr>
-          <w:ins w:id="300" w:author="Ryan" w:date="2017-02-12T13:54:00Z"/>
+          <w:ins w:id="213" w:author="Ryan" w:date="2017-03-20T21:55:00Z"/>
+          <w:sz w:val="32"/>
+          <w:szCs w:val="32"/>
         </w:rPr>
-        <w:pPrChange w:id="301" w:author="Ryan" w:date="2017-02-01T19:22:00Z">
+        <w:pPrChange w:id="214" w:author="Ryan" w:date="2017-02-01T19:22:00Z">
           <w:pPr>
             <w:jc w:val="center"/>
           </w:pPr>
         </w:pPrChange>
       </w:pPr>
-      <w:ins w:id="302" w:author="Ryan" w:date="2017-02-02T10:28:00Z">
-        <w:r>
-          <w:t xml:space="preserve">   The site’s color scheme will be limited to mainly to black and white. The reason behind this is because the articles we write will include pictures/gif/videos will provide more than enough color for the site. The sites we</w:t>
-        </w:r>
-      </w:ins>
-      <w:ins w:id="303" w:author="Ryan" w:date="2017-02-02T10:29:00Z">
-        <w:r>
-          <w:t>’ve looked at, like Twitter and IGN, have very little color scheme.</w:t>
-        </w:r>
-      </w:ins>
-      <w:ins w:id="304" w:author="Ryan" w:date="2017-02-02T10:32:00Z">
-        <w:r>
-          <w:t xml:space="preserve"> </w:t>
-        </w:r>
-      </w:ins>
-      <w:ins w:id="305" w:author="Ryan" w:date="2017-02-02T10:33:00Z">
-        <w:r>
-          <w:t>Trying to pick</w:t>
-        </w:r>
-      </w:ins>
-      <w:ins w:id="306" w:author="Ryan" w:date="2017-02-02T10:32:00Z">
-        <w:r>
-          <w:t xml:space="preserve"> a colored background looks rather distracting for our</w:t>
-        </w:r>
-      </w:ins>
-      <w:ins w:id="307" w:author="Ryan" w:date="2017-02-02T10:33:00Z">
-        <w:r>
-          <w:t xml:space="preserve"> site’s</w:t>
-        </w:r>
-      </w:ins>
-      <w:ins w:id="308" w:author="Ryan" w:date="2017-02-02T10:32:00Z">
-        <w:r>
-          <w:t xml:space="preserve"> design and we</w:t>
-        </w:r>
-      </w:ins>
-      <w:ins w:id="309" w:author="Ryan" w:date="2017-02-02T10:33:00Z">
-        <w:r>
-          <w:t xml:space="preserve">’ve </w:t>
-        </w:r>
-      </w:ins>
-      <w:ins w:id="310" w:author="Ryan" w:date="2017-02-02T10:34:00Z">
-        <w:r>
-          <w:t xml:space="preserve">ultimately </w:t>
-        </w:r>
-      </w:ins>
-      <w:ins w:id="311" w:author="Ryan" w:date="2017-02-02T10:33:00Z">
-        <w:r>
-          <w:t>decided to</w:t>
-        </w:r>
-      </w:ins>
-      <w:ins w:id="312" w:author="Ryan" w:date="2017-02-02T10:32:00Z">
-        <w:r>
-          <w:t xml:space="preserve"> leave it as white.</w:t>
-        </w:r>
-      </w:ins>
-      <w:ins w:id="313" w:author="Ryan" w:date="2017-02-02T10:29:00Z">
-        <w:r>
-          <w:t xml:space="preserve"> </w:t>
-        </w:r>
-      </w:ins>
-      <w:ins w:id="314" w:author="Ryan" w:date="2017-02-02T11:17:00Z">
-        <w:r>
-          <w:t xml:space="preserve">The color black will be </w:t>
-        </w:r>
-      </w:ins>
-      <w:ins w:id="315" w:author="Ryan" w:date="2017-02-02T11:18:00Z">
-        <w:r>
-          <w:t>primarily for texts.</w:t>
-        </w:r>
-      </w:ins>
-      <w:ins w:id="316" w:author="Ryan" w:date="2017-02-02T11:17:00Z">
-        <w:r>
-          <w:t xml:space="preserve"> </w:t>
-        </w:r>
-      </w:ins>
-      <w:ins w:id="317" w:author="Ryan" w:date="2017-02-02T10:29:00Z">
-        <w:r>
-          <w:t>We do not want very much distraction for our readers and</w:t>
-        </w:r>
-      </w:ins>
-      <w:ins w:id="318" w:author="Ryan" w:date="2017-02-02T10:31:00Z">
-        <w:r>
-          <w:t xml:space="preserve"> limiting the color options will enhance the user</w:t>
-        </w:r>
-      </w:ins>
-      <w:ins w:id="319" w:author="Ryan" w:date="2017-02-02T11:10:00Z">
-        <w:r>
-          <w:t>’s</w:t>
-        </w:r>
-      </w:ins>
-      <w:ins w:id="320" w:author="Ryan" w:date="2017-02-02T10:31:00Z">
-        <w:r>
-          <w:t xml:space="preserve"> experience.</w:t>
-        </w:r>
-      </w:ins>
     </w:p>
     <w:p>
       <w:pPr>
         <w:rPr>
-          <w:ins w:id="321" w:author="Ryan" w:date="2017-02-02T11:07:00Z"/>
+          <w:ins w:id="215" w:author="Ryan" w:date="2017-03-20T21:56:00Z"/>
+          <w:sz w:val="32"/>
+          <w:szCs w:val="32"/>
         </w:rPr>
-        <w:pPrChange w:id="322" w:author="Ryan" w:date="2017-02-01T19:22:00Z">
+        <w:pPrChange w:id="216" w:author="Ryan" w:date="2017-02-01T19:22:00Z">
           <w:pPr>
             <w:jc w:val="center"/>
           </w:pPr>
         </w:pPrChange>
       </w:pPr>
-      <w:ins w:id="323" w:author="Ryan" w:date="2017-02-12T13:54:00Z">
-        <w:del w:id="324" w:author="yanhwan@gmail.com" w:date="2017-02-16T17:05:00Z">
+      <w:ins w:id="217" w:author="Ryan" w:date="2017-03-20T21:55:00Z">
+        <w:r>
+          <w:rPr>
+            <w:noProof/>
+            <w:sz w:val="32"/>
+            <w:szCs w:val="32"/>
+          </w:rPr>
+          <w:lastRenderedPageBreak/>
+          <w:drawing>
+            <wp:inline distT="0" distB="0" distL="0" distR="0">
+              <wp:extent cx="5943600" cy="7686675"/>
+              <wp:effectExtent l="0" t="0" r="0" b="9525"/>
+              <wp:docPr id="19" name="Picture 19" descr="C:\Users\Ryan\AppData\Local\Microsoft\Windows\INetCache\Content.Word\website printlayout-2.jpg"/>
+              <wp:cNvGraphicFramePr>
+                <a:graphicFrameLocks xmlns:a="http://schemas.openxmlformats.org/drawingml/2006/main" noChangeAspect="1"/>
+              </wp:cNvGraphicFramePr>
+              <a:graphic xmlns:a="http://schemas.openxmlformats.org/drawingml/2006/main">
+                <a:graphicData uri="http://schemas.openxmlformats.org/drawingml/2006/picture">
+                  <pic:pic xmlns:pic="http://schemas.openxmlformats.org/drawingml/2006/picture">
+                    <pic:nvPicPr>
+                      <pic:cNvPr id="0" name="Picture 23" descr="C:\Users\Ryan\AppData\Local\Microsoft\Windows\INetCache\Content.Word\website printlayout-2.jpg"/>
+                      <pic:cNvPicPr>
+                        <a:picLocks noChangeAspect="1" noChangeArrowheads="1"/>
+                      </pic:cNvPicPr>
+                    </pic:nvPicPr>
+                    <pic:blipFill>
+                      <a:blip r:embed="rId18" cstate="email">
+                        <a:extLst>
+                          <a:ext uri="{28A0092B-C50C-407E-A947-70E740481C1C}">
+                            <a14:useLocalDpi xmlns:a14="http://schemas.microsoft.com/office/drawing/2010/main"/>
+                          </a:ext>
+                        </a:extLst>
+                      </a:blip>
+                      <a:srcRect/>
+                      <a:stretch>
+                        <a:fillRect/>
+                      </a:stretch>
+                    </pic:blipFill>
+                    <pic:spPr bwMode="auto">
+                      <a:xfrm>
+                        <a:off x="0" y="0"/>
+                        <a:ext cx="5943600" cy="7686675"/>
+                      </a:xfrm>
+                      <a:prstGeom prst="rect">
+                        <a:avLst/>
+                      </a:prstGeom>
+                      <a:noFill/>
+                      <a:ln>
+                        <a:noFill/>
+                      </a:ln>
+                    </pic:spPr>
+                  </pic:pic>
+                </a:graphicData>
+              </a:graphic>
+            </wp:inline>
+          </w:drawing>
+        </w:r>
+      </w:ins>
+    </w:p>
+    <w:p>
+      <w:pPr>
+        <w:rPr>
+          <w:ins w:id="218" w:author="Ryan" w:date="2017-03-20T21:56:00Z"/>
+          <w:sz w:val="32"/>
+          <w:szCs w:val="32"/>
+        </w:rPr>
+        <w:pPrChange w:id="219" w:author="Ryan" w:date="2017-02-01T19:22:00Z">
+          <w:pPr>
+            <w:jc w:val="center"/>
+          </w:pPr>
+        </w:pPrChange>
+      </w:pPr>
+      <w:ins w:id="220" w:author="Ryan" w:date="2017-03-20T21:56:00Z">
+        <w:r>
+          <w:rPr>
+            <w:noProof/>
+            <w:sz w:val="32"/>
+            <w:szCs w:val="32"/>
+          </w:rPr>
+          <w:lastRenderedPageBreak/>
+          <w:drawing>
+            <wp:inline distT="0" distB="0" distL="0" distR="0">
+              <wp:extent cx="5943600" cy="7686675"/>
+              <wp:effectExtent l="0" t="0" r="0" b="9525"/>
+              <wp:docPr id="20" name="Picture 20" descr="C:\Users\Ryan\AppData\Local\Microsoft\Windows\INetCache\Content.Word\website printlayout-3.jpg"/>
+              <wp:cNvGraphicFramePr>
+                <a:graphicFrameLocks xmlns:a="http://schemas.openxmlformats.org/drawingml/2006/main" noChangeAspect="1"/>
+              </wp:cNvGraphicFramePr>
+              <a:graphic xmlns:a="http://schemas.openxmlformats.org/drawingml/2006/main">
+                <a:graphicData uri="http://schemas.openxmlformats.org/drawingml/2006/picture">
+                  <pic:pic xmlns:pic="http://schemas.openxmlformats.org/drawingml/2006/picture">
+                    <pic:nvPicPr>
+                      <pic:cNvPr id="0" name="Picture 24" descr="C:\Users\Ryan\AppData\Local\Microsoft\Windows\INetCache\Content.Word\website printlayout-3.jpg"/>
+                      <pic:cNvPicPr>
+                        <a:picLocks noChangeAspect="1" noChangeArrowheads="1"/>
+                      </pic:cNvPicPr>
+                    </pic:nvPicPr>
+                    <pic:blipFill>
+                      <a:blip r:embed="rId19" cstate="email">
+                        <a:extLst>
+                          <a:ext uri="{28A0092B-C50C-407E-A947-70E740481C1C}">
+                            <a14:useLocalDpi xmlns:a14="http://schemas.microsoft.com/office/drawing/2010/main"/>
+                          </a:ext>
+                        </a:extLst>
+                      </a:blip>
+                      <a:srcRect/>
+                      <a:stretch>
+                        <a:fillRect/>
+                      </a:stretch>
+                    </pic:blipFill>
+                    <pic:spPr bwMode="auto">
+                      <a:xfrm>
+                        <a:off x="0" y="0"/>
+                        <a:ext cx="5943600" cy="7686675"/>
+                      </a:xfrm>
+                      <a:prstGeom prst="rect">
+                        <a:avLst/>
+                      </a:prstGeom>
+                      <a:noFill/>
+                      <a:ln>
+                        <a:noFill/>
+                      </a:ln>
+                    </pic:spPr>
+                  </pic:pic>
+                </a:graphicData>
+              </a:graphic>
+            </wp:inline>
+          </w:drawing>
+        </w:r>
+      </w:ins>
+    </w:p>
+    <w:p>
+      <w:pPr>
+        <w:rPr>
+          <w:ins w:id="221" w:author="Ryan" w:date="2017-03-20T21:56:00Z"/>
+          <w:sz w:val="32"/>
+          <w:szCs w:val="32"/>
+        </w:rPr>
+        <w:pPrChange w:id="222" w:author="Ryan" w:date="2017-02-01T19:22:00Z">
+          <w:pPr>
+            <w:jc w:val="center"/>
+          </w:pPr>
+        </w:pPrChange>
+      </w:pPr>
+    </w:p>
+    <w:p>
+      <w:pPr>
+        <w:rPr>
+          <w:ins w:id="223" w:author="Ryan" w:date="2017-02-01T19:24:00Z"/>
+          <w:sz w:val="32"/>
+          <w:szCs w:val="32"/>
+        </w:rPr>
+        <w:pPrChange w:id="224" w:author="Ryan" w:date="2017-02-01T19:22:00Z">
+          <w:pPr>
+            <w:jc w:val="center"/>
+          </w:pPr>
+        </w:pPrChange>
+      </w:pPr>
+      <w:ins w:id="225" w:author="Ryan" w:date="2017-02-01T19:24:00Z">
+        <w:r>
+          <w:rPr>
+            <w:sz w:val="32"/>
+            <w:szCs w:val="32"/>
+          </w:rPr>
+          <w:lastRenderedPageBreak/>
+          <w:t>Wireframe:</w:t>
+        </w:r>
+      </w:ins>
+    </w:p>
+    <w:p>
+      <w:pPr>
+        <w:rPr>
+          <w:ins w:id="226" w:author="Ryan" w:date="2017-02-02T10:19:00Z"/>
+        </w:rPr>
+        <w:pPrChange w:id="227" w:author="Ryan" w:date="2017-02-01T19:22:00Z">
+          <w:pPr>
+            <w:jc w:val="center"/>
+          </w:pPr>
+        </w:pPrChange>
+      </w:pPr>
+      <w:ins w:id="228" w:author="Ryan" w:date="2017-02-01T19:35:00Z">
+        <w:r>
+          <w:t xml:space="preserve">   </w:t>
+        </w:r>
+      </w:ins>
+      <w:ins w:id="229" w:author="Ryan" w:date="2017-02-01T19:24:00Z">
+        <w:r>
+          <w:t xml:space="preserve">The wireframe </w:t>
+        </w:r>
+      </w:ins>
+      <w:ins w:id="230" w:author="Ryan" w:date="2017-02-01T19:32:00Z">
+        <w:r>
+          <w:t>pages</w:t>
+        </w:r>
+      </w:ins>
+      <w:ins w:id="231" w:author="Ryan" w:date="2017-02-01T19:24:00Z">
+        <w:r>
+          <w:t xml:space="preserve"> we’ve provided in the</w:t>
+        </w:r>
+      </w:ins>
+      <w:ins w:id="232" w:author="Ryan" w:date="2017-02-01T19:25:00Z">
+        <w:r>
+          <w:t xml:space="preserve"> files are showing</w:t>
+        </w:r>
+      </w:ins>
+      <w:ins w:id="233" w:author="Ryan" w:date="2017-02-01T19:32:00Z">
+        <w:r>
+          <w:t xml:space="preserve"> that</w:t>
+        </w:r>
+      </w:ins>
+      <w:ins w:id="234" w:author="Ryan" w:date="2017-02-01T19:27:00Z">
+        <w:r>
+          <w:t xml:space="preserve"> when you enter the site that you have to</w:t>
+        </w:r>
+      </w:ins>
+      <w:ins w:id="235" w:author="Ryan" w:date="2017-02-01T19:28:00Z">
+        <w:r>
+          <w:t xml:space="preserve"> sign-in</w:t>
+        </w:r>
+      </w:ins>
+      <w:ins w:id="236" w:author="Ryan" w:date="2017-02-01T19:33:00Z">
+        <w:r>
+          <w:t>/sign-up</w:t>
+        </w:r>
+      </w:ins>
+      <w:ins w:id="237" w:author="Ryan" w:date="2017-02-01T19:28:00Z">
+        <w:r>
+          <w:t xml:space="preserve"> in order to access the site. We provided two options: A pop-up screen that shows up over the videogame news content</w:t>
+        </w:r>
+      </w:ins>
+      <w:ins w:id="238" w:author="Ryan" w:date="2017-02-01T19:34:00Z">
+        <w:r>
+          <w:t>,</w:t>
+        </w:r>
+      </w:ins>
+      <w:ins w:id="239" w:author="Ryan" w:date="2017-02-01T19:29:00Z">
+        <w:r>
+          <w:t xml:space="preserve"> and </w:t>
+        </w:r>
+      </w:ins>
+      <w:ins w:id="240" w:author="Ryan" w:date="2017-02-01T19:34:00Z">
+        <w:r>
+          <w:t>an</w:t>
+        </w:r>
+      </w:ins>
+      <w:ins w:id="241" w:author="Ryan" w:date="2017-02-01T19:29:00Z">
+        <w:r>
+          <w:t xml:space="preserve"> entirely separate </w:t>
+        </w:r>
+      </w:ins>
+      <w:ins w:id="242" w:author="Ryan" w:date="2017-02-01T19:30:00Z">
+        <w:r>
+          <w:t xml:space="preserve">sign-in </w:t>
+        </w:r>
+      </w:ins>
+      <w:ins w:id="243" w:author="Ryan" w:date="2017-02-01T19:34:00Z">
+        <w:r>
+          <w:t>page</w:t>
+        </w:r>
+      </w:ins>
+      <w:ins w:id="244" w:author="Ryan" w:date="2017-02-01T19:30:00Z">
+        <w:r>
+          <w:t xml:space="preserve"> before accessing the content. We kept in mind that our programming knowledge is limited and made a </w:t>
+        </w:r>
+      </w:ins>
+      <w:ins w:id="245" w:author="Ryan" w:date="2017-02-01T19:31:00Z">
+        <w:r>
+          <w:t>separate</w:t>
+        </w:r>
+      </w:ins>
+      <w:ins w:id="246" w:author="Ryan" w:date="2017-02-01T19:30:00Z">
+        <w:r>
+          <w:t xml:space="preserve"> </w:t>
+        </w:r>
+      </w:ins>
+      <w:ins w:id="247" w:author="Ryan" w:date="2017-02-01T19:31:00Z">
+        <w:r>
+          <w:t>page to reflect that incase we’re not a</w:t>
+        </w:r>
+        <w:r>
+          <w:t>ble to program that functionality</w:t>
+        </w:r>
+        <w:r>
+          <w:t xml:space="preserve"> into the site.</w:t>
+        </w:r>
+      </w:ins>
+      <w:ins w:id="248" w:author="Ryan" w:date="2017-02-01T19:34:00Z">
+        <w:r>
+          <w:t xml:space="preserve"> The index page also has</w:t>
+        </w:r>
+        <w:r>
+          <w:t xml:space="preserve"> a pop-up functionality as well. </w:t>
+        </w:r>
+      </w:ins>
+      <w:ins w:id="249" w:author="Ryan" w:date="2017-02-01T19:40:00Z">
+        <w:r>
+          <w:t xml:space="preserve"> When </w:t>
+        </w:r>
+      </w:ins>
+      <w:ins w:id="250" w:author="Ryan" w:date="2017-02-01T19:34:00Z">
+        <w:r>
+          <w:t>the user is interested in a news article they see and clicks on the article, it will bring up the pop-up screen show a</w:t>
+        </w:r>
+      </w:ins>
+      <w:ins w:id="251" w:author="Ryan" w:date="2017-02-01T19:38:00Z">
+        <w:r>
+          <w:t>n</w:t>
+        </w:r>
+      </w:ins>
+      <w:ins w:id="252" w:author="Ryan" w:date="2017-02-01T19:34:00Z">
+        <w:r>
+          <w:t xml:space="preserve"> in</w:t>
+        </w:r>
+      </w:ins>
+      <w:ins w:id="253" w:author="Ryan" w:date="2017-02-01T19:38:00Z">
+        <w:r>
+          <w:t>-</w:t>
+        </w:r>
+      </w:ins>
+      <w:ins w:id="254" w:author="Ryan" w:date="2017-02-01T19:34:00Z">
+        <w:r>
+          <w:t>depth</w:t>
+        </w:r>
+      </w:ins>
+      <w:ins w:id="255" w:author="Ryan" w:date="2017-02-01T19:38:00Z">
+        <w:r>
+          <w:t xml:space="preserve"> article along with a video/picture/gif that complements the article. </w:t>
+        </w:r>
+      </w:ins>
+      <w:ins w:id="256" w:author="Ryan" w:date="2017-02-01T19:42:00Z">
+        <w:r>
+          <w:t>The pop-up screen</w:t>
+        </w:r>
+      </w:ins>
+      <w:ins w:id="257" w:author="Ryan" w:date="2017-02-01T19:34:00Z">
+        <w:r>
+          <w:t xml:space="preserve"> </w:t>
+        </w:r>
+      </w:ins>
+      <w:ins w:id="258" w:author="Ryan" w:date="2017-02-01T19:40:00Z">
+        <w:r>
+          <w:t xml:space="preserve">will also display the comment section as well. If this does not work, we’ll just provide a </w:t>
+        </w:r>
+      </w:ins>
+      <w:ins w:id="259" w:author="Ryan" w:date="2017-02-01T19:41:00Z">
+        <w:r>
+          <w:t>separate</w:t>
+        </w:r>
+      </w:ins>
+      <w:ins w:id="260" w:author="Ryan" w:date="2017-02-01T19:40:00Z">
+        <w:r>
+          <w:t xml:space="preserve"> </w:t>
+        </w:r>
+      </w:ins>
+      <w:ins w:id="261" w:author="Ryan" w:date="2017-02-01T19:41:00Z">
+        <w:r>
+          <w:t>page dedicated to th</w:t>
+        </w:r>
+      </w:ins>
+      <w:ins w:id="262" w:author="Ryan" w:date="2017-02-02T15:32:00Z">
+        <w:r>
+          <w:t>ose</w:t>
+        </w:r>
+      </w:ins>
+      <w:ins w:id="263" w:author="Ryan" w:date="2017-02-01T19:41:00Z">
+        <w:r>
+          <w:t xml:space="preserve"> article</w:t>
+        </w:r>
+      </w:ins>
+      <w:ins w:id="264" w:author="Ryan" w:date="2017-02-02T15:32:00Z">
+        <w:r>
+          <w:t>s</w:t>
+        </w:r>
+      </w:ins>
+      <w:ins w:id="265" w:author="Ryan" w:date="2017-02-01T19:41:00Z">
+        <w:r>
+          <w:t>.</w:t>
+        </w:r>
+      </w:ins>
+    </w:p>
+    <w:p>
+      <w:pPr>
+        <w:rPr>
+          <w:ins w:id="266" w:author="Ryan" w:date="2017-02-02T10:28:00Z"/>
+        </w:rPr>
+        <w:pPrChange w:id="267" w:author="Ryan" w:date="2017-02-01T19:22:00Z">
+          <w:pPr>
+            <w:jc w:val="center"/>
+          </w:pPr>
+        </w:pPrChange>
+      </w:pPr>
+      <w:ins w:id="268" w:author="Ryan" w:date="2017-02-02T10:19:00Z">
+        <w:r>
+          <w:t xml:space="preserve">   Our site, at this time, will be doing a fixed position. Due to the sheer</w:t>
+        </w:r>
+      </w:ins>
+      <w:ins w:id="269" w:author="Ryan" w:date="2017-02-02T10:22:00Z">
+        <w:r>
+          <w:t xml:space="preserve"> scope of this project we’ll be aiming for a simple design</w:t>
+        </w:r>
+      </w:ins>
+      <w:ins w:id="270" w:author="Ryan" w:date="2017-02-02T10:25:00Z">
+        <w:r>
+          <w:t>, as</w:t>
+        </w:r>
+        <w:r>
+          <w:t xml:space="preserve"> stated in the proposal</w:t>
+        </w:r>
+      </w:ins>
+      <w:ins w:id="271" w:author="Ryan" w:date="2017-02-02T10:22:00Z">
+        <w:r>
+          <w:t xml:space="preserve">. </w:t>
+        </w:r>
+      </w:ins>
+      <w:ins w:id="272" w:author="Ryan" w:date="2017-02-02T11:13:00Z">
+        <w:r>
+          <w:t>The main reason for this simplicity is that if our pop-up function doesn’t work, we have to create separate page</w:t>
+        </w:r>
+      </w:ins>
+      <w:ins w:id="273" w:author="Ryan" w:date="2017-02-02T11:15:00Z">
+        <w:r>
+          <w:t>s</w:t>
+        </w:r>
+      </w:ins>
+      <w:ins w:id="274" w:author="Ryan" w:date="2017-02-02T11:13:00Z">
+        <w:r>
+          <w:t xml:space="preserve"> for each article. </w:t>
+        </w:r>
+      </w:ins>
+      <w:ins w:id="275" w:author="Ryan" w:date="2017-02-02T10:22:00Z">
+        <w:r>
+          <w:t>Later down the line, our group</w:t>
+        </w:r>
+        <w:r>
+          <w:t xml:space="preserve"> </w:t>
+        </w:r>
+      </w:ins>
+      <w:ins w:id="276" w:author="Ryan" w:date="2017-02-02T11:15:00Z">
+        <w:r>
+          <w:t>would like</w:t>
+        </w:r>
+      </w:ins>
+      <w:ins w:id="277" w:author="Ryan" w:date="2017-02-02T10:22:00Z">
+        <w:r>
+          <w:t xml:space="preserve"> to have our navigation bar to be fluid</w:t>
+        </w:r>
+      </w:ins>
+      <w:ins w:id="278" w:author="Ryan" w:date="2017-02-02T15:32:00Z">
+        <w:r>
+          <w:t>,</w:t>
+        </w:r>
+      </w:ins>
+      <w:ins w:id="279" w:author="Ryan" w:date="2017-02-02T10:24:00Z">
+        <w:r>
+          <w:t xml:space="preserve"> but that depends on the team</w:t>
+        </w:r>
+      </w:ins>
+      <w:ins w:id="280" w:author="Ryan" w:date="2017-02-02T10:25:00Z">
+        <w:r>
+          <w:t>’s</w:t>
+        </w:r>
+      </w:ins>
+      <w:ins w:id="281" w:author="Ryan" w:date="2017-02-02T10:24:00Z">
+        <w:r>
+          <w:t xml:space="preserve"> schedule</w:t>
+        </w:r>
+      </w:ins>
+      <w:ins w:id="282" w:author="Ryan" w:date="2017-02-02T10:25:00Z">
+        <w:r>
+          <w:t xml:space="preserve">, </w:t>
+        </w:r>
+        <w:r>
+          <w:t>knowledge</w:t>
+        </w:r>
+      </w:ins>
+      <w:ins w:id="283" w:author="Ryan" w:date="2017-02-02T11:15:00Z">
+        <w:r>
+          <w:t>, and workload</w:t>
+        </w:r>
+      </w:ins>
+      <w:ins w:id="284" w:author="Ryan" w:date="2017-02-02T10:22:00Z">
+        <w:r>
+          <w:t>. All the content will be static with the exception that our pop-up functionality for both articles and sign-in.</w:t>
+        </w:r>
+      </w:ins>
+    </w:p>
+    <w:p>
+      <w:pPr>
+        <w:rPr>
+          <w:ins w:id="285" w:author="Ryan" w:date="2017-02-12T13:54:00Z"/>
+        </w:rPr>
+        <w:pPrChange w:id="286" w:author="Ryan" w:date="2017-02-01T19:22:00Z">
+          <w:pPr>
+            <w:jc w:val="center"/>
+          </w:pPr>
+        </w:pPrChange>
+      </w:pPr>
+      <w:ins w:id="287" w:author="Ryan" w:date="2017-02-02T10:28:00Z">
+        <w:r>
+          <w:t xml:space="preserve">   The site’s color scheme will be limited to mainly to black and white. The reason behind this is because the articles we write will include pictures/gif/videos will provide more than enough color for the site. The sites we</w:t>
+        </w:r>
+      </w:ins>
+      <w:ins w:id="288" w:author="Ryan" w:date="2017-02-02T10:29:00Z">
+        <w:r>
+          <w:t>’ve looked at, like Twitter and IGN, have very little color scheme.</w:t>
+        </w:r>
+      </w:ins>
+      <w:ins w:id="289" w:author="Ryan" w:date="2017-02-02T10:32:00Z">
+        <w:r>
+          <w:t xml:space="preserve"> </w:t>
+        </w:r>
+      </w:ins>
+      <w:ins w:id="290" w:author="Ryan" w:date="2017-02-02T10:33:00Z">
+        <w:r>
+          <w:t>Trying to pick</w:t>
+        </w:r>
+      </w:ins>
+      <w:ins w:id="291" w:author="Ryan" w:date="2017-02-02T10:32:00Z">
+        <w:r>
+          <w:t xml:space="preserve"> a colored background looks rather distracting for our</w:t>
+        </w:r>
+      </w:ins>
+      <w:ins w:id="292" w:author="Ryan" w:date="2017-02-02T10:33:00Z">
+        <w:r>
+          <w:t xml:space="preserve"> site’s</w:t>
+        </w:r>
+      </w:ins>
+      <w:ins w:id="293" w:author="Ryan" w:date="2017-02-02T10:32:00Z">
+        <w:r>
+          <w:t xml:space="preserve"> design and we</w:t>
+        </w:r>
+      </w:ins>
+      <w:ins w:id="294" w:author="Ryan" w:date="2017-02-02T10:33:00Z">
+        <w:r>
+          <w:t xml:space="preserve">’ve </w:t>
+        </w:r>
+      </w:ins>
+      <w:ins w:id="295" w:author="Ryan" w:date="2017-02-02T10:34:00Z">
+        <w:r>
+          <w:t xml:space="preserve">ultimately </w:t>
+        </w:r>
+      </w:ins>
+      <w:ins w:id="296" w:author="Ryan" w:date="2017-02-02T10:33:00Z">
+        <w:r>
+          <w:t>decided to</w:t>
+        </w:r>
+      </w:ins>
+      <w:ins w:id="297" w:author="Ryan" w:date="2017-02-02T10:32:00Z">
+        <w:r>
+          <w:t xml:space="preserve"> leave it as white.</w:t>
+        </w:r>
+      </w:ins>
+      <w:ins w:id="298" w:author="Ryan" w:date="2017-02-02T10:29:00Z">
+        <w:r>
+          <w:t xml:space="preserve"> </w:t>
+        </w:r>
+      </w:ins>
+      <w:ins w:id="299" w:author="Ryan" w:date="2017-02-02T11:17:00Z">
+        <w:r>
+          <w:t xml:space="preserve">The color black will be </w:t>
+        </w:r>
+      </w:ins>
+      <w:ins w:id="300" w:author="Ryan" w:date="2017-02-02T11:18:00Z">
+        <w:r>
+          <w:t>primarily for texts.</w:t>
+        </w:r>
+      </w:ins>
+      <w:ins w:id="301" w:author="Ryan" w:date="2017-02-02T11:17:00Z">
+        <w:r>
+          <w:t xml:space="preserve"> </w:t>
+        </w:r>
+      </w:ins>
+      <w:ins w:id="302" w:author="Ryan" w:date="2017-02-02T10:29:00Z">
+        <w:r>
+          <w:t>We do not want very much distraction for our readers and</w:t>
+        </w:r>
+      </w:ins>
+      <w:ins w:id="303" w:author="Ryan" w:date="2017-02-02T10:31:00Z">
+        <w:r>
+          <w:t xml:space="preserve"> limiting the color options will enhance the user</w:t>
+        </w:r>
+      </w:ins>
+      <w:ins w:id="304" w:author="Ryan" w:date="2017-02-02T11:10:00Z">
+        <w:r>
+          <w:t>’s</w:t>
+        </w:r>
+      </w:ins>
+      <w:ins w:id="305" w:author="Ryan" w:date="2017-02-02T10:31:00Z">
+        <w:r>
+          <w:t xml:space="preserve"> experience.</w:t>
+        </w:r>
+      </w:ins>
+    </w:p>
+    <w:p>
+      <w:pPr>
+        <w:rPr>
+          <w:ins w:id="306" w:author="Ryan" w:date="2017-02-02T11:07:00Z"/>
+        </w:rPr>
+        <w:pPrChange w:id="307" w:author="Ryan" w:date="2017-02-01T19:22:00Z">
+          <w:pPr>
+            <w:jc w:val="center"/>
+          </w:pPr>
+        </w:pPrChange>
+      </w:pPr>
+      <w:ins w:id="308" w:author="Ryan" w:date="2017-02-12T13:54:00Z">
+        <w:del w:id="309" w:author="yanhwan@gmail.com" w:date="2017-02-16T17:05:00Z">
           <w:r>
             <w:rPr>
               <w:noProof/>
             </w:rPr>
-            <w:lastRenderedPageBreak/>
             <w:drawing>
               <wp:anchor distT="0" distB="0" distL="114300" distR="114300" simplePos="0" relativeHeight="251662336" behindDoc="0" locked="0" layoutInCell="1" allowOverlap="1">
                 <wp:simplePos x="0" y="0"/>
@@ -2571,7 +2589,7 @@
                         </pic:cNvPicPr>
                       </pic:nvPicPr>
                       <pic:blipFill>
-                        <a:blip r:embed="rId22" cstate="email">
+                        <a:blip r:embed="rId20" cstate="email">
                           <a:extLst>
                             <a:ext uri="{28A0092B-C50C-407E-A947-70E740481C1C}">
                               <a14:useLocalDpi xmlns:a14="http://schemas.microsoft.com/office/drawing/2010/main"/>
@@ -2614,26 +2632,45 @@
     <w:p>
       <w:pPr>
         <w:rPr>
-          <w:ins w:id="325" w:author="Ryan" w:date="2017-02-01T19:22:00Z"/>
+          <w:ins w:id="310" w:author="Ryan" w:date="2017-02-01T19:22:00Z"/>
           <w:sz w:val="32"/>
           <w:szCs w:val="32"/>
         </w:rPr>
-        <w:pPrChange w:id="326" w:author="Ryan" w:date="2017-02-01T19:22:00Z">
+        <w:pPrChange w:id="311" w:author="Ryan" w:date="2017-02-01T19:22:00Z">
           <w:pPr>
             <w:jc w:val="center"/>
           </w:pPr>
         </w:pPrChange>
       </w:pPr>
-      <w:ins w:id="327" w:author="Ryan" w:date="2017-02-12T14:14:00Z">
-        <w:del w:id="328" w:author="yanhwan@gmail.com" w:date="2017-02-16T17:05:00Z">
+      <w:ins w:id="312" w:author="Ryan" w:date="2017-02-12T14:14:00Z">
+        <w:del w:id="313" w:author="yanhwan@gmail.com" w:date="2017-02-16T17:05:00Z">
           <w:r>
             <w:rPr>
               <w:sz w:val="32"/>
               <w:szCs w:val="32"/>
             </w:rPr>
             <w:pict>
+              <v:shapetype id="_x0000_t75" coordsize="21600,21600" o:spt="75" o:preferrelative="t" path="m@4@5l@4@11@9@11@9@5xe" filled="f" stroked="f">
+                <v:stroke joinstyle="miter"/>
+                <v:formulas>
+                  <v:f eqn="if lineDrawn pixelLineWidth 0"/>
+                  <v:f eqn="sum @0 1 0"/>
+                  <v:f eqn="sum 0 0 @1"/>
+                  <v:f eqn="prod @2 1 2"/>
+                  <v:f eqn="prod @3 21600 pixelWidth"/>
+                  <v:f eqn="prod @3 21600 pixelHeight"/>
+                  <v:f eqn="sum @0 0 1"/>
+                  <v:f eqn="prod @6 1 2"/>
+                  <v:f eqn="prod @7 21600 pixelWidth"/>
+                  <v:f eqn="sum @8 21600 0"/>
+                  <v:f eqn="prod @7 21600 pixelHeight"/>
+                  <v:f eqn="sum @10 21600 0"/>
+                </v:formulas>
+                <v:path o:extrusionok="f" gradientshapeok="t" o:connecttype="rect"/>
+                <o:lock v:ext="edit" aspectratio="t"/>
+              </v:shapetype>
               <v:shape id="_x0000_i1030" type="#_x0000_t75" style="width:468pt;height:613.5pt">
-                <v:imagedata r:id="rId23" o:title="sign up no pop up"/>
+                <v:imagedata r:id="rId21" o:title="sign up no pop up"/>
               </v:shape>
             </w:pict>
           </w:r>
@@ -2643,7 +2680,7 @@
     <w:p>
       <w:pPr>
         <w:rPr>
-          <w:ins w:id="329" w:author="Ryan" w:date="2017-02-01T19:22:00Z"/>
+          <w:ins w:id="314" w:author="Ryan" w:date="2017-02-01T19:22:00Z"/>
           <w:sz w:val="32"/>
           <w:szCs w:val="32"/>
         </w:rPr>
@@ -2652,12 +2689,12 @@
     <w:p>
       <w:pPr>
         <w:rPr>
-          <w:ins w:id="330" w:author="yanhwan@gmail.com" w:date="2017-02-16T17:20:00Z"/>
+          <w:ins w:id="315" w:author="yanhwan@gmail.com" w:date="2017-02-16T17:20:00Z"/>
           <w:sz w:val="32"/>
           <w:szCs w:val="32"/>
         </w:rPr>
       </w:pPr>
-      <w:ins w:id="331" w:author="yanhwan@gmail.com" w:date="2017-02-16T17:20:00Z">
+      <w:ins w:id="316" w:author="yanhwan@gmail.com" w:date="2017-02-16T17:20:00Z">
         <w:r>
           <w:rPr>
             <w:sz w:val="32"/>
@@ -2673,15 +2710,15 @@
           <w:tab w:val="left" w:pos="1305"/>
         </w:tabs>
         <w:rPr>
-          <w:ins w:id="332" w:author="yanhwan@gmail.com" w:date="2017-02-16T17:21:00Z"/>
+          <w:ins w:id="317" w:author="yanhwan@gmail.com" w:date="2017-02-16T17:21:00Z"/>
           <w:sz w:val="32"/>
           <w:szCs w:val="32"/>
         </w:rPr>
-        <w:pPrChange w:id="333" w:author="Ryan" w:date="2017-02-01T19:22:00Z">
+        <w:pPrChange w:id="318" w:author="Ryan" w:date="2017-02-01T19:22:00Z">
           <w:pPr/>
         </w:pPrChange>
       </w:pPr>
-      <w:ins w:id="334" w:author="yanhwan@gmail.com" w:date="2017-02-16T17:20:00Z">
+      <w:ins w:id="319" w:author="yanhwan@gmail.com" w:date="2017-02-16T17:20:00Z">
         <w:r>
           <w:rPr>
             <w:sz w:val="32"/>
@@ -2698,12 +2735,12 @@
           <w:tab w:val="left" w:pos="1305"/>
         </w:tabs>
         <w:rPr>
-          <w:ins w:id="335" w:author="yanhwan@gmail.com" w:date="2017-02-16T17:21:00Z"/>
+          <w:ins w:id="320" w:author="yanhwan@gmail.com" w:date="2017-02-16T17:21:00Z"/>
           <w:sz w:val="32"/>
           <w:szCs w:val="32"/>
         </w:rPr>
       </w:pPr>
-      <w:ins w:id="336" w:author="yanhwan@gmail.com" w:date="2017-02-16T17:20:00Z">
+      <w:ins w:id="321" w:author="yanhwan@gmail.com" w:date="2017-02-16T17:20:00Z">
         <w:r>
           <w:rPr>
             <w:noProof/>
@@ -2726,7 +2763,7 @@
                       <pic:cNvPicPr/>
                     </pic:nvPicPr>
                     <pic:blipFill>
-                      <a:blip r:embed="rId24">
+                      <a:blip r:embed="rId22">
                         <a:extLst>
                           <a:ext uri="{28A0092B-C50C-407E-A947-70E740481C1C}">
                             <a14:useLocalDpi xmlns:a14="http://schemas.microsoft.com/office/drawing/2010/main" val="0"/>
@@ -2757,12 +2794,12 @@
     <w:p>
       <w:pPr>
         <w:rPr>
-          <w:ins w:id="337" w:author="yanhwan@gmail.com" w:date="2017-02-16T17:21:00Z"/>
+          <w:ins w:id="322" w:author="yanhwan@gmail.com" w:date="2017-02-16T17:21:00Z"/>
           <w:sz w:val="32"/>
           <w:szCs w:val="32"/>
         </w:rPr>
       </w:pPr>
-      <w:ins w:id="338" w:author="yanhwan@gmail.com" w:date="2017-02-16T17:21:00Z">
+      <w:ins w:id="323" w:author="yanhwan@gmail.com" w:date="2017-02-16T17:21:00Z">
         <w:r>
           <w:rPr>
             <w:sz w:val="32"/>
@@ -2778,15 +2815,15 @@
           <w:tab w:val="left" w:pos="1305"/>
         </w:tabs>
         <w:rPr>
-          <w:ins w:id="339" w:author="yanhwan@gmail.com" w:date="2017-02-16T17:21:00Z"/>
+          <w:ins w:id="324" w:author="yanhwan@gmail.com" w:date="2017-02-16T17:21:00Z"/>
           <w:sz w:val="32"/>
           <w:szCs w:val="32"/>
         </w:rPr>
-        <w:pPrChange w:id="340" w:author="Ryan" w:date="2017-02-01T19:22:00Z">
+        <w:pPrChange w:id="325" w:author="Ryan" w:date="2017-02-01T19:22:00Z">
           <w:pPr/>
         </w:pPrChange>
       </w:pPr>
-      <w:ins w:id="341" w:author="yanhwan@gmail.com" w:date="2017-02-16T17:21:00Z">
+      <w:ins w:id="326" w:author="yanhwan@gmail.com" w:date="2017-02-16T17:21:00Z">
         <w:r>
           <w:rPr>
             <w:sz w:val="32"/>
@@ -2803,12 +2840,12 @@
           <w:tab w:val="left" w:pos="1305"/>
         </w:tabs>
         <w:rPr>
-          <w:ins w:id="342" w:author="yanhwan@gmail.com" w:date="2017-02-16T17:22:00Z"/>
+          <w:ins w:id="327" w:author="yanhwan@gmail.com" w:date="2017-02-16T17:22:00Z"/>
           <w:sz w:val="32"/>
           <w:szCs w:val="32"/>
         </w:rPr>
       </w:pPr>
-      <w:ins w:id="343" w:author="yanhwan@gmail.com" w:date="2017-02-16T17:22:00Z">
+      <w:ins w:id="328" w:author="yanhwan@gmail.com" w:date="2017-02-16T17:22:00Z">
         <w:r>
           <w:rPr>
             <w:noProof/>
@@ -2831,7 +2868,7 @@
                       <pic:cNvPicPr/>
                     </pic:nvPicPr>
                     <pic:blipFill>
-                      <a:blip r:embed="rId25" cstate="print">
+                      <a:blip r:embed="rId23" cstate="print">
                         <a:extLst>
                           <a:ext uri="{28A0092B-C50C-407E-A947-70E740481C1C}">
                             <a14:useLocalDpi xmlns:a14="http://schemas.microsoft.com/office/drawing/2010/main" val="0"/>
@@ -2862,12 +2899,12 @@
     <w:p>
       <w:pPr>
         <w:rPr>
-          <w:ins w:id="344" w:author="yanhwan@gmail.com" w:date="2017-02-16T17:22:00Z"/>
+          <w:ins w:id="329" w:author="yanhwan@gmail.com" w:date="2017-02-16T17:22:00Z"/>
           <w:sz w:val="32"/>
           <w:szCs w:val="32"/>
         </w:rPr>
       </w:pPr>
-      <w:ins w:id="345" w:author="yanhwan@gmail.com" w:date="2017-02-16T17:22:00Z">
+      <w:ins w:id="330" w:author="yanhwan@gmail.com" w:date="2017-02-16T17:22:00Z">
         <w:r>
           <w:rPr>
             <w:sz w:val="32"/>
@@ -2883,15 +2920,15 @@
           <w:tab w:val="left" w:pos="1305"/>
         </w:tabs>
         <w:rPr>
-          <w:ins w:id="346" w:author="yanhwan@gmail.com" w:date="2017-02-16T17:22:00Z"/>
+          <w:ins w:id="331" w:author="yanhwan@gmail.com" w:date="2017-02-16T17:22:00Z"/>
           <w:sz w:val="32"/>
           <w:szCs w:val="32"/>
         </w:rPr>
-        <w:pPrChange w:id="347" w:author="Ryan" w:date="2017-02-01T19:22:00Z">
+        <w:pPrChange w:id="332" w:author="Ryan" w:date="2017-02-01T19:22:00Z">
           <w:pPr/>
         </w:pPrChange>
       </w:pPr>
-      <w:ins w:id="348" w:author="yanhwan@gmail.com" w:date="2017-02-16T17:22:00Z">
+      <w:ins w:id="333" w:author="yanhwan@gmail.com" w:date="2017-02-16T17:22:00Z">
         <w:r>
           <w:rPr>
             <w:sz w:val="32"/>
@@ -2908,12 +2945,12 @@
           <w:tab w:val="left" w:pos="1305"/>
         </w:tabs>
         <w:rPr>
-          <w:ins w:id="349" w:author="yanhwan@gmail.com" w:date="2017-02-16T17:23:00Z"/>
+          <w:ins w:id="334" w:author="yanhwan@gmail.com" w:date="2017-02-16T17:23:00Z"/>
           <w:sz w:val="32"/>
           <w:szCs w:val="32"/>
         </w:rPr>
       </w:pPr>
-      <w:ins w:id="350" w:author="yanhwan@gmail.com" w:date="2017-02-16T17:23:00Z">
+      <w:ins w:id="335" w:author="yanhwan@gmail.com" w:date="2017-02-16T17:23:00Z">
         <w:r>
           <w:rPr>
             <w:noProof/>
@@ -2936,7 +2973,7 @@
                       <pic:cNvPicPr/>
                     </pic:nvPicPr>
                     <pic:blipFill>
-                      <a:blip r:embed="rId26" cstate="print">
+                      <a:blip r:embed="rId24" cstate="print">
                         <a:extLst>
                           <a:ext uri="{28A0092B-C50C-407E-A947-70E740481C1C}">
                             <a14:useLocalDpi xmlns:a14="http://schemas.microsoft.com/office/drawing/2010/main" val="0"/>
@@ -2967,12 +3004,12 @@
     <w:p>
       <w:pPr>
         <w:rPr>
-          <w:ins w:id="351" w:author="yanhwan@gmail.com" w:date="2017-02-16T17:23:00Z"/>
+          <w:ins w:id="336" w:author="yanhwan@gmail.com" w:date="2017-02-16T17:23:00Z"/>
           <w:sz w:val="32"/>
           <w:szCs w:val="32"/>
         </w:rPr>
       </w:pPr>
-      <w:ins w:id="352" w:author="yanhwan@gmail.com" w:date="2017-02-16T17:23:00Z">
+      <w:ins w:id="337" w:author="yanhwan@gmail.com" w:date="2017-02-16T17:23:00Z">
         <w:r>
           <w:rPr>
             <w:sz w:val="32"/>
@@ -2988,15 +3025,15 @@
           <w:tab w:val="left" w:pos="1305"/>
         </w:tabs>
         <w:rPr>
-          <w:ins w:id="353" w:author="yanhwan@gmail.com" w:date="2017-02-16T17:23:00Z"/>
+          <w:ins w:id="338" w:author="yanhwan@gmail.com" w:date="2017-02-16T17:23:00Z"/>
           <w:sz w:val="32"/>
           <w:szCs w:val="32"/>
         </w:rPr>
-        <w:pPrChange w:id="354" w:author="Ryan" w:date="2017-02-01T19:22:00Z">
+        <w:pPrChange w:id="339" w:author="Ryan" w:date="2017-02-01T19:22:00Z">
           <w:pPr/>
         </w:pPrChange>
       </w:pPr>
-      <w:ins w:id="355" w:author="yanhwan@gmail.com" w:date="2017-02-16T17:23:00Z">
+      <w:ins w:id="340" w:author="yanhwan@gmail.com" w:date="2017-02-16T17:23:00Z">
         <w:r>
           <w:rPr>
             <w:sz w:val="32"/>
@@ -3013,12 +3050,12 @@
           <w:tab w:val="left" w:pos="1305"/>
         </w:tabs>
         <w:rPr>
-          <w:ins w:id="356" w:author="yanhwan@gmail.com" w:date="2017-02-16T17:24:00Z"/>
+          <w:ins w:id="341" w:author="yanhwan@gmail.com" w:date="2017-02-16T17:24:00Z"/>
           <w:sz w:val="32"/>
           <w:szCs w:val="32"/>
         </w:rPr>
       </w:pPr>
-      <w:ins w:id="357" w:author="yanhwan@gmail.com" w:date="2017-02-16T17:23:00Z">
+      <w:ins w:id="342" w:author="yanhwan@gmail.com" w:date="2017-02-16T17:23:00Z">
         <w:r>
           <w:rPr>
             <w:noProof/>
@@ -3041,7 +3078,7 @@
                       <pic:cNvPicPr/>
                     </pic:nvPicPr>
                     <pic:blipFill>
-                      <a:blip r:embed="rId27" cstate="print">
+                      <a:blip r:embed="rId25" cstate="print">
                         <a:extLst>
                           <a:ext uri="{28A0092B-C50C-407E-A947-70E740481C1C}">
                             <a14:useLocalDpi xmlns:a14="http://schemas.microsoft.com/office/drawing/2010/main" val="0"/>
@@ -3072,12 +3109,12 @@
     <w:p>
       <w:pPr>
         <w:rPr>
-          <w:ins w:id="358" w:author="yanhwan@gmail.com" w:date="2017-02-16T17:24:00Z"/>
+          <w:ins w:id="343" w:author="yanhwan@gmail.com" w:date="2017-02-16T17:24:00Z"/>
           <w:sz w:val="32"/>
           <w:szCs w:val="32"/>
         </w:rPr>
       </w:pPr>
-      <w:ins w:id="359" w:author="yanhwan@gmail.com" w:date="2017-02-16T17:24:00Z">
+      <w:ins w:id="344" w:author="yanhwan@gmail.com" w:date="2017-02-16T17:24:00Z">
         <w:r>
           <w:rPr>
             <w:sz w:val="32"/>
@@ -3093,15 +3130,15 @@
           <w:tab w:val="left" w:pos="1305"/>
         </w:tabs>
         <w:rPr>
-          <w:ins w:id="360" w:author="yanhwan@gmail.com" w:date="2017-02-16T17:24:00Z"/>
+          <w:ins w:id="345" w:author="yanhwan@gmail.com" w:date="2017-02-16T17:24:00Z"/>
           <w:sz w:val="32"/>
           <w:szCs w:val="32"/>
         </w:rPr>
-        <w:pPrChange w:id="361" w:author="Ryan" w:date="2017-02-01T19:22:00Z">
+        <w:pPrChange w:id="346" w:author="Ryan" w:date="2017-02-01T19:22:00Z">
           <w:pPr/>
         </w:pPrChange>
       </w:pPr>
-      <w:ins w:id="362" w:author="yanhwan@gmail.com" w:date="2017-02-16T17:24:00Z">
+      <w:ins w:id="347" w:author="yanhwan@gmail.com" w:date="2017-02-16T17:24:00Z">
         <w:r>
           <w:rPr>
             <w:sz w:val="32"/>
@@ -3118,12 +3155,12 @@
           <w:tab w:val="left" w:pos="1305"/>
         </w:tabs>
         <w:rPr>
-          <w:ins w:id="363" w:author="yanhwan@gmail.com" w:date="2017-02-16T17:25:00Z"/>
+          <w:ins w:id="348" w:author="yanhwan@gmail.com" w:date="2017-02-16T17:25:00Z"/>
           <w:sz w:val="32"/>
           <w:szCs w:val="32"/>
         </w:rPr>
       </w:pPr>
-      <w:ins w:id="364" w:author="yanhwan@gmail.com" w:date="2017-02-16T17:25:00Z">
+      <w:ins w:id="349" w:author="yanhwan@gmail.com" w:date="2017-02-16T17:25:00Z">
         <w:r>
           <w:rPr>
             <w:noProof/>
@@ -3146,7 +3183,7 @@
                       <pic:cNvPicPr/>
                     </pic:nvPicPr>
                     <pic:blipFill>
-                      <a:blip r:embed="rId28" cstate="print">
+                      <a:blip r:embed="rId26" cstate="print">
                         <a:extLst>
                           <a:ext uri="{28A0092B-C50C-407E-A947-70E740481C1C}">
                             <a14:useLocalDpi xmlns:a14="http://schemas.microsoft.com/office/drawing/2010/main" val="0"/>
@@ -3177,12 +3214,12 @@
     <w:p>
       <w:pPr>
         <w:rPr>
-          <w:ins w:id="365" w:author="yanhwan@gmail.com" w:date="2017-02-16T17:25:00Z"/>
+          <w:ins w:id="350" w:author="yanhwan@gmail.com" w:date="2017-02-16T17:25:00Z"/>
           <w:sz w:val="32"/>
           <w:szCs w:val="32"/>
         </w:rPr>
       </w:pPr>
-      <w:ins w:id="366" w:author="yanhwan@gmail.com" w:date="2017-02-16T17:25:00Z">
+      <w:ins w:id="351" w:author="yanhwan@gmail.com" w:date="2017-02-16T17:25:00Z">
         <w:r>
           <w:rPr>
             <w:sz w:val="32"/>
@@ -3198,15 +3235,15 @@
           <w:tab w:val="left" w:pos="1305"/>
         </w:tabs>
         <w:rPr>
-          <w:ins w:id="367" w:author="yanhwan@gmail.com" w:date="2017-02-16T17:26:00Z"/>
+          <w:ins w:id="352" w:author="yanhwan@gmail.com" w:date="2017-02-16T17:26:00Z"/>
           <w:sz w:val="32"/>
           <w:szCs w:val="32"/>
         </w:rPr>
-        <w:pPrChange w:id="368" w:author="Ryan" w:date="2017-02-01T19:22:00Z">
+        <w:pPrChange w:id="353" w:author="Ryan" w:date="2017-02-01T19:22:00Z">
           <w:pPr/>
         </w:pPrChange>
       </w:pPr>
-      <w:ins w:id="369" w:author="yanhwan@gmail.com" w:date="2017-02-16T17:25:00Z">
+      <w:ins w:id="354" w:author="yanhwan@gmail.com" w:date="2017-02-16T17:25:00Z">
         <w:r>
           <w:rPr>
             <w:sz w:val="32"/>
@@ -3216,7 +3253,7 @@
           <w:t>PAGE WHEN YOU GO INTO THE SPECIFIC</w:t>
         </w:r>
       </w:ins>
-      <w:ins w:id="370" w:author="yanhwan@gmail.com" w:date="2017-02-16T17:26:00Z">
+      <w:ins w:id="355" w:author="yanhwan@gmail.com" w:date="2017-02-16T17:26:00Z">
         <w:r>
           <w:rPr>
             <w:sz w:val="32"/>
@@ -3232,12 +3269,12 @@
           <w:tab w:val="left" w:pos="1305"/>
         </w:tabs>
         <w:rPr>
-          <w:ins w:id="371" w:author="yanhwan@gmail.com" w:date="2017-02-16T17:34:00Z"/>
+          <w:ins w:id="356" w:author="yanhwan@gmail.com" w:date="2017-02-16T17:34:00Z"/>
           <w:sz w:val="32"/>
           <w:szCs w:val="32"/>
         </w:rPr>
       </w:pPr>
-      <w:ins w:id="372" w:author="yanhwan@gmail.com" w:date="2017-02-16T17:26:00Z">
+      <w:ins w:id="357" w:author="yanhwan@gmail.com" w:date="2017-02-16T17:26:00Z">
         <w:r>
           <w:rPr>
             <w:noProof/>
@@ -3260,7 +3297,7 @@
                       <pic:cNvPicPr/>
                     </pic:nvPicPr>
                     <pic:blipFill>
-                      <a:blip r:embed="rId29" cstate="print">
+                      <a:blip r:embed="rId27" cstate="print">
                         <a:extLst>
                           <a:ext uri="{28A0092B-C50C-407E-A947-70E740481C1C}">
                             <a14:useLocalDpi xmlns:a14="http://schemas.microsoft.com/office/drawing/2010/main" val="0"/>
@@ -3291,12 +3328,12 @@
     <w:p>
       <w:pPr>
         <w:rPr>
-          <w:ins w:id="373" w:author="yanhwan@gmail.com" w:date="2017-02-16T17:34:00Z"/>
+          <w:ins w:id="358" w:author="yanhwan@gmail.com" w:date="2017-02-16T17:34:00Z"/>
           <w:sz w:val="32"/>
           <w:szCs w:val="32"/>
         </w:rPr>
       </w:pPr>
-      <w:ins w:id="374" w:author="yanhwan@gmail.com" w:date="2017-02-16T17:34:00Z">
+      <w:ins w:id="359" w:author="yanhwan@gmail.com" w:date="2017-02-16T17:34:00Z">
         <w:r>
           <w:rPr>
             <w:sz w:val="32"/>
@@ -3312,15 +3349,15 @@
           <w:tab w:val="left" w:pos="1305"/>
         </w:tabs>
         <w:rPr>
-          <w:ins w:id="375" w:author="yanhwan@gmail.com" w:date="2017-02-16T17:34:00Z"/>
+          <w:ins w:id="360" w:author="yanhwan@gmail.com" w:date="2017-02-16T17:34:00Z"/>
           <w:sz w:val="32"/>
           <w:szCs w:val="32"/>
         </w:rPr>
-        <w:pPrChange w:id="376" w:author="Ryan" w:date="2017-02-01T19:22:00Z">
+        <w:pPrChange w:id="361" w:author="Ryan" w:date="2017-02-01T19:22:00Z">
           <w:pPr/>
         </w:pPrChange>
       </w:pPr>
-      <w:ins w:id="377" w:author="yanhwan@gmail.com" w:date="2017-02-16T17:34:00Z">
+      <w:ins w:id="362" w:author="yanhwan@gmail.com" w:date="2017-02-16T17:34:00Z">
         <w:r>
           <w:rPr>
             <w:sz w:val="32"/>
@@ -3337,12 +3374,12 @@
           <w:tab w:val="left" w:pos="1305"/>
         </w:tabs>
         <w:rPr>
-          <w:ins w:id="378" w:author="yanhwan@gmail.com" w:date="2017-02-16T17:38:00Z"/>
+          <w:ins w:id="363" w:author="yanhwan@gmail.com" w:date="2017-02-16T17:38:00Z"/>
           <w:sz w:val="32"/>
           <w:szCs w:val="32"/>
         </w:rPr>
       </w:pPr>
-      <w:ins w:id="379" w:author="yanhwan@gmail.com" w:date="2017-02-16T17:37:00Z">
+      <w:ins w:id="364" w:author="yanhwan@gmail.com" w:date="2017-02-16T17:37:00Z">
         <w:r>
           <w:rPr>
             <w:noProof/>
@@ -3365,7 +3402,7 @@
                       <pic:cNvPicPr/>
                     </pic:nvPicPr>
                     <pic:blipFill>
-                      <a:blip r:embed="rId30" cstate="print">
+                      <a:blip r:embed="rId28" cstate="print">
                         <a:extLst>
                           <a:ext uri="{28A0092B-C50C-407E-A947-70E740481C1C}">
                             <a14:useLocalDpi xmlns:a14="http://schemas.microsoft.com/office/drawing/2010/main" val="0"/>
@@ -3396,12 +3433,12 @@
     <w:p>
       <w:pPr>
         <w:rPr>
-          <w:ins w:id="380" w:author="yanhwan@gmail.com" w:date="2017-02-16T17:38:00Z"/>
+          <w:ins w:id="365" w:author="yanhwan@gmail.com" w:date="2017-02-16T17:38:00Z"/>
           <w:sz w:val="32"/>
           <w:szCs w:val="32"/>
         </w:rPr>
       </w:pPr>
-      <w:ins w:id="381" w:author="yanhwan@gmail.com" w:date="2017-02-16T17:38:00Z">
+      <w:ins w:id="366" w:author="yanhwan@gmail.com" w:date="2017-02-16T17:38:00Z">
         <w:r>
           <w:rPr>
             <w:sz w:val="32"/>
@@ -3417,12 +3454,12 @@
           <w:tab w:val="left" w:pos="1305"/>
         </w:tabs>
         <w:rPr>
-          <w:ins w:id="382" w:author="yanhwan@gmail.com" w:date="2017-02-16T17:40:00Z"/>
+          <w:ins w:id="367" w:author="yanhwan@gmail.com" w:date="2017-02-16T17:40:00Z"/>
           <w:sz w:val="32"/>
           <w:szCs w:val="32"/>
         </w:rPr>
       </w:pPr>
-      <w:ins w:id="383" w:author="yanhwan@gmail.com" w:date="2017-02-16T17:43:00Z">
+      <w:ins w:id="368" w:author="yanhwan@gmail.com" w:date="2017-02-16T17:43:00Z">
         <w:r>
           <w:rPr>
             <w:sz w:val="32"/>
@@ -3432,7 +3469,7 @@
           <w:t>RELEASE DATE PAGE:</w:t>
         </w:r>
       </w:ins>
-      <w:ins w:id="384" w:author="yanhwan@gmail.com" w:date="2017-02-16T17:40:00Z">
+      <w:ins w:id="369" w:author="yanhwan@gmail.com" w:date="2017-02-16T17:40:00Z">
         <w:r>
           <w:rPr>
             <w:noProof/>
@@ -3455,7 +3492,7 @@
                       <pic:cNvPicPr/>
                     </pic:nvPicPr>
                     <pic:blipFill>
-                      <a:blip r:embed="rId31" cstate="print">
+                      <a:blip r:embed="rId29" cstate="print">
                         <a:extLst>
                           <a:ext uri="{28A0092B-C50C-407E-A947-70E740481C1C}">
                             <a14:useLocalDpi xmlns:a14="http://schemas.microsoft.com/office/drawing/2010/main" val="0"/>
@@ -3486,12 +3523,12 @@
     <w:p>
       <w:pPr>
         <w:rPr>
-          <w:ins w:id="385" w:author="yanhwan@gmail.com" w:date="2017-02-16T17:40:00Z"/>
+          <w:ins w:id="370" w:author="yanhwan@gmail.com" w:date="2017-02-16T17:40:00Z"/>
           <w:sz w:val="32"/>
           <w:szCs w:val="32"/>
         </w:rPr>
       </w:pPr>
-      <w:ins w:id="386" w:author="yanhwan@gmail.com" w:date="2017-02-16T17:40:00Z">
+      <w:ins w:id="371" w:author="yanhwan@gmail.com" w:date="2017-02-16T17:40:00Z">
         <w:r>
           <w:rPr>
             <w:sz w:val="32"/>
@@ -3507,12 +3544,12 @@
           <w:tab w:val="left" w:pos="1305"/>
         </w:tabs>
         <w:rPr>
-          <w:ins w:id="387" w:author="yanhwan@gmail.com" w:date="2017-02-16T17:42:00Z"/>
+          <w:ins w:id="372" w:author="yanhwan@gmail.com" w:date="2017-02-16T17:42:00Z"/>
           <w:sz w:val="32"/>
           <w:szCs w:val="32"/>
         </w:rPr>
       </w:pPr>
-      <w:ins w:id="388" w:author="yanhwan@gmail.com" w:date="2017-02-16T17:40:00Z">
+      <w:ins w:id="373" w:author="yanhwan@gmail.com" w:date="2017-02-16T17:40:00Z">
         <w:r>
           <w:rPr>
             <w:sz w:val="32"/>
@@ -3529,12 +3566,12 @@
           <w:tab w:val="left" w:pos="1305"/>
         </w:tabs>
         <w:rPr>
-          <w:ins w:id="389" w:author="yanhwan@gmail.com" w:date="2017-02-16T17:34:00Z"/>
+          <w:ins w:id="374" w:author="yanhwan@gmail.com" w:date="2017-02-16T17:34:00Z"/>
           <w:sz w:val="32"/>
           <w:szCs w:val="32"/>
         </w:rPr>
       </w:pPr>
-      <w:ins w:id="390" w:author="yanhwan@gmail.com" w:date="2017-02-16T17:42:00Z">
+      <w:ins w:id="375" w:author="yanhwan@gmail.com" w:date="2017-02-16T17:42:00Z">
         <w:r>
           <w:rPr>
             <w:noProof/>
@@ -3557,7 +3594,7 @@
                       <pic:cNvPicPr/>
                     </pic:nvPicPr>
                     <pic:blipFill>
-                      <a:blip r:embed="rId32" cstate="print">
+                      <a:blip r:embed="rId30" cstate="print">
                         <a:extLst>
                           <a:ext uri="{28A0092B-C50C-407E-A947-70E740481C1C}">
                             <a14:useLocalDpi xmlns:a14="http://schemas.microsoft.com/office/drawing/2010/main" val="0"/>
@@ -3587,44 +3624,700 @@
     </w:p>
     <w:p>
       <w:pPr>
-        <w:tabs>
-          <w:tab w:val="left" w:pos="1305"/>
-        </w:tabs>
         <w:jc w:val="center"/>
         <w:rPr>
-          <w:ins w:id="391" w:author="Ryan" w:date="2017-02-16T22:20:00Z"/>
+          <w:ins w:id="376" w:author="Ryan" w:date="2017-03-20T21:40:00Z"/>
+          <w:b/>
           <w:sz w:val="32"/>
           <w:szCs w:val="32"/>
+          <w:u w:val="single"/>
         </w:rPr>
-        <w:pPrChange w:id="392" w:author="Ryan" w:date="2017-02-16T22:20:00Z">
-          <w:pPr/>
-        </w:pPrChange>
       </w:pPr>
     </w:p>
     <w:p>
       <w:pPr>
         <w:jc w:val="center"/>
         <w:rPr>
-          <w:ins w:id="393" w:author="Ryan" w:date="2017-02-01T19:22:00Z"/>
-          <w:del w:id="394" w:author="yanhwan@gmail.com" w:date="2017-02-16T17:20:00Z"/>
+          <w:ins w:id="377" w:author="Ryan" w:date="2017-03-20T21:40:00Z"/>
+          <w:b/>
+          <w:sz w:val="32"/>
+          <w:szCs w:val="32"/>
+          <w:u w:val="single"/>
+        </w:rPr>
+      </w:pPr>
+    </w:p>
+    <w:p>
+      <w:pPr>
+        <w:jc w:val="center"/>
+        <w:rPr>
+          <w:ins w:id="378" w:author="Ryan" w:date="2017-03-20T21:40:00Z"/>
+          <w:b/>
+          <w:sz w:val="32"/>
+          <w:szCs w:val="32"/>
+          <w:u w:val="single"/>
+        </w:rPr>
+      </w:pPr>
+    </w:p>
+    <w:p>
+      <w:pPr>
+        <w:jc w:val="center"/>
+        <w:rPr>
+          <w:ins w:id="379" w:author="Ryan" w:date="2017-03-20T21:40:00Z"/>
+          <w:b/>
+          <w:sz w:val="32"/>
+          <w:szCs w:val="32"/>
+          <w:u w:val="single"/>
+        </w:rPr>
+      </w:pPr>
+    </w:p>
+    <w:p>
+      <w:pPr>
+        <w:jc w:val="center"/>
+        <w:rPr>
+          <w:ins w:id="380" w:author="Ryan" w:date="2017-03-20T21:40:00Z"/>
+          <w:b/>
+          <w:sz w:val="32"/>
+          <w:szCs w:val="32"/>
+          <w:u w:val="single"/>
+        </w:rPr>
+      </w:pPr>
+      <w:ins w:id="381" w:author="Ryan" w:date="2017-03-20T21:40:00Z">
+        <w:r>
+          <w:rPr>
+            <w:b/>
+            <w:sz w:val="32"/>
+            <w:szCs w:val="32"/>
+            <w:u w:val="single"/>
+          </w:rPr>
+          <w:lastRenderedPageBreak/>
+          <w:t>Project Milestone #3: Skeleton site with layout, tables</w:t>
+        </w:r>
+        <w:r>
+          <w:rPr>
+            <w:b/>
+            <w:sz w:val="32"/>
+            <w:szCs w:val="32"/>
+            <w:u w:val="single"/>
+          </w:rPr>
+          <w:t>,</w:t>
+        </w:r>
+        <w:r>
+          <w:rPr>
+            <w:b/>
+            <w:sz w:val="32"/>
+            <w:szCs w:val="32"/>
+            <w:u w:val="single"/>
+          </w:rPr>
+          <w:t xml:space="preserve"> and forms</w:t>
+        </w:r>
+      </w:ins>
+    </w:p>
+    <w:p>
+      <w:pPr>
+        <w:rPr>
+          <w:ins w:id="382" w:author="Ryan" w:date="2017-03-20T21:40:00Z"/>
+        </w:rPr>
+      </w:pPr>
+      <w:ins w:id="383" w:author="Ryan" w:date="2017-03-20T21:40:00Z">
+        <w:r>
+          <w:t>We evenly divided up the workload by assigning each person to work on two pages. We’ve managed to meet the minimum requirement for pages and we added more to the site.</w:t>
+        </w:r>
+      </w:ins>
+    </w:p>
+    <w:p>
+      <w:pPr>
+        <w:rPr>
+          <w:ins w:id="384" w:author="Ryan" w:date="2017-03-20T21:40:00Z"/>
+          <w:b/>
+          <w:u w:val="single"/>
+        </w:rPr>
+      </w:pPr>
+      <w:ins w:id="385" w:author="Ryan" w:date="2017-03-20T21:40:00Z">
+        <w:r>
+          <w:rPr>
+            <w:b/>
+            <w:u w:val="single"/>
+          </w:rPr>
+          <w:t>A/B Testing:</w:t>
+        </w:r>
+      </w:ins>
+    </w:p>
+    <w:p>
+      <w:pPr>
+        <w:rPr>
+          <w:ins w:id="386" w:author="Ryan" w:date="2017-03-20T21:40:00Z"/>
+        </w:rPr>
+      </w:pPr>
+      <w:ins w:id="387" w:author="Ryan" w:date="2017-03-20T21:40:00Z">
+        <w:r>
+          <w:t>Site A displays the navigation bar being static and not moving. The picture below shows the navigation bar for site A before the user scrolls down.</w:t>
+        </w:r>
+      </w:ins>
+    </w:p>
+    <w:p>
+      <w:pPr>
+        <w:tabs>
+          <w:tab w:val="left" w:pos="1305"/>
+        </w:tabs>
+        <w:jc w:val="center"/>
+        <w:rPr>
+          <w:ins w:id="388" w:author="Ryan" w:date="2017-02-16T22:20:00Z"/>
           <w:sz w:val="32"/>
           <w:szCs w:val="32"/>
         </w:rPr>
-        <w:pPrChange w:id="395" w:author="Ryan" w:date="2017-02-16T22:20:00Z">
+        <w:pPrChange w:id="389" w:author="Ryan" w:date="2017-02-16T22:20:00Z">
           <w:pPr/>
         </w:pPrChange>
       </w:pPr>
-      <w:ins w:id="396" w:author="Ryan" w:date="2017-02-16T22:20:00Z">
+      <w:ins w:id="390" w:author="Ryan" w:date="2017-03-20T21:41:00Z">
+        <w:r>
+          <w:rPr>
+            <w:noProof/>
+          </w:rPr>
+          <w:drawing>
+            <wp:inline distT="0" distB="0" distL="0" distR="0">
+              <wp:extent cx="4610100" cy="2619375"/>
+              <wp:effectExtent l="0" t="0" r="0" b="9525"/>
+              <wp:docPr id="10" name="Picture 10" descr="site a before moving page"/>
+              <wp:cNvGraphicFramePr>
+                <a:graphicFrameLocks xmlns:a="http://schemas.openxmlformats.org/drawingml/2006/main" noChangeAspect="1"/>
+              </wp:cNvGraphicFramePr>
+              <a:graphic xmlns:a="http://schemas.openxmlformats.org/drawingml/2006/main">
+                <a:graphicData uri="http://schemas.openxmlformats.org/drawingml/2006/picture">
+                  <pic:pic xmlns:pic="http://schemas.openxmlformats.org/drawingml/2006/picture">
+                    <pic:nvPicPr>
+                      <pic:cNvPr id="0" name="Picture 13" descr="site a before moving page"/>
+                      <pic:cNvPicPr>
+                        <a:picLocks noChangeAspect="1" noChangeArrowheads="1"/>
+                      </pic:cNvPicPr>
+                    </pic:nvPicPr>
+                    <pic:blipFill>
+                      <a:blip r:embed="rId31">
+                        <a:extLst>
+                          <a:ext uri="{28A0092B-C50C-407E-A947-70E740481C1C}">
+                            <a14:useLocalDpi xmlns:a14="http://schemas.microsoft.com/office/drawing/2010/main" val="0"/>
+                          </a:ext>
+                        </a:extLst>
+                      </a:blip>
+                      <a:srcRect/>
+                      <a:stretch>
+                        <a:fillRect/>
+                      </a:stretch>
+                    </pic:blipFill>
+                    <pic:spPr bwMode="auto">
+                      <a:xfrm>
+                        <a:off x="0" y="0"/>
+                        <a:ext cx="4610100" cy="2619375"/>
+                      </a:xfrm>
+                      <a:prstGeom prst="rect">
+                        <a:avLst/>
+                      </a:prstGeom>
+                      <a:noFill/>
+                      <a:ln>
+                        <a:noFill/>
+                      </a:ln>
+                    </pic:spPr>
+                  </pic:pic>
+                </a:graphicData>
+              </a:graphic>
+            </wp:inline>
+          </w:drawing>
+        </w:r>
+      </w:ins>
+    </w:p>
+    <w:p>
+      <w:pPr>
+        <w:rPr>
+          <w:ins w:id="391" w:author="Ryan" w:date="2017-03-20T21:41:00Z"/>
+        </w:rPr>
+      </w:pPr>
+      <w:ins w:id="392" w:author="Ryan" w:date="2017-03-20T21:41:00Z">
+        <w:r>
+          <w:t>This is site A after we scroll down the page.</w:t>
+        </w:r>
+      </w:ins>
+    </w:p>
+    <w:p>
+      <w:pPr>
+        <w:tabs>
+          <w:tab w:val="left" w:pos="1305"/>
+        </w:tabs>
+        <w:rPr>
+          <w:ins w:id="393" w:author="Ryan" w:date="2017-03-20T21:43:00Z"/>
+        </w:rPr>
+        <w:pPrChange w:id="394" w:author="Ryan" w:date="2017-03-20T21:41:00Z">
+          <w:pPr/>
+        </w:pPrChange>
+      </w:pPr>
+      <w:ins w:id="395" w:author="Ryan" w:date="2017-03-20T21:42:00Z">
+        <w:r>
+          <w:rPr>
+            <w:noProof/>
+          </w:rPr>
+          <w:drawing>
+            <wp:inline distT="0" distB="0" distL="0" distR="0">
+              <wp:extent cx="4933950" cy="2590800"/>
+              <wp:effectExtent l="0" t="0" r="0" b="0"/>
+              <wp:docPr id="13" name="Picture 13" descr="site a after moving page"/>
+              <wp:cNvGraphicFramePr>
+                <a:graphicFrameLocks xmlns:a="http://schemas.openxmlformats.org/drawingml/2006/main" noChangeAspect="1"/>
+              </wp:cNvGraphicFramePr>
+              <a:graphic xmlns:a="http://schemas.openxmlformats.org/drawingml/2006/main">
+                <a:graphicData uri="http://schemas.openxmlformats.org/drawingml/2006/picture">
+                  <pic:pic xmlns:pic="http://schemas.openxmlformats.org/drawingml/2006/picture">
+                    <pic:nvPicPr>
+                      <pic:cNvPr id="0" name="Picture 15" descr="site a after moving page"/>
+                      <pic:cNvPicPr>
+                        <a:picLocks noChangeAspect="1" noChangeArrowheads="1"/>
+                      </pic:cNvPicPr>
+                    </pic:nvPicPr>
+                    <pic:blipFill>
+                      <a:blip r:embed="rId32">
+                        <a:extLst>
+                          <a:ext uri="{28A0092B-C50C-407E-A947-70E740481C1C}">
+                            <a14:useLocalDpi xmlns:a14="http://schemas.microsoft.com/office/drawing/2010/main" val="0"/>
+                          </a:ext>
+                        </a:extLst>
+                      </a:blip>
+                      <a:srcRect/>
+                      <a:stretch>
+                        <a:fillRect/>
+                      </a:stretch>
+                    </pic:blipFill>
+                    <pic:spPr bwMode="auto">
+                      <a:xfrm>
+                        <a:off x="0" y="0"/>
+                        <a:ext cx="4933950" cy="2590800"/>
+                      </a:xfrm>
+                      <a:prstGeom prst="rect">
+                        <a:avLst/>
+                      </a:prstGeom>
+                      <a:noFill/>
+                      <a:ln>
+                        <a:noFill/>
+                      </a:ln>
+                    </pic:spPr>
+                  </pic:pic>
+                </a:graphicData>
+              </a:graphic>
+            </wp:inline>
+          </w:drawing>
+        </w:r>
+      </w:ins>
+    </w:p>
+    <w:p>
+      <w:pPr>
+        <w:rPr>
+          <w:ins w:id="396" w:author="Ryan" w:date="2017-03-20T21:43:00Z"/>
+        </w:rPr>
+      </w:pPr>
+      <w:ins w:id="397" w:author="Ryan" w:date="2017-03-20T21:43:00Z">
+        <w:r>
+          <w:t>Site B shows the navigation bar being movable. For the sake of saving room, we’ll just show it in action.</w:t>
+        </w:r>
+      </w:ins>
+    </w:p>
+    <w:p>
+      <w:pPr>
+        <w:tabs>
+          <w:tab w:val="left" w:pos="1305"/>
+        </w:tabs>
+        <w:rPr>
+          <w:ins w:id="398" w:author="Ryan" w:date="2017-03-20T21:41:00Z"/>
+          <w:rPrChange w:id="399" w:author="Ryan" w:date="2017-03-20T21:41:00Z">
+            <w:rPr>
+              <w:ins w:id="400" w:author="Ryan" w:date="2017-03-20T21:41:00Z"/>
+              <w:sz w:val="32"/>
+              <w:szCs w:val="32"/>
+            </w:rPr>
+          </w:rPrChange>
+        </w:rPr>
+        <w:pPrChange w:id="401" w:author="Ryan" w:date="2017-03-20T21:41:00Z">
+          <w:pPr/>
+        </w:pPrChange>
+      </w:pPr>
+      <w:ins w:id="402" w:author="Ryan" w:date="2017-03-20T21:43:00Z">
+        <w:r>
+          <w:rPr>
+            <w:noProof/>
+          </w:rPr>
+          <w:lastRenderedPageBreak/>
+          <w:drawing>
+            <wp:inline distT="0" distB="0" distL="0" distR="0">
+              <wp:extent cx="5943600" cy="2933700"/>
+              <wp:effectExtent l="0" t="0" r="0" b="0"/>
+              <wp:docPr id="15" name="Picture 15" descr="site b after moving page"/>
+              <wp:cNvGraphicFramePr>
+                <a:graphicFrameLocks xmlns:a="http://schemas.openxmlformats.org/drawingml/2006/main" noChangeAspect="1"/>
+              </wp:cNvGraphicFramePr>
+              <a:graphic xmlns:a="http://schemas.openxmlformats.org/drawingml/2006/main">
+                <a:graphicData uri="http://schemas.openxmlformats.org/drawingml/2006/picture">
+                  <pic:pic xmlns:pic="http://schemas.openxmlformats.org/drawingml/2006/picture">
+                    <pic:nvPicPr>
+                      <pic:cNvPr id="0" name="Picture 17" descr="site b after moving page"/>
+                      <pic:cNvPicPr>
+                        <a:picLocks noChangeAspect="1" noChangeArrowheads="1"/>
+                      </pic:cNvPicPr>
+                    </pic:nvPicPr>
+                    <pic:blipFill>
+                      <a:blip r:embed="rId33">
+                        <a:extLst>
+                          <a:ext uri="{28A0092B-C50C-407E-A947-70E740481C1C}">
+                            <a14:useLocalDpi xmlns:a14="http://schemas.microsoft.com/office/drawing/2010/main" val="0"/>
+                          </a:ext>
+                        </a:extLst>
+                      </a:blip>
+                      <a:srcRect/>
+                      <a:stretch>
+                        <a:fillRect/>
+                      </a:stretch>
+                    </pic:blipFill>
+                    <pic:spPr bwMode="auto">
+                      <a:xfrm>
+                        <a:off x="0" y="0"/>
+                        <a:ext cx="5943600" cy="2933700"/>
+                      </a:xfrm>
+                      <a:prstGeom prst="rect">
+                        <a:avLst/>
+                      </a:prstGeom>
+                      <a:noFill/>
+                      <a:ln>
+                        <a:noFill/>
+                      </a:ln>
+                    </pic:spPr>
+                  </pic:pic>
+                </a:graphicData>
+              </a:graphic>
+            </wp:inline>
+          </w:drawing>
+        </w:r>
+      </w:ins>
+    </w:p>
+    <w:p>
+      <w:pPr>
+        <w:rPr>
+          <w:ins w:id="403" w:author="Ryan" w:date="2017-03-20T21:44:00Z"/>
+        </w:rPr>
+      </w:pPr>
+      <w:ins w:id="404" w:author="Ryan" w:date="2017-03-20T21:44:00Z">
+        <w:r>
+          <w:t>For the A/B testing the group, for the time being, decided to go with the static navigation bar. We might change from a static navigation bar to a movable one in the future, once we tidy up the site some more. We did the voting internally and it was a unanimous decision, between the three of us, that site A was a better choice. For your viewing pleasure, we’ve included site B in the files to see for yourself. It’s called “index1.html” and its css file called “index1.css”.</w:t>
+        </w:r>
+      </w:ins>
+    </w:p>
+    <w:p>
+      <w:pPr>
+        <w:rPr>
+          <w:ins w:id="405" w:author="Ryan" w:date="2017-03-20T21:44:00Z"/>
+        </w:rPr>
+      </w:pPr>
+      <w:ins w:id="406" w:author="Ryan" w:date="2017-03-20T21:44:00Z">
+        <w:r>
+          <w:rPr>
+            <w:b/>
+            <w:u w:val="single"/>
+          </w:rPr>
+          <w:t>Milestone 3 completed items:</w:t>
+        </w:r>
+        <w:r>
+          <w:t xml:space="preserve"> Technical design, External style sheet, prototype pages, remaining pages, testing and code submission.</w:t>
+        </w:r>
+      </w:ins>
+    </w:p>
+    <w:p>
+      <w:pPr>
+        <w:rPr>
+          <w:ins w:id="407" w:author="Ryan" w:date="2017-03-20T21:44:00Z"/>
+        </w:rPr>
+      </w:pPr>
+      <w:ins w:id="408" w:author="Ryan" w:date="2017-03-20T21:44:00Z">
+        <w:r>
+          <w:rPr>
+            <w:b/>
+            <w:u w:val="single"/>
+          </w:rPr>
+          <w:t>Key Issues:</w:t>
+        </w:r>
+        <w:r>
+          <w:rPr>
+            <w:b/>
+            <w:u w:val="single"/>
+          </w:rPr>
+          <w:t xml:space="preserve"> </w:t>
+        </w:r>
+        <w:r>
+          <w:t>One issue is the button forms all are inconsistent with one another. This is primarily a result from using too many css files and will clean up the files in the near future.</w:t>
+        </w:r>
+      </w:ins>
+    </w:p>
+    <w:p>
+      <w:pPr>
+        <w:rPr>
+          <w:ins w:id="409" w:author="Ryan" w:date="2017-03-20T21:44:00Z"/>
+        </w:rPr>
+      </w:pPr>
+      <w:ins w:id="410" w:author="Ryan" w:date="2017-03-20T21:44:00Z">
+        <w:r>
+          <w:t>Another issue is the navigation bar is not consistent. The logo and the sign-in-sing-up aren’t even in the navigation bar.</w:t>
+        </w:r>
+      </w:ins>
+    </w:p>
+    <w:p>
+      <w:pPr>
+        <w:rPr>
+          <w:ins w:id="411" w:author="Ryan" w:date="2017-03-20T21:44:00Z"/>
+        </w:rPr>
+      </w:pPr>
+      <w:ins w:id="412" w:author="Ryan" w:date="2017-03-20T21:44:00Z">
+        <w:r>
+          <w:t>The group is talking about the background and deciding if it should remain white or add a background image/color.</w:t>
+        </w:r>
+      </w:ins>
+    </w:p>
+    <w:p>
+      <w:pPr>
+        <w:rPr>
+          <w:ins w:id="413" w:author="Ryan" w:date="2017-03-20T21:44:00Z"/>
+        </w:rPr>
+      </w:pPr>
+      <w:ins w:id="414" w:author="Ryan" w:date="2017-03-20T21:44:00Z">
+        <w:r>
+          <w:rPr>
+            <w:b/>
+            <w:u w:val="single"/>
+          </w:rPr>
+          <w:t>Additional Work:</w:t>
+        </w:r>
+        <w:r>
+          <w:rPr>
+            <w:b/>
+            <w:u w:val="single"/>
+          </w:rPr>
+          <w:t xml:space="preserve"> </w:t>
+        </w:r>
+        <w:r>
+          <w:t>Fixing the form buttons, navigation bar needs reworking, detail pages need reworking, possible background rework.</w:t>
+        </w:r>
+      </w:ins>
+    </w:p>
+    <w:p>
+      <w:pPr>
+        <w:rPr>
+          <w:ins w:id="415" w:author="Ryan" w:date="2017-03-20T21:44:00Z"/>
+        </w:rPr>
+      </w:pPr>
+      <w:ins w:id="416" w:author="Ryan" w:date="2017-03-20T21:44:00Z">
+        <w:r>
+          <w:rPr>
+            <w:b/>
+            <w:u w:val="single"/>
+          </w:rPr>
+          <w:t>Deviations from Previous M</w:t>
+        </w:r>
+        <w:r>
+          <w:rPr>
+            <w:b/>
+            <w:u w:val="single"/>
+          </w:rPr>
+          <w:t xml:space="preserve">ilestones: </w:t>
+        </w:r>
+        <w:r>
+          <w:t>We’ve added another page to the site that wasn’t in our original plan from milestone 1, which was a release date. We’ve added this to the site to meet one of the requirements for milestone 3.</w:t>
+        </w:r>
+      </w:ins>
+    </w:p>
+    <w:p>
+      <w:pPr>
+        <w:rPr>
+          <w:ins w:id="417" w:author="Ryan" w:date="2017-03-20T21:44:00Z"/>
+        </w:rPr>
+      </w:pPr>
+      <w:ins w:id="418" w:author="Ryan" w:date="2017-03-20T21:44:00Z">
+        <w:r>
+          <w:t>Our table, which can be seen on the site called “release date” or table.html through the files.</w:t>
+        </w:r>
+      </w:ins>
+    </w:p>
+    <w:p>
+      <w:pPr>
+        <w:tabs>
+          <w:tab w:val="left" w:pos="1305"/>
+        </w:tabs>
+        <w:jc w:val="center"/>
+        <w:rPr>
+          <w:ins w:id="419" w:author="Ryan" w:date="2017-03-20T21:44:00Z"/>
+          <w:sz w:val="32"/>
+          <w:szCs w:val="32"/>
+        </w:rPr>
+        <w:pPrChange w:id="420" w:author="Ryan" w:date="2017-02-16T22:20:00Z">
+          <w:pPr/>
+        </w:pPrChange>
+      </w:pPr>
+      <w:ins w:id="421" w:author="Ryan" w:date="2017-03-20T21:45:00Z">
+        <w:r>
+          <w:rPr>
+            <w:noProof/>
+          </w:rPr>
+          <w:lastRenderedPageBreak/>
+          <w:drawing>
+            <wp:inline distT="0" distB="0" distL="0" distR="0">
+              <wp:extent cx="5943600" cy="4333875"/>
+              <wp:effectExtent l="0" t="0" r="0" b="9525"/>
+              <wp:docPr id="16" name="Picture 16" descr="tablething"/>
+              <wp:cNvGraphicFramePr>
+                <a:graphicFrameLocks xmlns:a="http://schemas.openxmlformats.org/drawingml/2006/main" noChangeAspect="1"/>
+              </wp:cNvGraphicFramePr>
+              <a:graphic xmlns:a="http://schemas.openxmlformats.org/drawingml/2006/main">
+                <a:graphicData uri="http://schemas.openxmlformats.org/drawingml/2006/picture">
+                  <pic:pic xmlns:pic="http://schemas.openxmlformats.org/drawingml/2006/picture">
+                    <pic:nvPicPr>
+                      <pic:cNvPr id="0" name="Picture 19" descr="tablething"/>
+                      <pic:cNvPicPr>
+                        <a:picLocks noChangeAspect="1" noChangeArrowheads="1"/>
+                      </pic:cNvPicPr>
+                    </pic:nvPicPr>
+                    <pic:blipFill>
+                      <a:blip r:embed="rId34">
+                        <a:extLst>
+                          <a:ext uri="{28A0092B-C50C-407E-A947-70E740481C1C}">
+                            <a14:useLocalDpi xmlns:a14="http://schemas.microsoft.com/office/drawing/2010/main" val="0"/>
+                          </a:ext>
+                        </a:extLst>
+                      </a:blip>
+                      <a:srcRect/>
+                      <a:stretch>
+                        <a:fillRect/>
+                      </a:stretch>
+                    </pic:blipFill>
+                    <pic:spPr bwMode="auto">
+                      <a:xfrm>
+                        <a:off x="0" y="0"/>
+                        <a:ext cx="5943600" cy="4333875"/>
+                      </a:xfrm>
+                      <a:prstGeom prst="rect">
+                        <a:avLst/>
+                      </a:prstGeom>
+                      <a:noFill/>
+                      <a:ln>
+                        <a:noFill/>
+                      </a:ln>
+                    </pic:spPr>
+                  </pic:pic>
+                </a:graphicData>
+              </a:graphic>
+            </wp:inline>
+          </w:drawing>
+        </w:r>
+      </w:ins>
+    </w:p>
+    <w:p>
+      <w:pPr>
+        <w:rPr>
+          <w:ins w:id="422" w:author="Ryan" w:date="2017-03-20T21:45:00Z"/>
+        </w:rPr>
+      </w:pPr>
+      <w:ins w:id="423" w:author="Ryan" w:date="2017-03-20T21:45:00Z">
+        <w:r>
+          <w:t>Our form sign-in.</w:t>
+        </w:r>
+      </w:ins>
+    </w:p>
+    <w:p>
+      <w:pPr>
+        <w:tabs>
+          <w:tab w:val="left" w:pos="1305"/>
+        </w:tabs>
+        <w:jc w:val="center"/>
+        <w:rPr>
+          <w:ins w:id="424" w:author="Ryan" w:date="2017-03-20T21:45:00Z"/>
+          <w:sz w:val="32"/>
+          <w:szCs w:val="32"/>
+        </w:rPr>
+        <w:pPrChange w:id="425" w:author="Ryan" w:date="2017-02-16T22:20:00Z">
+          <w:pPr/>
+        </w:pPrChange>
+      </w:pPr>
+      <w:ins w:id="426" w:author="Ryan" w:date="2017-03-20T21:46:00Z">
+        <w:r>
+          <w:rPr>
+            <w:noProof/>
+          </w:rPr>
+          <w:drawing>
+            <wp:inline distT="0" distB="0" distL="0" distR="0">
+              <wp:extent cx="5934075" cy="3371850"/>
+              <wp:effectExtent l="0" t="0" r="9525" b="0"/>
+              <wp:docPr id="17" name="Picture 17" descr="signinthing"/>
+              <wp:cNvGraphicFramePr>
+                <a:graphicFrameLocks xmlns:a="http://schemas.openxmlformats.org/drawingml/2006/main" noChangeAspect="1"/>
+              </wp:cNvGraphicFramePr>
+              <a:graphic xmlns:a="http://schemas.openxmlformats.org/drawingml/2006/main">
+                <a:graphicData uri="http://schemas.openxmlformats.org/drawingml/2006/picture">
+                  <pic:pic xmlns:pic="http://schemas.openxmlformats.org/drawingml/2006/picture">
+                    <pic:nvPicPr>
+                      <pic:cNvPr id="0" name="Picture 21" descr="signinthing"/>
+                      <pic:cNvPicPr>
+                        <a:picLocks noChangeAspect="1" noChangeArrowheads="1"/>
+                      </pic:cNvPicPr>
+                    </pic:nvPicPr>
+                    <pic:blipFill>
+                      <a:blip r:embed="rId35">
+                        <a:extLst>
+                          <a:ext uri="{28A0092B-C50C-407E-A947-70E740481C1C}">
+                            <a14:useLocalDpi xmlns:a14="http://schemas.microsoft.com/office/drawing/2010/main" val="0"/>
+                          </a:ext>
+                        </a:extLst>
+                      </a:blip>
+                      <a:srcRect/>
+                      <a:stretch>
+                        <a:fillRect/>
+                      </a:stretch>
+                    </pic:blipFill>
+                    <pic:spPr bwMode="auto">
+                      <a:xfrm>
+                        <a:off x="0" y="0"/>
+                        <a:ext cx="5934075" cy="3371850"/>
+                      </a:xfrm>
+                      <a:prstGeom prst="rect">
+                        <a:avLst/>
+                      </a:prstGeom>
+                      <a:noFill/>
+                      <a:ln>
+                        <a:noFill/>
+                      </a:ln>
+                    </pic:spPr>
+                  </pic:pic>
+                </a:graphicData>
+              </a:graphic>
+            </wp:inline>
+          </w:drawing>
+        </w:r>
+      </w:ins>
+    </w:p>
+    <w:p>
+      <w:pPr>
+        <w:jc w:val="center"/>
+        <w:rPr>
+          <w:ins w:id="427" w:author="Ryan" w:date="2017-02-01T19:22:00Z"/>
+          <w:del w:id="428" w:author="yanhwan@gmail.com" w:date="2017-02-16T17:20:00Z"/>
+          <w:sz w:val="32"/>
+          <w:szCs w:val="32"/>
+        </w:rPr>
+        <w:pPrChange w:id="429" w:author="Ryan" w:date="2017-02-16T22:20:00Z">
+          <w:pPr/>
+        </w:pPrChange>
+      </w:pPr>
+      <w:ins w:id="430" w:author="Ryan" w:date="2017-02-16T22:20:00Z">
         <w:r>
           <w:rPr>
             <w:sz w:val="32"/>
             <w:szCs w:val="32"/>
           </w:rPr>
+          <w:lastRenderedPageBreak/>
           <w:t>End of Appendix</w:t>
         </w:r>
       </w:ins>
-      <w:ins w:id="397" w:author="Ryan" w:date="2017-02-01T19:22:00Z">
-        <w:del w:id="398" w:author="yanhwan@gmail.com" w:date="2017-02-16T17:20:00Z">
+      <w:ins w:id="431" w:author="Ryan" w:date="2017-02-01T19:22:00Z">
+        <w:del w:id="432" w:author="yanhwan@gmail.com" w:date="2017-02-16T17:20:00Z">
           <w:r>
             <w:rPr>
               <w:sz w:val="32"/>
@@ -3634,8 +4327,8 @@
           </w:r>
         </w:del>
       </w:ins>
-      <w:ins w:id="399" w:author="Ryan" w:date="2017-02-12T14:14:00Z">
-        <w:del w:id="400" w:author="yanhwan@gmail.com" w:date="2017-02-16T17:05:00Z">
+      <w:ins w:id="433" w:author="Ryan" w:date="2017-02-12T14:14:00Z">
+        <w:del w:id="434" w:author="yanhwan@gmail.com" w:date="2017-02-16T17:05:00Z">
           <w:r>
             <w:rPr>
               <w:sz w:val="32"/>
@@ -3643,7 +4336,7 @@
             </w:rPr>
             <w:pict>
               <v:shape id="_x0000_i1031" type="#_x0000_t75" style="width:467.25pt;height:595.5pt">
-                <v:imagedata r:id="rId33" o:title="sign up pop up"/>
+                <v:imagedata r:id="rId36" o:title="sign up pop up"/>
               </v:shape>
             </w:pict>
           </w:r>
@@ -3654,7 +4347,7 @@
             </w:rPr>
             <w:pict>
               <v:shape id="_x0000_i1032" type="#_x0000_t75" style="width:467.25pt;height:595.5pt">
-                <v:imagedata r:id="rId34" o:title="main page"/>
+                <v:imagedata r:id="rId37" o:title="main page"/>
               </v:shape>
             </w:pict>
           </w:r>
@@ -3665,14 +4358,14 @@
             </w:rPr>
             <w:pict>
               <v:shape id="_x0000_i1033" type="#_x0000_t75" style="width:467.25pt;height:595.5pt">
-                <v:imagedata r:id="rId35" o:title="specific category for game news"/>
+                <v:imagedata r:id="rId38" o:title="specific category for game news"/>
               </v:shape>
             </w:pict>
           </w:r>
         </w:del>
       </w:ins>
-      <w:ins w:id="401" w:author="Ryan" w:date="2017-02-12T14:15:00Z">
-        <w:del w:id="402" w:author="yanhwan@gmail.com" w:date="2017-02-16T17:05:00Z">
+      <w:ins w:id="435" w:author="Ryan" w:date="2017-02-12T14:15:00Z">
+        <w:del w:id="436" w:author="yanhwan@gmail.com" w:date="2017-02-16T17:05:00Z">
           <w:r>
             <w:rPr>
               <w:sz w:val="32"/>
@@ -3680,7 +4373,7 @@
             </w:rPr>
             <w:pict>
               <v:shape id="_x0000_i1034" type="#_x0000_t75" style="width:467.25pt;height:595.5pt">
-                <v:imagedata r:id="rId35" o:title="specific category for game news"/>
+                <v:imagedata r:id="rId38" o:title="specific category for game news"/>
               </v:shape>
             </w:pict>
           </w:r>
@@ -3697,11 +4390,11 @@
           <w:sz w:val="32"/>
           <w:szCs w:val="32"/>
         </w:rPr>
-        <w:pPrChange w:id="403" w:author="Ryan" w:date="2017-02-16T22:20:00Z">
+        <w:pPrChange w:id="437" w:author="Ryan" w:date="2017-02-16T22:20:00Z">
           <w:pPr/>
         </w:pPrChange>
       </w:pPr>
-      <w:del w:id="404" w:author="Ryan" w:date="2017-02-01T19:04:00Z">
+      <w:del w:id="438" w:author="Ryan" w:date="2017-02-01T19:04:00Z">
         <w:r>
           <w:rPr>
             <w:noProof/>
@@ -3710,10 +4403,10 @@
           </w:rPr>
           <w:object w:dxaOrig="1440" w:dyaOrig="1440">
             <v:shape id="_x0000_s1026" type="#_x0000_t75" style="position:absolute;left:0;text-align:left;margin-left:363pt;margin-top:360.1pt;width:77.5pt;height:49.7pt;z-index:251659264;mso-position-horizontal-relative:text;mso-position-vertical-relative:text;mso-width-relative:page;mso-height-relative:page">
-              <v:imagedata r:id="rId36" o:title=""/>
+              <v:imagedata r:id="rId39" o:title=""/>
               <w10:wrap type="square"/>
             </v:shape>
-            <o:OLEObject Type="Embed" ProgID="Word.Document.12" ShapeID="_x0000_s1026" DrawAspect="Icon" ObjectID="_1548791390" r:id="rId37">
+            <o:OLEObject Type="Embed" ProgID="Word.Document.12" ShapeID="_x0000_s1026" DrawAspect="Icon" ObjectID="_1551552218" r:id="rId40">
               <o:FieldCodes>\s</o:FieldCodes>
             </o:OLEObject>
           </w:object>
@@ -5849,7 +6542,7 @@
   <dgm:whole/>
   <dgm:extLst>
     <a:ext uri="http://schemas.microsoft.com/office/drawing/2008/diagram">
-      <dsp:dataModelExt xmlns:dsp="http://schemas.microsoft.com/office/drawing/2008/diagram" relId="rId16" minVer="http://schemas.openxmlformats.org/drawingml/2006/diagram"/>
+      <dsp:dataModelExt xmlns:dsp="http://schemas.microsoft.com/office/drawing/2008/diagram" relId="rId11" minVer="http://schemas.openxmlformats.org/drawingml/2006/diagram"/>
     </a:ext>
   </dgm:extLst>
 </dgm:dataModel>
@@ -7895,45 +8588,45 @@
     </dgm:pt>
   </dgm:ptLst>
   <dgm:cxnLst>
+    <dgm:cxn modelId="{67A0BB01-EBFA-4432-B513-E38DFCD0E103}" type="presOf" srcId="{FA35A2A6-EE59-42FA-96E0-DD9CFFD51BBF}" destId="{DBE9310E-8CB4-48A0-9835-D2EB5D86BFAA}" srcOrd="0" destOrd="0" presId="urn:microsoft.com/office/officeart/2005/8/layout/hierarchy1"/>
+    <dgm:cxn modelId="{12D9EA01-49B9-49AD-9DC5-3C57015359D8}" srcId="{62B7D881-06C5-4F21-B785-C480702B5BB6}" destId="{AB7443C3-4EC9-4C12-BACA-C6B33E4A9E40}" srcOrd="0" destOrd="0" parTransId="{66A68020-E6EA-43EC-9D8F-65DBEAEB17C8}" sibTransId="{CCA04ADA-CFD0-4F05-8A92-9D7158DE84DD}"/>
+    <dgm:cxn modelId="{4EEEB103-2C81-41C8-9A43-906B9629013D}" type="presOf" srcId="{A485E33C-2050-476B-8CD9-5299549F7413}" destId="{38959213-4B38-4B30-A9B4-4BAA160B68E1}" srcOrd="0" destOrd="0" presId="urn:microsoft.com/office/officeart/2005/8/layout/hierarchy1"/>
+    <dgm:cxn modelId="{54571B0B-7537-4249-955B-754211527A51}" srcId="{C744DF0A-B05C-4F81-A180-E264031135F3}" destId="{30EF4F24-E72A-4E6D-8598-39B154C872E2}" srcOrd="0" destOrd="0" parTransId="{4016857D-17FA-4503-86BB-AB0B2299CEBA}" sibTransId="{0D55F532-5C72-4D97-B14D-1F3E02006CA6}"/>
+    <dgm:cxn modelId="{8B731E10-7D85-487F-9F18-FC10CEFCB93D}" type="presOf" srcId="{9D3338BF-F139-4390-A017-EFD927ACC34D}" destId="{F4910C3F-F91E-4F3E-8EDB-6609E22FDEB4}" srcOrd="0" destOrd="0" presId="urn:microsoft.com/office/officeart/2005/8/layout/hierarchy1"/>
+    <dgm:cxn modelId="{E7C3EF12-3529-4E9C-9B26-3E4EB17A8DA4}" type="presOf" srcId="{8B66DCF0-85CA-4949-AEAC-ADA1B203AD63}" destId="{FFFA11B6-72DD-43F2-8F3A-97E073314089}" srcOrd="0" destOrd="0" presId="urn:microsoft.com/office/officeart/2005/8/layout/hierarchy1"/>
+    <dgm:cxn modelId="{C5536420-29C3-40D1-B424-E9726C3067F9}" type="presOf" srcId="{E9D21FD3-CB76-49B6-A6DF-00BA50DC83AC}" destId="{A50E5D73-6E06-4979-B752-1AC86D0BF62C}" srcOrd="0" destOrd="0" presId="urn:microsoft.com/office/officeart/2005/8/layout/hierarchy1"/>
+    <dgm:cxn modelId="{4F77AA2D-EA19-49F9-B274-F923AF8FC006}" type="presOf" srcId="{1D57A14B-F793-4856-9933-4838438A10A4}" destId="{62E8FAFA-320F-4660-964E-93313D63DA30}" srcOrd="0" destOrd="0" presId="urn:microsoft.com/office/officeart/2005/8/layout/hierarchy1"/>
+    <dgm:cxn modelId="{F860F53A-07F3-4771-9EEE-ECA5187ACDB0}" type="presOf" srcId="{0FC135DB-7948-49EA-A2A4-214DD55C95F5}" destId="{6FD8436A-D448-440F-8657-FB5A5E246249}" srcOrd="0" destOrd="0" presId="urn:microsoft.com/office/officeart/2005/8/layout/hierarchy1"/>
+    <dgm:cxn modelId="{E7CB325F-71D3-4282-BFCC-F7EB89D9108E}" srcId="{B2062497-10BC-4D0D-9FC5-BCF13EE1B688}" destId="{DDC47FBE-976A-451C-A63C-39B39316665C}" srcOrd="0" destOrd="0" parTransId="{FA35A2A6-EE59-42FA-96E0-DD9CFFD51BBF}" sibTransId="{B316E09E-0BF5-47A7-A9D6-1AA590E251F8}"/>
+    <dgm:cxn modelId="{01323645-0CBF-4465-887C-BAEB9929AEFC}" type="presOf" srcId="{4016857D-17FA-4503-86BB-AB0B2299CEBA}" destId="{DA3F1FC2-7796-45CD-BCC0-3EE1A9CFCFFA}" srcOrd="0" destOrd="0" presId="urn:microsoft.com/office/officeart/2005/8/layout/hierarchy1"/>
+    <dgm:cxn modelId="{8E113E46-83F6-44A7-8CF7-557CAF54CD57}" srcId="{8AD4C36D-3E57-4A4B-833F-91BD678223E2}" destId="{A485E33C-2050-476B-8CD9-5299549F7413}" srcOrd="0" destOrd="0" parTransId="{8163E7E2-1A6D-4175-96D0-370A207B0843}" sibTransId="{6B864A56-770C-4C30-8B3D-AD73E48D47B9}"/>
+    <dgm:cxn modelId="{7CE2B766-BD18-4BED-9FE1-4F4D9F851EAE}" srcId="{AB7443C3-4EC9-4C12-BACA-C6B33E4A9E40}" destId="{9D3338BF-F139-4390-A017-EFD927ACC34D}" srcOrd="2" destOrd="0" parTransId="{53D1C590-200E-437E-9DAE-B370F681090B}" sibTransId="{4133AAE2-588C-4705-98B6-DA0BEEDCF88E}"/>
+    <dgm:cxn modelId="{FEDB684B-2A5B-4117-BD24-E6BE87651EE5}" srcId="{9D3338BF-F139-4390-A017-EFD927ACC34D}" destId="{3B99AC63-9606-4159-AC0F-AC5E88B74E45}" srcOrd="0" destOrd="0" parTransId="{1D57A14B-F793-4856-9933-4838438A10A4}" sibTransId="{CEB2CA65-9EEA-4344-B547-91D2EF434627}"/>
+    <dgm:cxn modelId="{BCF6EC6B-16C5-44E2-8A11-56BF9F8DC0D0}" srcId="{AB7443C3-4EC9-4C12-BACA-C6B33E4A9E40}" destId="{ACD571DA-90A1-4B4F-8F66-0C21AD3B18A6}" srcOrd="3" destOrd="0" parTransId="{0FC135DB-7948-49EA-A2A4-214DD55C95F5}" sibTransId="{66D11250-6608-45EC-8117-887EDA8A667E}"/>
     <dgm:cxn modelId="{6F7AA072-C9A7-4BC2-B63C-32C4192C521F}" type="presOf" srcId="{C744DF0A-B05C-4F81-A180-E264031135F3}" destId="{7F962A07-3AA2-418F-BAB7-A6ED00198E6B}" srcOrd="0" destOrd="0" presId="urn:microsoft.com/office/officeart/2005/8/layout/hierarchy1"/>
-    <dgm:cxn modelId="{01323645-0CBF-4465-887C-BAEB9929AEFC}" type="presOf" srcId="{4016857D-17FA-4503-86BB-AB0B2299CEBA}" destId="{DA3F1FC2-7796-45CD-BCC0-3EE1A9CFCFFA}" srcOrd="0" destOrd="0" presId="urn:microsoft.com/office/officeart/2005/8/layout/hierarchy1"/>
+    <dgm:cxn modelId="{94F1A777-FA0A-49A6-9885-2210ED3DC47B}" type="presOf" srcId="{A8E10D51-0BEE-49AF-ABDE-EF529072FA46}" destId="{095CC87F-4946-4F31-9371-B05BADBE0C5F}" srcOrd="0" destOrd="0" presId="urn:microsoft.com/office/officeart/2005/8/layout/hierarchy1"/>
+    <dgm:cxn modelId="{544DE059-BD90-4EDA-A44D-9A6C5ECC45A7}" type="presOf" srcId="{53D1C590-200E-437E-9DAE-B370F681090B}" destId="{157F2D09-D003-4DD9-8A8C-014C77F47AF4}" srcOrd="0" destOrd="0" presId="urn:microsoft.com/office/officeart/2005/8/layout/hierarchy1"/>
+    <dgm:cxn modelId="{783E6E5A-9524-4C81-9992-B2E76207280B}" srcId="{AB7443C3-4EC9-4C12-BACA-C6B33E4A9E40}" destId="{8AD4C36D-3E57-4A4B-833F-91BD678223E2}" srcOrd="5" destOrd="0" parTransId="{BBF5D33C-8795-4BF1-A147-9DA95F620EFD}" sibTransId="{A6D67EF0-C5F3-4592-AFC1-D856CBBA52C2}"/>
+    <dgm:cxn modelId="{D25EA27D-4FB8-440B-855A-10E0251C1FA8}" type="presOf" srcId="{DDC47FBE-976A-451C-A63C-39B39316665C}" destId="{B0CD489C-0BCC-43AA-8A12-6480689C8FCA}" srcOrd="0" destOrd="0" presId="urn:microsoft.com/office/officeart/2005/8/layout/hierarchy1"/>
+    <dgm:cxn modelId="{DC37CB91-B6FD-4A1C-9FD7-E6B53E24CC69}" type="presOf" srcId="{B2062497-10BC-4D0D-9FC5-BCF13EE1B688}" destId="{CB15F38C-A998-4622-B825-FF3DE4347941}" srcOrd="0" destOrd="0" presId="urn:microsoft.com/office/officeart/2005/8/layout/hierarchy1"/>
+    <dgm:cxn modelId="{C191DB9B-0086-4285-84E4-474F7844CEEC}" srcId="{3B99AC63-9606-4159-AC0F-AC5E88B74E45}" destId="{41F426BC-5B5B-4902-9DF5-5B17DF367988}" srcOrd="0" destOrd="0" parTransId="{3E284E9A-2AEE-4C06-B1BD-1F34C1AD1442}" sibTransId="{0A04372B-A04C-4745-A415-6B91956A0A69}"/>
+    <dgm:cxn modelId="{86644A9F-4714-4193-A09E-E46A22B25D77}" srcId="{AB7443C3-4EC9-4C12-BACA-C6B33E4A9E40}" destId="{AE81AC90-3A3C-4D40-AD21-B34D31EE3793}" srcOrd="0" destOrd="0" parTransId="{A8E10D51-0BEE-49AF-ABDE-EF529072FA46}" sibTransId="{8F7E150D-F76C-462B-9567-E626247FC136}"/>
     <dgm:cxn modelId="{1A24D4A3-6B9B-41CC-ADF7-D7129B09BE63}" type="presOf" srcId="{3E284E9A-2AEE-4C06-B1BD-1F34C1AD1442}" destId="{5A30F1F1-81A3-4D59-B51E-F390C7E062BC}" srcOrd="0" destOrd="0" presId="urn:microsoft.com/office/officeart/2005/8/layout/hierarchy1"/>
-    <dgm:cxn modelId="{E7C3EF12-3529-4E9C-9B26-3E4EB17A8DA4}" type="presOf" srcId="{8B66DCF0-85CA-4949-AEAC-ADA1B203AD63}" destId="{FFFA11B6-72DD-43F2-8F3A-97E073314089}" srcOrd="0" destOrd="0" presId="urn:microsoft.com/office/officeart/2005/8/layout/hierarchy1"/>
+    <dgm:cxn modelId="{3C5D30AA-0808-467A-876E-8B67F2FCE4C5}" type="presOf" srcId="{AB7443C3-4EC9-4C12-BACA-C6B33E4A9E40}" destId="{399E9E44-4C42-4A2C-9ED5-2DA478203CE9}" srcOrd="0" destOrd="0" presId="urn:microsoft.com/office/officeart/2005/8/layout/hierarchy1"/>
+    <dgm:cxn modelId="{3FA480AB-9E90-4BF0-BE59-E42DA7861BFB}" type="presOf" srcId="{8163E7E2-1A6D-4175-96D0-370A207B0843}" destId="{F9F5863F-C8FC-4818-87CF-A8F58A4D3BCB}" srcOrd="0" destOrd="0" presId="urn:microsoft.com/office/officeart/2005/8/layout/hierarchy1"/>
+    <dgm:cxn modelId="{911FF3B4-0A0B-49B4-8999-9426A57DDD8C}" type="presOf" srcId="{30EF4F24-E72A-4E6D-8598-39B154C872E2}" destId="{7E14C8ED-2ECF-410E-AC31-265E42290FC5}" srcOrd="0" destOrd="0" presId="urn:microsoft.com/office/officeart/2005/8/layout/hierarchy1"/>
+    <dgm:cxn modelId="{2E0E2ECC-4B73-455A-84EA-62AB76A38351}" type="presOf" srcId="{ACD571DA-90A1-4B4F-8F66-0C21AD3B18A6}" destId="{F4C52321-0E45-4B3B-BF80-28F39FC31E85}" srcOrd="0" destOrd="0" presId="urn:microsoft.com/office/officeart/2005/8/layout/hierarchy1"/>
+    <dgm:cxn modelId="{AB3D9FD4-5158-4A4D-8303-0C8CCBE5338B}" type="presOf" srcId="{BBF5D33C-8795-4BF1-A147-9DA95F620EFD}" destId="{2824FCFD-8ECA-4F48-A69D-B85AE3C48867}" srcOrd="0" destOrd="0" presId="urn:microsoft.com/office/officeart/2005/8/layout/hierarchy1"/>
+    <dgm:cxn modelId="{8BC9FFD4-5D23-436C-AE1C-D7B88572A0E9}" srcId="{AB7443C3-4EC9-4C12-BACA-C6B33E4A9E40}" destId="{B2062497-10BC-4D0D-9FC5-BCF13EE1B688}" srcOrd="4" destOrd="0" parTransId="{8B66DCF0-85CA-4949-AEAC-ADA1B203AD63}" sibTransId="{86A09805-6572-4779-833F-3F50C16D1D3E}"/>
+    <dgm:cxn modelId="{D9477FD6-0CFD-4C77-82F0-AABA80A73DF7}" type="presOf" srcId="{211E9F7C-A65B-45A3-B4A9-17AC137DBE1B}" destId="{F74DFB10-68CC-4A8F-937D-8D1AFFDD20A9}" srcOrd="0" destOrd="0" presId="urn:microsoft.com/office/officeart/2005/8/layout/hierarchy1"/>
+    <dgm:cxn modelId="{AF6258DD-C76F-4C89-88C1-31843071620F}" type="presOf" srcId="{3B99AC63-9606-4159-AC0F-AC5E88B74E45}" destId="{0062BA41-0ADB-42D0-A5A2-B4BBE2FC00A9}" srcOrd="0" destOrd="0" presId="urn:microsoft.com/office/officeart/2005/8/layout/hierarchy1"/>
+    <dgm:cxn modelId="{8317A8E1-89A4-476A-A0FE-6F7365A1CDA7}" type="presOf" srcId="{AE81AC90-3A3C-4D40-AD21-B34D31EE3793}" destId="{3D1D5D9A-47C2-4B1D-BA2F-A8CF10CF3AE4}" srcOrd="0" destOrd="0" presId="urn:microsoft.com/office/officeart/2005/8/layout/hierarchy1"/>
+    <dgm:cxn modelId="{9A7EEEE4-05AD-4BFD-BA6D-DE35990AE3E6}" srcId="{AB7443C3-4EC9-4C12-BACA-C6B33E4A9E40}" destId="{C744DF0A-B05C-4F81-A180-E264031135F3}" srcOrd="1" destOrd="0" parTransId="{211E9F7C-A65B-45A3-B4A9-17AC137DBE1B}" sibTransId="{22927C5A-04D5-4A7B-84E5-5B6BD4D54644}"/>
+    <dgm:cxn modelId="{D0DB8DE8-DAF2-49D4-A8C4-D230B9AFF05C}" type="presOf" srcId="{74C08F02-8F9F-4AE4-9C43-9E4352032829}" destId="{731ACC39-E405-483A-AFAD-D609D40C614E}" srcOrd="0" destOrd="0" presId="urn:microsoft.com/office/officeart/2005/8/layout/hierarchy1"/>
+    <dgm:cxn modelId="{1A3B13EA-1CE8-47C8-B7A4-024AE20D5328}" type="presOf" srcId="{8AD4C36D-3E57-4A4B-833F-91BD678223E2}" destId="{B58CE80B-BDE8-4EA0-B65B-D01700F55BA1}" srcOrd="0" destOrd="0" presId="urn:microsoft.com/office/officeart/2005/8/layout/hierarchy1"/>
+    <dgm:cxn modelId="{0F589DF2-C41F-421B-8134-E0E64E9B6039}" type="presOf" srcId="{41F426BC-5B5B-4902-9DF5-5B17DF367988}" destId="{63F8982D-1192-4C3A-BA68-404C58C5146D}" srcOrd="0" destOrd="0" presId="urn:microsoft.com/office/officeart/2005/8/layout/hierarchy1"/>
+    <dgm:cxn modelId="{7EB0E1FA-D14E-413F-990E-F8BF40FEF06E}" type="presOf" srcId="{62B7D881-06C5-4F21-B785-C480702B5BB6}" destId="{8B88FD6C-DFFB-48E7-B43D-166F310D658D}" srcOrd="0" destOrd="0" presId="urn:microsoft.com/office/officeart/2005/8/layout/hierarchy1"/>
     <dgm:cxn modelId="{654410FD-27A0-4038-8490-29E6ACA1F537}" srcId="{ACD571DA-90A1-4B4F-8F66-0C21AD3B18A6}" destId="{74C08F02-8F9F-4AE4-9C43-9E4352032829}" srcOrd="0" destOrd="0" parTransId="{E9D21FD3-CB76-49B6-A6DF-00BA50DC83AC}" sibTransId="{1F1F9B1D-BA0A-448A-8DAF-34DA5DFC456C}"/>
-    <dgm:cxn modelId="{3C5D30AA-0808-467A-876E-8B67F2FCE4C5}" type="presOf" srcId="{AB7443C3-4EC9-4C12-BACA-C6B33E4A9E40}" destId="{399E9E44-4C42-4A2C-9ED5-2DA478203CE9}" srcOrd="0" destOrd="0" presId="urn:microsoft.com/office/officeart/2005/8/layout/hierarchy1"/>
-    <dgm:cxn modelId="{86644A9F-4714-4193-A09E-E46A22B25D77}" srcId="{AB7443C3-4EC9-4C12-BACA-C6B33E4A9E40}" destId="{AE81AC90-3A3C-4D40-AD21-B34D31EE3793}" srcOrd="0" destOrd="0" parTransId="{A8E10D51-0BEE-49AF-ABDE-EF529072FA46}" sibTransId="{8F7E150D-F76C-462B-9567-E626247FC136}"/>
-    <dgm:cxn modelId="{544DE059-BD90-4EDA-A44D-9A6C5ECC45A7}" type="presOf" srcId="{53D1C590-200E-437E-9DAE-B370F681090B}" destId="{157F2D09-D003-4DD9-8A8C-014C77F47AF4}" srcOrd="0" destOrd="0" presId="urn:microsoft.com/office/officeart/2005/8/layout/hierarchy1"/>
-    <dgm:cxn modelId="{911FF3B4-0A0B-49B4-8999-9426A57DDD8C}" type="presOf" srcId="{30EF4F24-E72A-4E6D-8598-39B154C872E2}" destId="{7E14C8ED-2ECF-410E-AC31-265E42290FC5}" srcOrd="0" destOrd="0" presId="urn:microsoft.com/office/officeart/2005/8/layout/hierarchy1"/>
-    <dgm:cxn modelId="{8E113E46-83F6-44A7-8CF7-557CAF54CD57}" srcId="{8AD4C36D-3E57-4A4B-833F-91BD678223E2}" destId="{A485E33C-2050-476B-8CD9-5299549F7413}" srcOrd="0" destOrd="0" parTransId="{8163E7E2-1A6D-4175-96D0-370A207B0843}" sibTransId="{6B864A56-770C-4C30-8B3D-AD73E48D47B9}"/>
-    <dgm:cxn modelId="{AF6258DD-C76F-4C89-88C1-31843071620F}" type="presOf" srcId="{3B99AC63-9606-4159-AC0F-AC5E88B74E45}" destId="{0062BA41-0ADB-42D0-A5A2-B4BBE2FC00A9}" srcOrd="0" destOrd="0" presId="urn:microsoft.com/office/officeart/2005/8/layout/hierarchy1"/>
-    <dgm:cxn modelId="{E7CB325F-71D3-4282-BFCC-F7EB89D9108E}" srcId="{B2062497-10BC-4D0D-9FC5-BCF13EE1B688}" destId="{DDC47FBE-976A-451C-A63C-39B39316665C}" srcOrd="0" destOrd="0" parTransId="{FA35A2A6-EE59-42FA-96E0-DD9CFFD51BBF}" sibTransId="{B316E09E-0BF5-47A7-A9D6-1AA590E251F8}"/>
-    <dgm:cxn modelId="{7CE2B766-BD18-4BED-9FE1-4F4D9F851EAE}" srcId="{AB7443C3-4EC9-4C12-BACA-C6B33E4A9E40}" destId="{9D3338BF-F139-4390-A017-EFD927ACC34D}" srcOrd="2" destOrd="0" parTransId="{53D1C590-200E-437E-9DAE-B370F681090B}" sibTransId="{4133AAE2-588C-4705-98B6-DA0BEEDCF88E}"/>
-    <dgm:cxn modelId="{67A0BB01-EBFA-4432-B513-E38DFCD0E103}" type="presOf" srcId="{FA35A2A6-EE59-42FA-96E0-DD9CFFD51BBF}" destId="{DBE9310E-8CB4-48A0-9835-D2EB5D86BFAA}" srcOrd="0" destOrd="0" presId="urn:microsoft.com/office/officeart/2005/8/layout/hierarchy1"/>
-    <dgm:cxn modelId="{D9477FD6-0CFD-4C77-82F0-AABA80A73DF7}" type="presOf" srcId="{211E9F7C-A65B-45A3-B4A9-17AC137DBE1B}" destId="{F74DFB10-68CC-4A8F-937D-8D1AFFDD20A9}" srcOrd="0" destOrd="0" presId="urn:microsoft.com/office/officeart/2005/8/layout/hierarchy1"/>
-    <dgm:cxn modelId="{2E0E2ECC-4B73-455A-84EA-62AB76A38351}" type="presOf" srcId="{ACD571DA-90A1-4B4F-8F66-0C21AD3B18A6}" destId="{F4C52321-0E45-4B3B-BF80-28F39FC31E85}" srcOrd="0" destOrd="0" presId="urn:microsoft.com/office/officeart/2005/8/layout/hierarchy1"/>
-    <dgm:cxn modelId="{BCF6EC6B-16C5-44E2-8A11-56BF9F8DC0D0}" srcId="{AB7443C3-4EC9-4C12-BACA-C6B33E4A9E40}" destId="{ACD571DA-90A1-4B4F-8F66-0C21AD3B18A6}" srcOrd="3" destOrd="0" parTransId="{0FC135DB-7948-49EA-A2A4-214DD55C95F5}" sibTransId="{66D11250-6608-45EC-8117-887EDA8A667E}"/>
-    <dgm:cxn modelId="{AB3D9FD4-5158-4A4D-8303-0C8CCBE5338B}" type="presOf" srcId="{BBF5D33C-8795-4BF1-A147-9DA95F620EFD}" destId="{2824FCFD-8ECA-4F48-A69D-B85AE3C48867}" srcOrd="0" destOrd="0" presId="urn:microsoft.com/office/officeart/2005/8/layout/hierarchy1"/>
-    <dgm:cxn modelId="{12D9EA01-49B9-49AD-9DC5-3C57015359D8}" srcId="{62B7D881-06C5-4F21-B785-C480702B5BB6}" destId="{AB7443C3-4EC9-4C12-BACA-C6B33E4A9E40}" srcOrd="0" destOrd="0" parTransId="{66A68020-E6EA-43EC-9D8F-65DBEAEB17C8}" sibTransId="{CCA04ADA-CFD0-4F05-8A92-9D7158DE84DD}"/>
-    <dgm:cxn modelId="{C191DB9B-0086-4285-84E4-474F7844CEEC}" srcId="{3B99AC63-9606-4159-AC0F-AC5E88B74E45}" destId="{41F426BC-5B5B-4902-9DF5-5B17DF367988}" srcOrd="0" destOrd="0" parTransId="{3E284E9A-2AEE-4C06-B1BD-1F34C1AD1442}" sibTransId="{0A04372B-A04C-4745-A415-6B91956A0A69}"/>
-    <dgm:cxn modelId="{7EB0E1FA-D14E-413F-990E-F8BF40FEF06E}" type="presOf" srcId="{62B7D881-06C5-4F21-B785-C480702B5BB6}" destId="{8B88FD6C-DFFB-48E7-B43D-166F310D658D}" srcOrd="0" destOrd="0" presId="urn:microsoft.com/office/officeart/2005/8/layout/hierarchy1"/>
-    <dgm:cxn modelId="{8BC9FFD4-5D23-436C-AE1C-D7B88572A0E9}" srcId="{AB7443C3-4EC9-4C12-BACA-C6B33E4A9E40}" destId="{B2062497-10BC-4D0D-9FC5-BCF13EE1B688}" srcOrd="4" destOrd="0" parTransId="{8B66DCF0-85CA-4949-AEAC-ADA1B203AD63}" sibTransId="{86A09805-6572-4779-833F-3F50C16D1D3E}"/>
-    <dgm:cxn modelId="{1A3B13EA-1CE8-47C8-B7A4-024AE20D5328}" type="presOf" srcId="{8AD4C36D-3E57-4A4B-833F-91BD678223E2}" destId="{B58CE80B-BDE8-4EA0-B65B-D01700F55BA1}" srcOrd="0" destOrd="0" presId="urn:microsoft.com/office/officeart/2005/8/layout/hierarchy1"/>
-    <dgm:cxn modelId="{4EEEB103-2C81-41C8-9A43-906B9629013D}" type="presOf" srcId="{A485E33C-2050-476B-8CD9-5299549F7413}" destId="{38959213-4B38-4B30-A9B4-4BAA160B68E1}" srcOrd="0" destOrd="0" presId="urn:microsoft.com/office/officeart/2005/8/layout/hierarchy1"/>
-    <dgm:cxn modelId="{D0DB8DE8-DAF2-49D4-A8C4-D230B9AFF05C}" type="presOf" srcId="{74C08F02-8F9F-4AE4-9C43-9E4352032829}" destId="{731ACC39-E405-483A-AFAD-D609D40C614E}" srcOrd="0" destOrd="0" presId="urn:microsoft.com/office/officeart/2005/8/layout/hierarchy1"/>
-    <dgm:cxn modelId="{D25EA27D-4FB8-440B-855A-10E0251C1FA8}" type="presOf" srcId="{DDC47FBE-976A-451C-A63C-39B39316665C}" destId="{B0CD489C-0BCC-43AA-8A12-6480689C8FCA}" srcOrd="0" destOrd="0" presId="urn:microsoft.com/office/officeart/2005/8/layout/hierarchy1"/>
-    <dgm:cxn modelId="{783E6E5A-9524-4C81-9992-B2E76207280B}" srcId="{AB7443C3-4EC9-4C12-BACA-C6B33E4A9E40}" destId="{8AD4C36D-3E57-4A4B-833F-91BD678223E2}" srcOrd="5" destOrd="0" parTransId="{BBF5D33C-8795-4BF1-A147-9DA95F620EFD}" sibTransId="{A6D67EF0-C5F3-4592-AFC1-D856CBBA52C2}"/>
-    <dgm:cxn modelId="{8317A8E1-89A4-476A-A0FE-6F7365A1CDA7}" type="presOf" srcId="{AE81AC90-3A3C-4D40-AD21-B34D31EE3793}" destId="{3D1D5D9A-47C2-4B1D-BA2F-A8CF10CF3AE4}" srcOrd="0" destOrd="0" presId="urn:microsoft.com/office/officeart/2005/8/layout/hierarchy1"/>
-    <dgm:cxn modelId="{8B731E10-7D85-487F-9F18-FC10CEFCB93D}" type="presOf" srcId="{9D3338BF-F139-4390-A017-EFD927ACC34D}" destId="{F4910C3F-F91E-4F3E-8EDB-6609E22FDEB4}" srcOrd="0" destOrd="0" presId="urn:microsoft.com/office/officeart/2005/8/layout/hierarchy1"/>
-    <dgm:cxn modelId="{0F589DF2-C41F-421B-8134-E0E64E9B6039}" type="presOf" srcId="{41F426BC-5B5B-4902-9DF5-5B17DF367988}" destId="{63F8982D-1192-4C3A-BA68-404C58C5146D}" srcOrd="0" destOrd="0" presId="urn:microsoft.com/office/officeart/2005/8/layout/hierarchy1"/>
-    <dgm:cxn modelId="{DC37CB91-B6FD-4A1C-9FD7-E6B53E24CC69}" type="presOf" srcId="{B2062497-10BC-4D0D-9FC5-BCF13EE1B688}" destId="{CB15F38C-A998-4622-B825-FF3DE4347941}" srcOrd="0" destOrd="0" presId="urn:microsoft.com/office/officeart/2005/8/layout/hierarchy1"/>
-    <dgm:cxn modelId="{54571B0B-7537-4249-955B-754211527A51}" srcId="{C744DF0A-B05C-4F81-A180-E264031135F3}" destId="{30EF4F24-E72A-4E6D-8598-39B154C872E2}" srcOrd="0" destOrd="0" parTransId="{4016857D-17FA-4503-86BB-AB0B2299CEBA}" sibTransId="{0D55F532-5C72-4D97-B14D-1F3E02006CA6}"/>
-    <dgm:cxn modelId="{C5536420-29C3-40D1-B424-E9726C3067F9}" type="presOf" srcId="{E9D21FD3-CB76-49B6-A6DF-00BA50DC83AC}" destId="{A50E5D73-6E06-4979-B752-1AC86D0BF62C}" srcOrd="0" destOrd="0" presId="urn:microsoft.com/office/officeart/2005/8/layout/hierarchy1"/>
-    <dgm:cxn modelId="{9A7EEEE4-05AD-4BFD-BA6D-DE35990AE3E6}" srcId="{AB7443C3-4EC9-4C12-BACA-C6B33E4A9E40}" destId="{C744DF0A-B05C-4F81-A180-E264031135F3}" srcOrd="1" destOrd="0" parTransId="{211E9F7C-A65B-45A3-B4A9-17AC137DBE1B}" sibTransId="{22927C5A-04D5-4A7B-84E5-5B6BD4D54644}"/>
-    <dgm:cxn modelId="{F860F53A-07F3-4771-9EEE-ECA5187ACDB0}" type="presOf" srcId="{0FC135DB-7948-49EA-A2A4-214DD55C95F5}" destId="{6FD8436A-D448-440F-8657-FB5A5E246249}" srcOrd="0" destOrd="0" presId="urn:microsoft.com/office/officeart/2005/8/layout/hierarchy1"/>
-    <dgm:cxn modelId="{3FA480AB-9E90-4BF0-BE59-E42DA7861BFB}" type="presOf" srcId="{8163E7E2-1A6D-4175-96D0-370A207B0843}" destId="{F9F5863F-C8FC-4818-87CF-A8F58A4D3BCB}" srcOrd="0" destOrd="0" presId="urn:microsoft.com/office/officeart/2005/8/layout/hierarchy1"/>
-    <dgm:cxn modelId="{94F1A777-FA0A-49A6-9885-2210ED3DC47B}" type="presOf" srcId="{A8E10D51-0BEE-49AF-ABDE-EF529072FA46}" destId="{095CC87F-4946-4F31-9371-B05BADBE0C5F}" srcOrd="0" destOrd="0" presId="urn:microsoft.com/office/officeart/2005/8/layout/hierarchy1"/>
-    <dgm:cxn modelId="{4F77AA2D-EA19-49F9-B274-F923AF8FC006}" type="presOf" srcId="{1D57A14B-F793-4856-9933-4838438A10A4}" destId="{62E8FAFA-320F-4660-964E-93313D63DA30}" srcOrd="0" destOrd="0" presId="urn:microsoft.com/office/officeart/2005/8/layout/hierarchy1"/>
-    <dgm:cxn modelId="{FEDB684B-2A5B-4117-BD24-E6BE87651EE5}" srcId="{9D3338BF-F139-4390-A017-EFD927ACC34D}" destId="{3B99AC63-9606-4159-AC0F-AC5E88B74E45}" srcOrd="0" destOrd="0" parTransId="{1D57A14B-F793-4856-9933-4838438A10A4}" sibTransId="{CEB2CA65-9EEA-4344-B547-91D2EF434627}"/>
     <dgm:cxn modelId="{1579BC51-551B-4369-AFBD-FED82A709003}" type="presParOf" srcId="{8B88FD6C-DFFB-48E7-B43D-166F310D658D}" destId="{B145A6EF-D4A1-4680-BE1A-9FDBB873E281}" srcOrd="0" destOrd="0" presId="urn:microsoft.com/office/officeart/2005/8/layout/hierarchy1"/>
     <dgm:cxn modelId="{DC2C8D2A-87EB-40A4-BF55-6C0991BC90A5}" type="presParOf" srcId="{B145A6EF-D4A1-4680-BE1A-9FDBB873E281}" destId="{39B7CDE0-7992-42FD-B7FB-756BDDC015F7}" srcOrd="0" destOrd="0" presId="urn:microsoft.com/office/officeart/2005/8/layout/hierarchy1"/>
     <dgm:cxn modelId="{64095EBA-9A73-46F0-833C-75C3D091397A}" type="presParOf" srcId="{39B7CDE0-7992-42FD-B7FB-756BDDC015F7}" destId="{FA3252C1-B466-4F37-92DD-D349A8DC367E}" srcOrd="0" destOrd="0" presId="urn:microsoft.com/office/officeart/2005/8/layout/hierarchy1"/>
@@ -8016,7 +8709,7 @@
   <dgm:whole/>
   <dgm:extLst>
     <a:ext uri="http://schemas.microsoft.com/office/drawing/2008/diagram">
-      <dsp:dataModelExt xmlns:dsp="http://schemas.microsoft.com/office/drawing/2008/diagram" relId="rId21" minVer="http://schemas.openxmlformats.org/drawingml/2006/diagram"/>
+      <dsp:dataModelExt xmlns:dsp="http://schemas.microsoft.com/office/drawing/2008/diagram" relId="rId16" minVer="http://schemas.openxmlformats.org/drawingml/2006/diagram"/>
     </a:ext>
   </dgm:extLst>
 </dgm:dataModel>
@@ -14101,7 +14794,7 @@
 </file>
 
 <file path=customXml/itemProps1.xml><?xml version="1.0" encoding="utf-8"?>
-<ds:datastoreItem xmlns:ds="http://schemas.openxmlformats.org/officeDocument/2006/customXml" ds:itemID="{6F418988-13DD-4B10-9FB9-755451A5178E}">
+<ds:datastoreItem xmlns:ds="http://schemas.openxmlformats.org/officeDocument/2006/customXml" ds:itemID="{A25BBA53-EF3E-43ED-AF81-11185A6A8BD8}">
   <ds:schemaRefs>
     <ds:schemaRef ds:uri="http://schemas.openxmlformats.org/officeDocument/2006/bibliography"/>
   </ds:schemaRefs>

</xml_diff>